<commit_message>
Servo datatsheet added. documentation updated.
</commit_message>
<xml_diff>
--- a/raspi_notes.docx
+++ b/raspi_notes.docx
@@ -503,8 +503,6 @@
         </w:rPr>
         <w:t>137</w:t>
       </w:r>
-      <w:bookmarkStart w:id="0" w:name="_GoBack"/>
-      <w:bookmarkEnd w:id="0"/>
       <w:r>
         <w:rPr>
           <w:sz w:val="22"/>
@@ -1495,6 +1493,365 @@
         </w:rPr>
         <w:t>the machine. In this case it was 192.168.0.11.</w:t>
       </w:r>
+    </w:p>
+    <w:p>
+      <w:pPr>
+        <w:rPr>
+          <w:sz w:val="22"/>
+          <w:lang w:val="en-US"/>
+        </w:rPr>
+      </w:pPr>
+      <w:r>
+        <w:rPr>
+          <w:sz w:val="22"/>
+          <w:lang w:val="en-US"/>
+        </w:rPr>
+        <w:br w:type="page"/>
+      </w:r>
+    </w:p>
+    <w:p>
+      <w:pPr>
+        <w:pStyle w:val="Heading1"/>
+        <w:rPr>
+          <w:lang w:val="en-US"/>
+        </w:rPr>
+      </w:pPr>
+      <w:r>
+        <w:rPr>
+          <w:lang w:val="en-US"/>
+        </w:rPr>
+        <w:lastRenderedPageBreak/>
+        <w:t>I2C</w:t>
+      </w:r>
+    </w:p>
+    <w:p>
+      <w:pPr>
+        <w:rPr>
+          <w:sz w:val="22"/>
+          <w:lang w:val="en-US"/>
+        </w:rPr>
+      </w:pPr>
+      <w:r>
+        <w:rPr>
+          <w:sz w:val="22"/>
+          <w:lang w:val="en-US"/>
+        </w:rPr>
+        <w:t>I2C stuff</w:t>
+      </w:r>
+    </w:p>
+    <w:p>
+      <w:pPr>
+        <w:rPr>
+          <w:sz w:val="22"/>
+          <w:lang w:val="en-US"/>
+        </w:rPr>
+      </w:pPr>
+    </w:p>
+    <w:p>
+      <w:pPr>
+        <w:pStyle w:val="Heading2"/>
+        <w:rPr>
+          <w:lang w:val="en-US"/>
+        </w:rPr>
+      </w:pPr>
+      <w:r>
+        <w:rPr>
+          <w:lang w:val="en-US"/>
+        </w:rPr>
+        <w:t>Repeated Start I2C</w:t>
+      </w:r>
+    </w:p>
+    <w:p>
+      <w:pPr>
+        <w:rPr>
+          <w:sz w:val="22"/>
+          <w:lang w:val="en-US"/>
+        </w:rPr>
+      </w:pPr>
+      <w:r>
+        <w:rPr>
+          <w:sz w:val="22"/>
+          <w:lang w:val="en-US"/>
+        </w:rPr>
+        <w:t>To enable repeated start I2C in rpi:</w:t>
+      </w:r>
+    </w:p>
+    <w:p>
+      <w:pPr>
+        <w:rPr>
+          <w:rFonts w:ascii="Consolas" w:hAnsi="Consolas" w:cs="Consolas"/>
+          <w:sz w:val="20"/>
+          <w:szCs w:val="20"/>
+          <w:lang w:val="en-US"/>
+        </w:rPr>
+      </w:pPr>
+      <w:r>
+        <w:rPr>
+          <w:sz w:val="22"/>
+          <w:lang w:val="en-US"/>
+        </w:rPr>
+        <w:tab/>
+      </w:r>
+      <w:r>
+        <w:rPr>
+          <w:rFonts w:ascii="Consolas" w:hAnsi="Consolas" w:cs="Consolas"/>
+          <w:sz w:val="20"/>
+          <w:szCs w:val="20"/>
+          <w:lang w:val="en-US"/>
+        </w:rPr>
+        <w:t xml:space="preserve">$ sudo su </w:t>
+      </w:r>
+      <w:r>
+        <w:rPr>
+          <w:rFonts w:ascii="Consolas" w:hAnsi="Consolas" w:cs="Consolas"/>
+          <w:sz w:val="20"/>
+          <w:szCs w:val="20"/>
+          <w:lang w:val="en-US"/>
+        </w:rPr>
+        <w:t>–</w:t>
+      </w:r>
+    </w:p>
+    <w:p>
+      <w:pPr>
+        <w:ind w:left="1304"/>
+        <w:rPr>
+          <w:sz w:val="22"/>
+          <w:lang w:val="en-US"/>
+        </w:rPr>
+      </w:pPr>
+      <w:r>
+        <w:rPr>
+          <w:rFonts w:ascii="Consolas" w:hAnsi="Consolas" w:cs="Consolas"/>
+          <w:sz w:val="20"/>
+          <w:szCs w:val="20"/>
+          <w:lang w:val="en-US"/>
+        </w:rPr>
+        <w:t xml:space="preserve">$ </w:t>
+      </w:r>
+      <w:r>
+        <w:rPr>
+          <w:rFonts w:ascii="Consolas" w:hAnsi="Consolas" w:cs="Consolas"/>
+          <w:sz w:val="20"/>
+          <w:szCs w:val="20"/>
+          <w:lang w:val="en-US"/>
+        </w:rPr>
+        <w:t>echo -n 1 &gt; /sys/module/i2c_bcm2708/parameters/combined</w:t>
+      </w:r>
+      <w:r>
+        <w:rPr>
+          <w:rFonts w:ascii="Consolas" w:hAnsi="Consolas" w:cs="Consolas"/>
+          <w:sz w:val="20"/>
+          <w:szCs w:val="20"/>
+          <w:lang w:val="en-US"/>
+        </w:rPr>
+        <w:br/>
+      </w:r>
+      <w:r>
+        <w:rPr>
+          <w:rFonts w:ascii="Consolas" w:hAnsi="Consolas" w:cs="Consolas"/>
+          <w:sz w:val="20"/>
+          <w:szCs w:val="20"/>
+          <w:lang w:val="en-US"/>
+        </w:rPr>
+        <w:t xml:space="preserve">$ </w:t>
+      </w:r>
+      <w:r>
+        <w:rPr>
+          <w:rFonts w:ascii="Consolas" w:hAnsi="Consolas" w:cs="Consolas"/>
+          <w:sz w:val="20"/>
+          <w:szCs w:val="20"/>
+          <w:lang w:val="en-US"/>
+        </w:rPr>
+        <w:t>exit</w:t>
+      </w:r>
+    </w:p>
+    <w:p>
+      <w:pPr>
+        <w:rPr>
+          <w:sz w:val="22"/>
+          <w:lang w:val="en-US"/>
+        </w:rPr>
+      </w:pPr>
+      <w:r>
+        <w:rPr>
+          <w:sz w:val="22"/>
+          <w:lang w:val="en-US"/>
+        </w:rPr>
+        <w:t xml:space="preserve">To ensure that the combined remains set after reboot, create a file using </w:t>
+      </w:r>
+      <w:r>
+        <w:rPr>
+          <w:rFonts w:ascii="Consolas" w:hAnsi="Consolas" w:cs="Consolas"/>
+          <w:sz w:val="22"/>
+          <w:lang w:val="en-US"/>
+        </w:rPr>
+        <w:t>nano</w:t>
+      </w:r>
+      <w:r>
+        <w:rPr>
+          <w:sz w:val="22"/>
+          <w:lang w:val="en-US"/>
+        </w:rPr>
+        <w:t xml:space="preserve"> (e.g. i2c.conf) in ‘</w:t>
+      </w:r>
+      <w:r>
+        <w:rPr>
+          <w:sz w:val="22"/>
+          <w:lang w:val="en-US"/>
+        </w:rPr>
+        <w:t>/etc/modprobe.d/</w:t>
+      </w:r>
+      <w:r>
+        <w:rPr>
+          <w:sz w:val="22"/>
+          <w:lang w:val="en-US"/>
+        </w:rPr>
+        <w:t>’</w:t>
+      </w:r>
+      <w:r>
+        <w:rPr>
+          <w:sz w:val="22"/>
+          <w:lang w:val="en-US"/>
+        </w:rPr>
+        <w:t xml:space="preserve"> </w:t>
+      </w:r>
+      <w:r>
+        <w:rPr>
+          <w:sz w:val="22"/>
+          <w:lang w:val="en-US"/>
+        </w:rPr>
+        <w:t>and write the following line into it:</w:t>
+      </w:r>
+    </w:p>
+    <w:p>
+      <w:pPr>
+        <w:ind w:firstLine="1304"/>
+        <w:rPr>
+          <w:sz w:val="22"/>
+          <w:lang w:val="en-US"/>
+        </w:rPr>
+      </w:pPr>
+      <w:r>
+        <w:rPr>
+          <w:sz w:val="22"/>
+        </w:rPr>
+        <w:t>options i2c-bcm2708 combined=1</w:t>
+      </w:r>
+    </w:p>
+    <w:p>
+      <w:pPr>
+        <w:rPr>
+          <w:sz w:val="22"/>
+          <w:lang w:val="en-US"/>
+        </w:rPr>
+      </w:pPr>
+      <w:r>
+        <w:rPr>
+          <w:sz w:val="22"/>
+          <w:lang w:val="en-US"/>
+        </w:rPr>
+        <w:t>To check that, reboot the rpi and write:</w:t>
+      </w:r>
+    </w:p>
+    <w:p>
+      <w:pPr>
+        <w:ind w:left="1304"/>
+        <w:rPr>
+          <w:rFonts w:ascii="Consolas" w:hAnsi="Consolas" w:cs="Consolas"/>
+          <w:sz w:val="20"/>
+          <w:szCs w:val="20"/>
+          <w:lang w:val="en-US"/>
+        </w:rPr>
+      </w:pPr>
+      <w:r>
+        <w:rPr>
+          <w:rFonts w:ascii="Consolas" w:hAnsi="Consolas" w:cs="Consolas"/>
+          <w:sz w:val="20"/>
+          <w:szCs w:val="20"/>
+          <w:lang w:val="en-US"/>
+        </w:rPr>
+        <w:t>$ sudo cat /sys/module/i2c_bcm2708/parameters/combined</w:t>
+      </w:r>
+    </w:p>
+    <w:p>
+      <w:pPr>
+        <w:rPr>
+          <w:sz w:val="22"/>
+          <w:lang w:val="en-US"/>
+        </w:rPr>
+      </w:pPr>
+      <w:r>
+        <w:rPr>
+          <w:sz w:val="22"/>
+          <w:lang w:val="en-US"/>
+        </w:rPr>
+        <w:t>The it shoud return ‘Y’.</w:t>
+      </w:r>
+    </w:p>
+    <w:p>
+      <w:pPr>
+        <w:rPr>
+          <w:sz w:val="22"/>
+          <w:lang w:val="en-US"/>
+        </w:rPr>
+      </w:pPr>
+    </w:p>
+    <w:p>
+      <w:pPr>
+        <w:rPr>
+          <w:sz w:val="22"/>
+          <w:lang w:val="en-US"/>
+        </w:rPr>
+      </w:pPr>
+      <w:bookmarkStart w:id="0" w:name="_GoBack"/>
+      <w:bookmarkEnd w:id="0"/>
+      <w:r>
+        <w:rPr>
+          <w:sz w:val="22"/>
+          <w:lang w:val="en-US"/>
+        </w:rPr>
+        <w:t xml:space="preserve"> </w:t>
+      </w:r>
+    </w:p>
+    <w:p>
+      <w:pPr>
+        <w:rPr>
+          <w:sz w:val="22"/>
+          <w:lang w:val="en-US"/>
+        </w:rPr>
+      </w:pPr>
+    </w:p>
+    <w:p>
+      <w:pPr>
+        <w:rPr>
+          <w:sz w:val="22"/>
+          <w:lang w:val="en-US"/>
+        </w:rPr>
+      </w:pPr>
+    </w:p>
+    <w:p>
+      <w:pPr>
+        <w:rPr>
+          <w:sz w:val="22"/>
+          <w:lang w:val="en-US"/>
+        </w:rPr>
+      </w:pPr>
+    </w:p>
+    <w:p>
+      <w:pPr>
+        <w:rPr>
+          <w:sz w:val="22"/>
+          <w:lang w:val="en-US"/>
+        </w:rPr>
+      </w:pPr>
+    </w:p>
+    <w:p>
+      <w:pPr>
+        <w:rPr>
+          <w:sz w:val="22"/>
+          <w:lang w:val="en-US"/>
+        </w:rPr>
+      </w:pPr>
     </w:p>
     <w:p>
       <w:pPr>
@@ -2376,10 +2733,33 @@
       <w:szCs w:val="28"/>
     </w:rPr>
   </w:style>
+  <w:style w:type="paragraph" w:styleId="Heading2">
+    <w:name w:val="heading 2"/>
+    <w:basedOn w:val="Normal"/>
+    <w:next w:val="Normal"/>
+    <w:link w:val="Heading2Char"/>
+    <w:uiPriority w:val="9"/>
+    <w:unhideWhenUsed/>
+    <w:qFormat/>
+    <w:rsid w:val="00F15BC2"/>
+    <w:pPr>
+      <w:keepNext/>
+      <w:keepLines/>
+      <w:spacing w:before="200" w:after="0"/>
+      <w:outlineLvl w:val="1"/>
+    </w:pPr>
+    <w:rPr>
+      <w:rFonts w:asciiTheme="majorHAnsi" w:eastAsiaTheme="majorEastAsia" w:hAnsiTheme="majorHAnsi" w:cstheme="majorBidi"/>
+      <w:b/>
+      <w:bCs/>
+      <w:color w:val="4F81BD" w:themeColor="accent1"/>
+      <w:sz w:val="26"/>
+      <w:szCs w:val="26"/>
+    </w:rPr>
+  </w:style>
   <w:style w:type="character" w:default="1" w:styleId="DefaultParagraphFont">
     <w:name w:val="Default Paragraph Font"/>
     <w:uiPriority w:val="1"/>
-    <w:semiHidden/>
     <w:unhideWhenUsed/>
   </w:style>
   <w:style w:type="table" w:default="1" w:styleId="TableNormal">
@@ -2477,6 +2857,21 @@
       <w:sz w:val="20"/>
       <w:szCs w:val="20"/>
       <w:lang w:eastAsia="da-DK"/>
+    </w:rPr>
+  </w:style>
+  <w:style w:type="character" w:customStyle="1" w:styleId="Heading2Char">
+    <w:name w:val="Heading 2 Char"/>
+    <w:basedOn w:val="DefaultParagraphFont"/>
+    <w:link w:val="Heading2"/>
+    <w:uiPriority w:val="9"/>
+    <w:rsid w:val="00F15BC2"/>
+    <w:rPr>
+      <w:rFonts w:asciiTheme="majorHAnsi" w:eastAsiaTheme="majorEastAsia" w:hAnsiTheme="majorHAnsi" w:cstheme="majorBidi"/>
+      <w:b/>
+      <w:bCs/>
+      <w:color w:val="4F81BD" w:themeColor="accent1"/>
+      <w:sz w:val="26"/>
+      <w:szCs w:val="26"/>
     </w:rPr>
   </w:style>
 </w:styles>
@@ -2665,10 +3060,33 @@
       <w:szCs w:val="28"/>
     </w:rPr>
   </w:style>
+  <w:style w:type="paragraph" w:styleId="Heading2">
+    <w:name w:val="heading 2"/>
+    <w:basedOn w:val="Normal"/>
+    <w:next w:val="Normal"/>
+    <w:link w:val="Heading2Char"/>
+    <w:uiPriority w:val="9"/>
+    <w:unhideWhenUsed/>
+    <w:qFormat/>
+    <w:rsid w:val="00F15BC2"/>
+    <w:pPr>
+      <w:keepNext/>
+      <w:keepLines/>
+      <w:spacing w:before="200" w:after="0"/>
+      <w:outlineLvl w:val="1"/>
+    </w:pPr>
+    <w:rPr>
+      <w:rFonts w:asciiTheme="majorHAnsi" w:eastAsiaTheme="majorEastAsia" w:hAnsiTheme="majorHAnsi" w:cstheme="majorBidi"/>
+      <w:b/>
+      <w:bCs/>
+      <w:color w:val="4F81BD" w:themeColor="accent1"/>
+      <w:sz w:val="26"/>
+      <w:szCs w:val="26"/>
+    </w:rPr>
+  </w:style>
   <w:style w:type="character" w:default="1" w:styleId="DefaultParagraphFont">
     <w:name w:val="Default Paragraph Font"/>
     <w:uiPriority w:val="1"/>
-    <w:semiHidden/>
     <w:unhideWhenUsed/>
   </w:style>
   <w:style w:type="table" w:default="1" w:styleId="TableNormal">
@@ -2766,6 +3184,21 @@
       <w:sz w:val="20"/>
       <w:szCs w:val="20"/>
       <w:lang w:eastAsia="da-DK"/>
+    </w:rPr>
+  </w:style>
+  <w:style w:type="character" w:customStyle="1" w:styleId="Heading2Char">
+    <w:name w:val="Heading 2 Char"/>
+    <w:basedOn w:val="DefaultParagraphFont"/>
+    <w:link w:val="Heading2"/>
+    <w:uiPriority w:val="9"/>
+    <w:rsid w:val="00F15BC2"/>
+    <w:rPr>
+      <w:rFonts w:asciiTheme="majorHAnsi" w:eastAsiaTheme="majorEastAsia" w:hAnsiTheme="majorHAnsi" w:cstheme="majorBidi"/>
+      <w:b/>
+      <w:bCs/>
+      <w:color w:val="4F81BD" w:themeColor="accent1"/>
+      <w:sz w:val="26"/>
+      <w:szCs w:val="26"/>
     </w:rPr>
   </w:style>
 </w:styles>

</xml_diff>

<commit_message>
OpenCV installation guide added.
</commit_message>
<xml_diff>
--- a/raspi_notes.docx
+++ b/raspi_notes.docx
@@ -140,7 +140,23 @@
           <w:sz w:val="22"/>
           <w:lang w:val="en-US"/>
         </w:rPr>
-        <w:t>Download the image file of Raspbian Lite</w:t>
+        <w:t xml:space="preserve">Download the image file of </w:t>
+      </w:r>
+      <w:proofErr w:type="spellStart"/>
+      <w:r>
+        <w:rPr>
+          <w:sz w:val="22"/>
+          <w:lang w:val="en-US"/>
+        </w:rPr>
+        <w:t>Raspbian</w:t>
+      </w:r>
+      <w:proofErr w:type="spellEnd"/>
+      <w:r>
+        <w:rPr>
+          <w:sz w:val="22"/>
+          <w:lang w:val="en-US"/>
+        </w:rPr>
+        <w:t xml:space="preserve"> Lite</w:t>
       </w:r>
     </w:p>
     <w:p>
@@ -202,8 +218,17 @@
           <w:sz w:val="22"/>
           <w:lang w:val="en-US"/>
         </w:rPr>
-        <w:t>In the SD card folder find cmdline.text</w:t>
-      </w:r>
+        <w:t xml:space="preserve">In the SD card folder find </w:t>
+      </w:r>
+      <w:proofErr w:type="spellStart"/>
+      <w:r>
+        <w:rPr>
+          <w:sz w:val="22"/>
+          <w:lang w:val="en-US"/>
+        </w:rPr>
+        <w:t>cmdline.text</w:t>
+      </w:r>
+      <w:proofErr w:type="spellEnd"/>
     </w:p>
     <w:p>
       <w:pPr>
@@ -222,14 +247,46 @@
           <w:sz w:val="22"/>
           <w:lang w:val="en-US"/>
         </w:rPr>
-        <w:t>At the end of the file write ip=169.254.0.2</w:t>
-      </w:r>
-      <w:r>
-        <w:rPr>
-          <w:sz w:val="22"/>
-          <w:lang w:val="en-US"/>
-        </w:rPr>
-        <w:t xml:space="preserve"> (for direct access one can write ip=196.168.0.2)</w:t>
+        <w:t xml:space="preserve">At the end of the file write </w:t>
+      </w:r>
+      <w:proofErr w:type="spellStart"/>
+      <w:r>
+        <w:rPr>
+          <w:sz w:val="22"/>
+          <w:lang w:val="en-US"/>
+        </w:rPr>
+        <w:t>ip</w:t>
+      </w:r>
+      <w:proofErr w:type="spellEnd"/>
+      <w:r>
+        <w:rPr>
+          <w:sz w:val="22"/>
+          <w:lang w:val="en-US"/>
+        </w:rPr>
+        <w:t>=169.254.0.2</w:t>
+      </w:r>
+      <w:r>
+        <w:rPr>
+          <w:sz w:val="22"/>
+          <w:lang w:val="en-US"/>
+        </w:rPr>
+        <w:t xml:space="preserve"> (for direct access one can write </w:t>
+      </w:r>
+      <w:proofErr w:type="spellStart"/>
+      <w:r>
+        <w:rPr>
+          <w:sz w:val="22"/>
+          <w:lang w:val="en-US"/>
+        </w:rPr>
+        <w:t>ip</w:t>
+      </w:r>
+      <w:proofErr w:type="spellEnd"/>
+      <w:r>
+        <w:rPr>
+          <w:sz w:val="22"/>
+          <w:lang w:val="en-US"/>
+        </w:rPr>
+        <w:t>=196.168.0.2)</w:t>
       </w:r>
     </w:p>
     <w:p>
@@ -301,8 +358,17 @@
           <w:sz w:val="22"/>
           <w:lang w:val="en-US"/>
         </w:rPr>
-        <w:t>sing PuTTy</w:t>
-      </w:r>
+        <w:t xml:space="preserve">sing </w:t>
+      </w:r>
+      <w:proofErr w:type="spellStart"/>
+      <w:r>
+        <w:rPr>
+          <w:sz w:val="22"/>
+          <w:lang w:val="en-US"/>
+        </w:rPr>
+        <w:t>PuTTy</w:t>
+      </w:r>
+      <w:proofErr w:type="spellEnd"/>
     </w:p>
     <w:p>
       <w:pPr>
@@ -321,8 +387,17 @@
           <w:sz w:val="22"/>
           <w:lang w:val="en-US"/>
         </w:rPr>
-        <w:t>Install Xming</w:t>
-      </w:r>
+        <w:t xml:space="preserve">Install </w:t>
+      </w:r>
+      <w:proofErr w:type="spellStart"/>
+      <w:r>
+        <w:rPr>
+          <w:sz w:val="22"/>
+          <w:lang w:val="en-US"/>
+        </w:rPr>
+        <w:t>Xming</w:t>
+      </w:r>
+      <w:proofErr w:type="spellEnd"/>
     </w:p>
     <w:p>
       <w:pPr>
@@ -403,7 +478,23 @@
           <w:sz w:val="22"/>
           <w:lang w:val="en-US"/>
         </w:rPr>
-        <w:t>Save the session with an appropriate name (RaspberryPiAuto)</w:t>
+        <w:t>Save the session with an appropriate name (</w:t>
+      </w:r>
+      <w:proofErr w:type="spellStart"/>
+      <w:r>
+        <w:rPr>
+          <w:sz w:val="22"/>
+          <w:lang w:val="en-US"/>
+        </w:rPr>
+        <w:t>RaspberryPiAuto</w:t>
+      </w:r>
+      <w:proofErr w:type="spellEnd"/>
+      <w:r>
+        <w:rPr>
+          <w:sz w:val="22"/>
+          <w:lang w:val="en-US"/>
+        </w:rPr>
+        <w:t>)</w:t>
       </w:r>
     </w:p>
     <w:p>
@@ -419,8 +510,17 @@
           <w:sz w:val="22"/>
           <w:lang w:val="en-US"/>
         </w:rPr>
-        <w:t>Using SmarTTY</w:t>
-      </w:r>
+        <w:t xml:space="preserve">Using </w:t>
+      </w:r>
+      <w:proofErr w:type="spellStart"/>
+      <w:r>
+        <w:rPr>
+          <w:sz w:val="22"/>
+          <w:lang w:val="en-US"/>
+        </w:rPr>
+        <w:t>SmarTTY</w:t>
+      </w:r>
+      <w:proofErr w:type="spellEnd"/>
     </w:p>
     <w:p>
       <w:pPr>
@@ -441,6 +541,7 @@
         </w:rPr>
         <w:t xml:space="preserve">Run </w:t>
       </w:r>
+      <w:proofErr w:type="spellStart"/>
       <w:r>
         <w:rPr>
           <w:sz w:val="22"/>
@@ -448,6 +549,7 @@
         </w:rPr>
         <w:t>SmarTTY</w:t>
       </w:r>
+      <w:proofErr w:type="spellEnd"/>
       <w:r>
         <w:rPr>
           <w:sz w:val="22"/>
@@ -578,8 +680,17 @@
           <w:sz w:val="22"/>
           <w:lang w:val="en-US"/>
         </w:rPr>
-        <w:t>Run raspi</w:t>
-      </w:r>
+        <w:t xml:space="preserve">Run </w:t>
+      </w:r>
+      <w:proofErr w:type="spellStart"/>
+      <w:r>
+        <w:rPr>
+          <w:sz w:val="22"/>
+          <w:lang w:val="en-US"/>
+        </w:rPr>
+        <w:t>raspi</w:t>
+      </w:r>
+      <w:proofErr w:type="spellEnd"/>
     </w:p>
     <w:p>
       <w:pPr>
@@ -682,6 +793,7 @@
         </w:rPr>
         <w:t xml:space="preserve"> </w:t>
       </w:r>
+      <w:proofErr w:type="spellStart"/>
       <w:r>
         <w:rPr>
           <w:sz w:val="22"/>
@@ -689,6 +801,7 @@
         </w:rPr>
         <w:t>raspi</w:t>
       </w:r>
+      <w:proofErr w:type="spellEnd"/>
     </w:p>
     <w:p>
       <w:pPr>
@@ -727,7 +840,23 @@
           <w:sz w:val="22"/>
           <w:lang w:val="en-US"/>
         </w:rPr>
-        <w:t>Load RaspberryPiAuto session and open it</w:t>
+        <w:t xml:space="preserve">Load </w:t>
+      </w:r>
+      <w:proofErr w:type="spellStart"/>
+      <w:r>
+        <w:rPr>
+          <w:sz w:val="22"/>
+          <w:lang w:val="en-US"/>
+        </w:rPr>
+        <w:t>RaspberryPiAuto</w:t>
+      </w:r>
+      <w:proofErr w:type="spellEnd"/>
+      <w:r>
+        <w:rPr>
+          <w:sz w:val="22"/>
+          <w:lang w:val="en-US"/>
+        </w:rPr>
+        <w:t xml:space="preserve"> session and open it</w:t>
       </w:r>
     </w:p>
     <w:p>
@@ -784,6 +913,7 @@
         </w:rPr>
         <w:t xml:space="preserve">Write </w:t>
       </w:r>
+      <w:proofErr w:type="spellStart"/>
       <w:r>
         <w:rPr>
           <w:i/>
@@ -791,8 +921,29 @@
           <w:sz w:val="22"/>
           <w:lang w:val="en-US"/>
         </w:rPr>
-        <w:t>sudo raspi-config</w:t>
-      </w:r>
+        <w:t>sudo</w:t>
+      </w:r>
+      <w:proofErr w:type="spellEnd"/>
+      <w:r>
+        <w:rPr>
+          <w:i/>
+          <w:iCs/>
+          <w:sz w:val="22"/>
+          <w:lang w:val="en-US"/>
+        </w:rPr>
+        <w:t xml:space="preserve"> </w:t>
+      </w:r>
+      <w:proofErr w:type="spellStart"/>
+      <w:r>
+        <w:rPr>
+          <w:i/>
+          <w:iCs/>
+          <w:sz w:val="22"/>
+          <w:lang w:val="en-US"/>
+        </w:rPr>
+        <w:t>raspi-config</w:t>
+      </w:r>
+      <w:proofErr w:type="spellEnd"/>
     </w:p>
     <w:p>
       <w:pPr>
@@ -813,8 +964,17 @@
           <w:sz w:val="22"/>
           <w:lang w:val="en-US"/>
         </w:rPr>
-        <w:t>Apply your preferred configurtions</w:t>
-      </w:r>
+        <w:t xml:space="preserve">Apply your preferred </w:t>
+      </w:r>
+      <w:proofErr w:type="spellStart"/>
+      <w:r>
+        <w:rPr>
+          <w:sz w:val="22"/>
+          <w:lang w:val="en-US"/>
+        </w:rPr>
+        <w:t>configurtions</w:t>
+      </w:r>
+      <w:proofErr w:type="spellEnd"/>
     </w:p>
     <w:p>
       <w:pPr>
@@ -851,14 +1011,29 @@
           <w:sz w:val="22"/>
           <w:lang w:val="en-US"/>
         </w:rPr>
-        <w:t>Set compiler when running mex:</w:t>
+        <w:t xml:space="preserve">Set compiler when running </w:t>
+      </w:r>
+      <w:proofErr w:type="spellStart"/>
+      <w:r>
+        <w:rPr>
+          <w:sz w:val="22"/>
+          <w:lang w:val="en-US"/>
+        </w:rPr>
+        <w:t>mex</w:t>
+      </w:r>
+      <w:proofErr w:type="spellEnd"/>
+      <w:r>
+        <w:rPr>
+          <w:sz w:val="22"/>
+          <w:lang w:val="en-US"/>
+        </w:rPr>
+        <w:t>:</w:t>
       </w:r>
     </w:p>
     <w:p>
       <w:pPr>
         <w:pStyle w:val="HTMLPreformatted"/>
         <w:rPr>
-          <w:rFonts w:ascii="Consolas" w:hAnsi="Consolas" w:cs="Consolas"/>
           <w:color w:val="000000" w:themeColor="text1"/>
           <w:lang w:val="en-US"/>
         </w:rPr>
@@ -871,14 +1046,65 @@
         </w:rPr>
         <w:tab/>
       </w:r>
-      <w:r>
-        <w:rPr>
-          <w:rFonts w:ascii="Consolas" w:hAnsi="Consolas" w:cs="Consolas"/>
+      <w:proofErr w:type="spellStart"/>
+      <w:proofErr w:type="gramStart"/>
+      <w:r>
+        <w:rPr>
           <w:color w:val="000000" w:themeColor="text1"/>
           <w:lang w:val="en-US"/>
         </w:rPr>
-        <w:t>mex -v GCC='arm-linux-gnueabihf-gcc' cfile.c</w:t>
-      </w:r>
+        <w:t>mex</w:t>
+      </w:r>
+      <w:proofErr w:type="spellEnd"/>
+      <w:proofErr w:type="gramEnd"/>
+      <w:r>
+        <w:rPr>
+          <w:color w:val="000000" w:themeColor="text1"/>
+          <w:lang w:val="en-US"/>
+        </w:rPr>
+        <w:t xml:space="preserve"> -v GCC='arm-</w:t>
+      </w:r>
+      <w:proofErr w:type="spellStart"/>
+      <w:r>
+        <w:rPr>
+          <w:color w:val="000000" w:themeColor="text1"/>
+          <w:lang w:val="en-US"/>
+        </w:rPr>
+        <w:t>linux</w:t>
+      </w:r>
+      <w:proofErr w:type="spellEnd"/>
+      <w:r>
+        <w:rPr>
+          <w:color w:val="000000" w:themeColor="text1"/>
+          <w:lang w:val="en-US"/>
+        </w:rPr>
+        <w:t>-</w:t>
+      </w:r>
+      <w:proofErr w:type="spellStart"/>
+      <w:r>
+        <w:rPr>
+          <w:color w:val="000000" w:themeColor="text1"/>
+          <w:lang w:val="en-US"/>
+        </w:rPr>
+        <w:t>gnueabihf-gcc</w:t>
+      </w:r>
+      <w:proofErr w:type="spellEnd"/>
+      <w:r>
+        <w:rPr>
+          <w:color w:val="000000" w:themeColor="text1"/>
+          <w:lang w:val="en-US"/>
+        </w:rPr>
+        <w:t xml:space="preserve">' </w:t>
+      </w:r>
+      <w:proofErr w:type="spellStart"/>
+      <w:r>
+        <w:rPr>
+          <w:color w:val="000000" w:themeColor="text1"/>
+          <w:lang w:val="en-US"/>
+        </w:rPr>
+        <w:t>cfile.c</w:t>
+      </w:r>
+      <w:proofErr w:type="spellEnd"/>
     </w:p>
     <w:p>
       <w:pPr>
@@ -929,6 +1155,7 @@
         </w:rPr>
         <w:tab/>
       </w:r>
+      <w:proofErr w:type="spellStart"/>
       <w:r>
         <w:rPr>
           <w:sz w:val="22"/>
@@ -936,6 +1163,7 @@
         </w:rPr>
         <w:t>ert_linux.tlc</w:t>
       </w:r>
+      <w:proofErr w:type="spellEnd"/>
     </w:p>
     <w:p>
       <w:pPr>
@@ -963,13 +1191,47 @@
         </w:rPr>
         <w:tab/>
       </w:r>
-      <w:r>
-        <w:rPr>
-          <w:sz w:val="22"/>
-          <w:lang w:val="en-US"/>
-        </w:rPr>
-        <w:t>make_rtw CC=arm-linux-gnueabihf-gcc</w:t>
-      </w:r>
+      <w:proofErr w:type="spellStart"/>
+      <w:r>
+        <w:rPr>
+          <w:sz w:val="22"/>
+          <w:lang w:val="en-US"/>
+        </w:rPr>
+        <w:t>make_rtw</w:t>
+      </w:r>
+      <w:proofErr w:type="spellEnd"/>
+      <w:r>
+        <w:rPr>
+          <w:sz w:val="22"/>
+          <w:lang w:val="en-US"/>
+        </w:rPr>
+        <w:t xml:space="preserve"> CC=arm-</w:t>
+      </w:r>
+      <w:proofErr w:type="spellStart"/>
+      <w:r>
+        <w:rPr>
+          <w:sz w:val="22"/>
+          <w:lang w:val="en-US"/>
+        </w:rPr>
+        <w:t>linux</w:t>
+      </w:r>
+      <w:proofErr w:type="spellEnd"/>
+      <w:r>
+        <w:rPr>
+          <w:sz w:val="22"/>
+          <w:lang w:val="en-US"/>
+        </w:rPr>
+        <w:t>-</w:t>
+      </w:r>
+      <w:proofErr w:type="spellStart"/>
+      <w:r>
+        <w:rPr>
+          <w:sz w:val="22"/>
+          <w:lang w:val="en-US"/>
+        </w:rPr>
+        <w:t>gnueabihf-gcc</w:t>
+      </w:r>
+      <w:proofErr w:type="spellEnd"/>
     </w:p>
     <w:p>
       <w:pPr>
@@ -988,7 +1250,23 @@
           <w:sz w:val="22"/>
           <w:lang w:val="en-US"/>
         </w:rPr>
-        <w:t xml:space="preserve">Template makefile: </w:t>
+        <w:t xml:space="preserve">Template </w:t>
+      </w:r>
+      <w:proofErr w:type="spellStart"/>
+      <w:r>
+        <w:rPr>
+          <w:sz w:val="22"/>
+          <w:lang w:val="en-US"/>
+        </w:rPr>
+        <w:t>makefile</w:t>
+      </w:r>
+      <w:proofErr w:type="spellEnd"/>
+      <w:r>
+        <w:rPr>
+          <w:sz w:val="22"/>
+          <w:lang w:val="en-US"/>
+        </w:rPr>
+        <w:t xml:space="preserve">: </w:t>
       </w:r>
       <w:r>
         <w:rPr>
@@ -997,6 +1275,7 @@
         </w:rPr>
         <w:tab/>
       </w:r>
+      <w:proofErr w:type="spellStart"/>
       <w:r>
         <w:rPr>
           <w:sz w:val="22"/>
@@ -1004,6 +1283,7 @@
         </w:rPr>
         <w:t>ert_linux.tmf</w:t>
       </w:r>
+      <w:proofErr w:type="spellEnd"/>
     </w:p>
     <w:p>
       <w:pPr>
@@ -1031,7 +1311,23 @@
           <w:sz w:val="22"/>
           <w:lang w:val="en-US"/>
         </w:rPr>
-        <w:t>To run the generated binary/executable file on RPi, take the following steps:</w:t>
+        <w:t xml:space="preserve">To run the generated binary/executable file on </w:t>
+      </w:r>
+      <w:proofErr w:type="spellStart"/>
+      <w:r>
+        <w:rPr>
+          <w:sz w:val="22"/>
+          <w:lang w:val="en-US"/>
+        </w:rPr>
+        <w:t>RPi</w:t>
+      </w:r>
+      <w:proofErr w:type="spellEnd"/>
+      <w:r>
+        <w:rPr>
+          <w:sz w:val="22"/>
+          <w:lang w:val="en-US"/>
+        </w:rPr>
+        <w:t>, take the following steps:</w:t>
       </w:r>
     </w:p>
     <w:p>
@@ -1066,13 +1362,31 @@
           <w:lang w:val="en-US"/>
         </w:rPr>
       </w:pPr>
-      <w:r>
-        <w:rPr>
-          <w:sz w:val="22"/>
-          <w:lang w:val="en-US"/>
-        </w:rPr>
-        <w:t>chmod +x FileName</w:t>
-      </w:r>
+      <w:proofErr w:type="spellStart"/>
+      <w:r>
+        <w:rPr>
+          <w:sz w:val="22"/>
+          <w:lang w:val="en-US"/>
+        </w:rPr>
+        <w:t>chmod</w:t>
+      </w:r>
+      <w:proofErr w:type="spellEnd"/>
+      <w:r>
+        <w:rPr>
+          <w:sz w:val="22"/>
+          <w:lang w:val="en-US"/>
+        </w:rPr>
+        <w:t xml:space="preserve"> +x </w:t>
+      </w:r>
+      <w:proofErr w:type="spellStart"/>
+      <w:r>
+        <w:rPr>
+          <w:sz w:val="22"/>
+          <w:lang w:val="en-US"/>
+        </w:rPr>
+        <w:t>FileName</w:t>
+      </w:r>
+      <w:proofErr w:type="spellEnd"/>
     </w:p>
     <w:p>
       <w:pPr>
@@ -1086,13 +1400,31 @@
           <w:lang w:val="en-US"/>
         </w:rPr>
       </w:pPr>
-      <w:r>
-        <w:rPr>
-          <w:sz w:val="22"/>
-          <w:lang w:val="en-US"/>
-        </w:rPr>
-        <w:t>sudo ./FileName</w:t>
-      </w:r>
+      <w:proofErr w:type="spellStart"/>
+      <w:r>
+        <w:rPr>
+          <w:sz w:val="22"/>
+          <w:lang w:val="en-US"/>
+        </w:rPr>
+        <w:t>sudo</w:t>
+      </w:r>
+      <w:proofErr w:type="spellEnd"/>
+      <w:r>
+        <w:rPr>
+          <w:sz w:val="22"/>
+          <w:lang w:val="en-US"/>
+        </w:rPr>
+        <w:t xml:space="preserve"> ./</w:t>
+      </w:r>
+      <w:proofErr w:type="spellStart"/>
+      <w:r>
+        <w:rPr>
+          <w:sz w:val="22"/>
+          <w:lang w:val="en-US"/>
+        </w:rPr>
+        <w:t>FileName</w:t>
+      </w:r>
+      <w:proofErr w:type="spellEnd"/>
     </w:p>
     <w:p>
       <w:pPr>
@@ -1118,6 +1450,7 @@
           <w:lang w:val="en-US"/>
         </w:rPr>
       </w:pPr>
+      <w:proofErr w:type="spellStart"/>
       <w:r>
         <w:rPr>
           <w:i/>
@@ -1125,7 +1458,17 @@
           <w:sz w:val="22"/>
           <w:lang w:val="en-US"/>
         </w:rPr>
-        <w:t>Matlab/Simulink setup</w:t>
+        <w:t>Matlab</w:t>
+      </w:r>
+      <w:proofErr w:type="spellEnd"/>
+      <w:r>
+        <w:rPr>
+          <w:i/>
+          <w:iCs/>
+          <w:sz w:val="22"/>
+          <w:lang w:val="en-US"/>
+        </w:rPr>
+        <w:t>/Simulink setup</w:t>
       </w:r>
     </w:p>
     <w:p>
@@ -1141,7 +1484,23 @@
           <w:sz w:val="22"/>
           <w:lang w:val="en-US"/>
         </w:rPr>
-        <w:t>For UDP send from RPi, use the “UDP Send” block from “Embedded coder -&gt; Embedded Targets -&gt; Operating Systems -&gt; Embedded Linux”.</w:t>
+        <w:t xml:space="preserve">For UDP send from </w:t>
+      </w:r>
+      <w:proofErr w:type="spellStart"/>
+      <w:r>
+        <w:rPr>
+          <w:sz w:val="22"/>
+          <w:lang w:val="en-US"/>
+        </w:rPr>
+        <w:t>RPi</w:t>
+      </w:r>
+      <w:proofErr w:type="spellEnd"/>
+      <w:r>
+        <w:rPr>
+          <w:sz w:val="22"/>
+          <w:lang w:val="en-US"/>
+        </w:rPr>
+        <w:t>, use the “UDP Send” block from “Embedded coder -&gt; Embedded Targets -&gt; Operating Systems -&gt; Embedded Linux”.</w:t>
       </w:r>
     </w:p>
     <w:p>
@@ -1171,7 +1530,23 @@
           <w:sz w:val="22"/>
           <w:lang w:val="en-US"/>
         </w:rPr>
-        <w:t xml:space="preserve">” which is not available in the RPi Linux. </w:t>
+        <w:t xml:space="preserve">” which is not available in the </w:t>
+      </w:r>
+      <w:proofErr w:type="spellStart"/>
+      <w:r>
+        <w:rPr>
+          <w:sz w:val="22"/>
+          <w:lang w:val="en-US"/>
+        </w:rPr>
+        <w:t>RPi</w:t>
+      </w:r>
+      <w:proofErr w:type="spellEnd"/>
+      <w:r>
+        <w:rPr>
+          <w:sz w:val="22"/>
+          <w:lang w:val="en-US"/>
+        </w:rPr>
+        <w:t xml:space="preserve"> Linux. </w:t>
       </w:r>
     </w:p>
     <w:p>
@@ -1210,6 +1585,7 @@
         </w:rPr>
         <w:t xml:space="preserve">In </w:t>
       </w:r>
+      <w:proofErr w:type="spellStart"/>
       <w:r>
         <w:rPr>
           <w:i/>
@@ -1219,6 +1595,7 @@
         </w:rPr>
         <w:t>Hotlib_Network.c</w:t>
       </w:r>
+      <w:proofErr w:type="spellEnd"/>
       <w:r>
         <w:rPr>
           <w:sz w:val="22"/>
@@ -1231,8 +1608,33 @@
           <w:sz w:val="22"/>
           <w:lang w:val="en-US"/>
         </w:rPr>
-        <w:t>C:\Matlab2014a\MATLAB\R2014a\toolbox\shared\dspblks\extern\src</w:t>
-      </w:r>
+        <w:t>C:\Matlab2014a\MATLAB\R2014a\toolbox\shared\</w:t>
+      </w:r>
+      <w:proofErr w:type="spellStart"/>
+      <w:r>
+        <w:rPr>
+          <w:sz w:val="22"/>
+          <w:lang w:val="en-US"/>
+        </w:rPr>
+        <w:t>dspblks</w:t>
+      </w:r>
+      <w:proofErr w:type="spellEnd"/>
+      <w:r>
+        <w:rPr>
+          <w:sz w:val="22"/>
+          <w:lang w:val="en-US"/>
+        </w:rPr>
+        <w:t>\extern\</w:t>
+      </w:r>
+      <w:proofErr w:type="spellStart"/>
+      <w:r>
+        <w:rPr>
+          <w:sz w:val="22"/>
+          <w:lang w:val="en-US"/>
+        </w:rPr>
+        <w:t>src</w:t>
+      </w:r>
+      <w:proofErr w:type="spellEnd"/>
       <w:r>
         <w:rPr>
           <w:sz w:val="22"/>
@@ -1283,6 +1685,7 @@
         </w:rPr>
         <w:t xml:space="preserve">content of </w:t>
       </w:r>
+      <w:proofErr w:type="spellStart"/>
       <w:r>
         <w:rPr>
           <w:i/>
@@ -1292,6 +1695,7 @@
         </w:rPr>
         <w:t>linuxUDP.c</w:t>
       </w:r>
+      <w:proofErr w:type="spellEnd"/>
       <w:r>
         <w:rPr>
           <w:sz w:val="22"/>
@@ -1326,6 +1730,7 @@
           <w:lang w:val="en-US"/>
         </w:rPr>
       </w:pPr>
+      <w:proofErr w:type="gramStart"/>
       <w:r>
         <w:rPr>
           <w:sz w:val="22"/>
@@ -1338,7 +1743,15 @@
           <w:sz w:val="22"/>
           <w:lang w:val="en-US"/>
         </w:rPr>
-        <w:t>nd add</w:t>
+        <w:t>nd</w:t>
+      </w:r>
+      <w:proofErr w:type="gramEnd"/>
+      <w:r>
+        <w:rPr>
+          <w:sz w:val="22"/>
+          <w:lang w:val="en-US"/>
+        </w:rPr>
+        <w:t xml:space="preserve"> add</w:t>
       </w:r>
       <w:r>
         <w:rPr>
@@ -1354,6 +1767,7 @@
         </w:rPr>
         <w:t xml:space="preserve"> to the bottom of </w:t>
       </w:r>
+      <w:proofErr w:type="spellStart"/>
       <w:r>
         <w:rPr>
           <w:i/>
@@ -1363,6 +1777,7 @@
         </w:rPr>
         <w:t>Hostlib_rtw.c</w:t>
       </w:r>
+      <w:proofErr w:type="spellEnd"/>
       <w:r>
         <w:rPr>
           <w:sz w:val="22"/>
@@ -1392,8 +1807,33 @@
           <w:sz w:val="22"/>
           <w:lang w:val="en-US"/>
         </w:rPr>
-        <w:t>C:\Matlab2014a\MATLAB\R2014a\toolbox\shared\dspblks\extern\src</w:t>
-      </w:r>
+        <w:t>C:\Matlab2014a\MATLAB\R2014a\toolbox\shared\</w:t>
+      </w:r>
+      <w:proofErr w:type="spellStart"/>
+      <w:r>
+        <w:rPr>
+          <w:sz w:val="22"/>
+          <w:lang w:val="en-US"/>
+        </w:rPr>
+        <w:t>dspblks</w:t>
+      </w:r>
+      <w:proofErr w:type="spellEnd"/>
+      <w:r>
+        <w:rPr>
+          <w:sz w:val="22"/>
+          <w:lang w:val="en-US"/>
+        </w:rPr>
+        <w:t>\extern\</w:t>
+      </w:r>
+      <w:proofErr w:type="spellStart"/>
+      <w:r>
+        <w:rPr>
+          <w:sz w:val="22"/>
+          <w:lang w:val="en-US"/>
+        </w:rPr>
+        <w:t>src</w:t>
+      </w:r>
+      <w:proofErr w:type="spellEnd"/>
       <w:r>
         <w:rPr>
           <w:sz w:val="22"/>
@@ -1446,6 +1886,8 @@
           <w:lang w:val="en-US"/>
         </w:rPr>
       </w:pPr>
+      <w:proofErr w:type="spellStart"/>
+      <w:proofErr w:type="gramStart"/>
       <w:r>
         <w:rPr>
           <w:rFonts w:ascii="Consolas" w:hAnsi="Consolas" w:cs="Consolas"/>
@@ -1455,20 +1897,31 @@
         </w:rPr>
         <w:t>ipconig</w:t>
       </w:r>
-    </w:p>
-    <w:p>
-      <w:pPr>
-        <w:rPr>
-          <w:sz w:val="22"/>
-          <w:lang w:val="en-US"/>
-        </w:rPr>
-      </w:pPr>
-      <w:r>
-        <w:rPr>
-          <w:sz w:val="22"/>
-          <w:lang w:val="en-US"/>
-        </w:rPr>
-        <w:t xml:space="preserve">to get information about the </w:t>
+      <w:proofErr w:type="spellEnd"/>
+      <w:proofErr w:type="gramEnd"/>
+    </w:p>
+    <w:p>
+      <w:pPr>
+        <w:rPr>
+          <w:sz w:val="22"/>
+          <w:lang w:val="en-US"/>
+        </w:rPr>
+      </w:pPr>
+      <w:proofErr w:type="gramStart"/>
+      <w:r>
+        <w:rPr>
+          <w:sz w:val="22"/>
+          <w:lang w:val="en-US"/>
+        </w:rPr>
+        <w:t>to</w:t>
+      </w:r>
+      <w:proofErr w:type="gramEnd"/>
+      <w:r>
+        <w:rPr>
+          <w:sz w:val="22"/>
+          <w:lang w:val="en-US"/>
+        </w:rPr>
+        <w:t xml:space="preserve"> get information about the </w:t>
       </w:r>
       <w:r>
         <w:rPr>
@@ -1531,6 +1984,14 @@
           <w:lang w:val="en-US"/>
         </w:rPr>
       </w:pPr>
+    </w:p>
+    <w:p>
+      <w:pPr>
+        <w:rPr>
+          <w:sz w:val="22"/>
+          <w:lang w:val="en-US"/>
+        </w:rPr>
+      </w:pPr>
       <w:r>
         <w:rPr>
           <w:sz w:val="22"/>
@@ -1541,14 +2002,6 @@
     </w:p>
     <w:p>
       <w:pPr>
-        <w:rPr>
-          <w:sz w:val="22"/>
-          <w:lang w:val="en-US"/>
-        </w:rPr>
-      </w:pPr>
-    </w:p>
-    <w:p>
-      <w:pPr>
         <w:pStyle w:val="Heading2"/>
         <w:rPr>
           <w:lang w:val="en-US"/>
@@ -1573,141 +2026,479 @@
           <w:sz w:val="22"/>
           <w:lang w:val="en-US"/>
         </w:rPr>
-        <w:t>To enable repeated start I2C in rpi:</w:t>
-      </w:r>
-    </w:p>
-    <w:p>
-      <w:pPr>
+        <w:t xml:space="preserve">To enable repeated start I2C in </w:t>
+      </w:r>
+      <w:proofErr w:type="spellStart"/>
+      <w:r>
+        <w:rPr>
+          <w:sz w:val="22"/>
+          <w:lang w:val="en-US"/>
+        </w:rPr>
+        <w:t>rpi</w:t>
+      </w:r>
+      <w:proofErr w:type="spellEnd"/>
+      <w:r>
+        <w:rPr>
+          <w:sz w:val="22"/>
+          <w:lang w:val="en-US"/>
+        </w:rPr>
+        <w:t>:</w:t>
+      </w:r>
+    </w:p>
+    <w:p>
+      <w:pPr>
+        <w:rPr>
+          <w:rFonts w:ascii="Courier New" w:hAnsi="Courier New" w:cs="Courier New"/>
+          <w:sz w:val="20"/>
+          <w:szCs w:val="20"/>
+          <w:lang w:val="en-US"/>
+        </w:rPr>
+      </w:pPr>
+      <w:r>
+        <w:rPr>
+          <w:sz w:val="22"/>
+          <w:lang w:val="en-US"/>
+        </w:rPr>
+        <w:tab/>
+      </w:r>
+      <w:r>
+        <w:rPr>
+          <w:rFonts w:ascii="Courier New" w:hAnsi="Courier New" w:cs="Courier New"/>
+          <w:sz w:val="20"/>
+          <w:szCs w:val="20"/>
+          <w:lang w:val="en-US"/>
+        </w:rPr>
+        <w:t xml:space="preserve">$ </w:t>
+      </w:r>
+      <w:proofErr w:type="spellStart"/>
+      <w:proofErr w:type="gramStart"/>
+      <w:r>
+        <w:rPr>
+          <w:rFonts w:ascii="Courier New" w:hAnsi="Courier New" w:cs="Courier New"/>
+          <w:sz w:val="20"/>
+          <w:szCs w:val="20"/>
+          <w:lang w:val="en-US"/>
+        </w:rPr>
+        <w:t>sudo</w:t>
+      </w:r>
+      <w:proofErr w:type="spellEnd"/>
+      <w:proofErr w:type="gramEnd"/>
+      <w:r>
+        <w:rPr>
+          <w:rFonts w:ascii="Courier New" w:hAnsi="Courier New" w:cs="Courier New"/>
+          <w:sz w:val="20"/>
+          <w:szCs w:val="20"/>
+          <w:lang w:val="en-US"/>
+        </w:rPr>
+        <w:t xml:space="preserve"> </w:t>
+      </w:r>
+      <w:proofErr w:type="spellStart"/>
+      <w:r>
+        <w:rPr>
+          <w:rFonts w:ascii="Courier New" w:hAnsi="Courier New" w:cs="Courier New"/>
+          <w:sz w:val="20"/>
+          <w:szCs w:val="20"/>
+          <w:lang w:val="en-US"/>
+        </w:rPr>
+        <w:t>su</w:t>
+      </w:r>
+      <w:proofErr w:type="spellEnd"/>
+      <w:r>
+        <w:rPr>
+          <w:rFonts w:ascii="Courier New" w:hAnsi="Courier New" w:cs="Courier New"/>
+          <w:sz w:val="20"/>
+          <w:szCs w:val="20"/>
+          <w:lang w:val="en-US"/>
+        </w:rPr>
+        <w:t xml:space="preserve"> –</w:t>
+      </w:r>
+    </w:p>
+    <w:p>
+      <w:pPr>
+        <w:ind w:left="1304"/>
+        <w:rPr>
+          <w:rFonts w:ascii="Courier New" w:hAnsi="Courier New" w:cs="Courier New"/>
+          <w:sz w:val="22"/>
+          <w:lang w:val="en-US"/>
+        </w:rPr>
+      </w:pPr>
+      <w:r>
+        <w:rPr>
+          <w:rFonts w:ascii="Courier New" w:hAnsi="Courier New" w:cs="Courier New"/>
+          <w:sz w:val="20"/>
+          <w:szCs w:val="20"/>
+          <w:lang w:val="en-US"/>
+        </w:rPr>
+        <w:t xml:space="preserve">$ </w:t>
+      </w:r>
+      <w:proofErr w:type="gramStart"/>
+      <w:r>
+        <w:rPr>
+          <w:rFonts w:ascii="Courier New" w:hAnsi="Courier New" w:cs="Courier New"/>
+          <w:sz w:val="20"/>
+          <w:szCs w:val="20"/>
+          <w:lang w:val="en-US"/>
+        </w:rPr>
+        <w:t>echo</w:t>
+      </w:r>
+      <w:proofErr w:type="gramEnd"/>
+      <w:r>
+        <w:rPr>
+          <w:rFonts w:ascii="Courier New" w:hAnsi="Courier New" w:cs="Courier New"/>
+          <w:sz w:val="20"/>
+          <w:szCs w:val="20"/>
+          <w:lang w:val="en-US"/>
+        </w:rPr>
+        <w:t xml:space="preserve"> -n 1 &gt; /sys/module/i2c_bcm2708/parameters/combined</w:t>
+      </w:r>
+      <w:r>
+        <w:rPr>
+          <w:rFonts w:ascii="Courier New" w:hAnsi="Courier New" w:cs="Courier New"/>
+          <w:sz w:val="20"/>
+          <w:szCs w:val="20"/>
+          <w:lang w:val="en-US"/>
+        </w:rPr>
+        <w:br/>
+        <w:t>$ exit</w:t>
+      </w:r>
+    </w:p>
+    <w:p>
+      <w:pPr>
+        <w:rPr>
+          <w:sz w:val="22"/>
+          <w:lang w:val="en-US"/>
+        </w:rPr>
+      </w:pPr>
+      <w:r>
+        <w:rPr>
+          <w:sz w:val="22"/>
+          <w:lang w:val="en-US"/>
+        </w:rPr>
+        <w:t xml:space="preserve">To ensure that the combined remains set after reboot, create a file using </w:t>
+      </w:r>
+      <w:proofErr w:type="spellStart"/>
+      <w:r>
         <w:rPr>
           <w:rFonts w:ascii="Consolas" w:hAnsi="Consolas" w:cs="Consolas"/>
-          <w:sz w:val="20"/>
-          <w:szCs w:val="20"/>
-          <w:lang w:val="en-US"/>
-        </w:rPr>
-      </w:pPr>
-      <w:r>
-        <w:rPr>
-          <w:sz w:val="22"/>
-          <w:lang w:val="en-US"/>
-        </w:rPr>
-        <w:tab/>
-      </w:r>
-      <w:r>
-        <w:rPr>
-          <w:rFonts w:ascii="Consolas" w:hAnsi="Consolas" w:cs="Consolas"/>
-          <w:sz w:val="20"/>
-          <w:szCs w:val="20"/>
-          <w:lang w:val="en-US"/>
-        </w:rPr>
-        <w:t xml:space="preserve">$ sudo su </w:t>
-      </w:r>
-      <w:r>
-        <w:rPr>
-          <w:rFonts w:ascii="Consolas" w:hAnsi="Consolas" w:cs="Consolas"/>
-          <w:sz w:val="20"/>
-          <w:szCs w:val="20"/>
-          <w:lang w:val="en-US"/>
-        </w:rPr>
-        <w:t>–</w:t>
+          <w:sz w:val="22"/>
+          <w:lang w:val="en-US"/>
+        </w:rPr>
+        <w:t>nano</w:t>
+      </w:r>
+      <w:proofErr w:type="spellEnd"/>
+      <w:r>
+        <w:rPr>
+          <w:sz w:val="22"/>
+          <w:lang w:val="en-US"/>
+        </w:rPr>
+        <w:t xml:space="preserve"> (e.g. i2c.conf) in ‘</w:t>
+      </w:r>
+      <w:r>
+        <w:rPr>
+          <w:sz w:val="22"/>
+          <w:lang w:val="en-US"/>
+        </w:rPr>
+        <w:t>/</w:t>
+      </w:r>
+      <w:proofErr w:type="spellStart"/>
+      <w:r>
+        <w:rPr>
+          <w:sz w:val="22"/>
+          <w:lang w:val="en-US"/>
+        </w:rPr>
+        <w:t>etc</w:t>
+      </w:r>
+      <w:proofErr w:type="spellEnd"/>
+      <w:r>
+        <w:rPr>
+          <w:sz w:val="22"/>
+          <w:lang w:val="en-US"/>
+        </w:rPr>
+        <w:t>/</w:t>
+      </w:r>
+      <w:proofErr w:type="spellStart"/>
+      <w:r>
+        <w:rPr>
+          <w:sz w:val="22"/>
+          <w:lang w:val="en-US"/>
+        </w:rPr>
+        <w:t>modprobe.d</w:t>
+      </w:r>
+      <w:proofErr w:type="spellEnd"/>
+      <w:r>
+        <w:rPr>
+          <w:sz w:val="22"/>
+          <w:lang w:val="en-US"/>
+        </w:rPr>
+        <w:t>/</w:t>
+      </w:r>
+      <w:r>
+        <w:rPr>
+          <w:sz w:val="22"/>
+          <w:lang w:val="en-US"/>
+        </w:rPr>
+        <w:t>’</w:t>
+      </w:r>
+      <w:r>
+        <w:rPr>
+          <w:sz w:val="22"/>
+          <w:lang w:val="en-US"/>
+        </w:rPr>
+        <w:t xml:space="preserve"> </w:t>
+      </w:r>
+      <w:r>
+        <w:rPr>
+          <w:sz w:val="22"/>
+          <w:lang w:val="en-US"/>
+        </w:rPr>
+        <w:t>and write the following line into it:</w:t>
+      </w:r>
+    </w:p>
+    <w:p>
+      <w:pPr>
+        <w:ind w:firstLine="1304"/>
+        <w:rPr>
+          <w:sz w:val="22"/>
+          <w:lang w:val="en-US"/>
+        </w:rPr>
+      </w:pPr>
+      <w:proofErr w:type="gramStart"/>
+      <w:r>
+        <w:rPr>
+          <w:sz w:val="22"/>
+          <w:lang w:val="en-US"/>
+        </w:rPr>
+        <w:t>options</w:t>
+      </w:r>
+      <w:proofErr w:type="gramEnd"/>
+      <w:r>
+        <w:rPr>
+          <w:sz w:val="22"/>
+          <w:lang w:val="en-US"/>
+        </w:rPr>
+        <w:t xml:space="preserve"> i2c-bcm2708 combined=1</w:t>
+      </w:r>
+    </w:p>
+    <w:p>
+      <w:pPr>
+        <w:rPr>
+          <w:sz w:val="22"/>
+          <w:lang w:val="en-US"/>
+        </w:rPr>
+      </w:pPr>
+      <w:r>
+        <w:rPr>
+          <w:sz w:val="22"/>
+          <w:lang w:val="en-US"/>
+        </w:rPr>
+        <w:t xml:space="preserve">To check that, reboot the </w:t>
+      </w:r>
+      <w:proofErr w:type="spellStart"/>
+      <w:r>
+        <w:rPr>
+          <w:sz w:val="22"/>
+          <w:lang w:val="en-US"/>
+        </w:rPr>
+        <w:t>rpi</w:t>
+      </w:r>
+      <w:proofErr w:type="spellEnd"/>
+      <w:r>
+        <w:rPr>
+          <w:sz w:val="22"/>
+          <w:lang w:val="en-US"/>
+        </w:rPr>
+        <w:t xml:space="preserve"> and write:</w:t>
       </w:r>
     </w:p>
     <w:p>
       <w:pPr>
         <w:ind w:left="1304"/>
         <w:rPr>
-          <w:sz w:val="22"/>
-          <w:lang w:val="en-US"/>
-        </w:rPr>
-      </w:pPr>
-      <w:r>
-        <w:rPr>
-          <w:rFonts w:ascii="Consolas" w:hAnsi="Consolas" w:cs="Consolas"/>
+          <w:rFonts w:ascii="Courier New" w:hAnsi="Courier New" w:cs="Courier New"/>
+          <w:sz w:val="20"/>
+          <w:szCs w:val="20"/>
+          <w:lang w:val="en-US"/>
+        </w:rPr>
+      </w:pPr>
+      <w:r>
+        <w:rPr>
+          <w:rFonts w:ascii="Courier New" w:hAnsi="Courier New" w:cs="Courier New"/>
           <w:sz w:val="20"/>
           <w:szCs w:val="20"/>
           <w:lang w:val="en-US"/>
         </w:rPr>
         <w:t xml:space="preserve">$ </w:t>
       </w:r>
-      <w:r>
-        <w:rPr>
-          <w:rFonts w:ascii="Consolas" w:hAnsi="Consolas" w:cs="Consolas"/>
-          <w:sz w:val="20"/>
-          <w:szCs w:val="20"/>
-          <w:lang w:val="en-US"/>
-        </w:rPr>
-        <w:t>echo -n 1 &gt; /sys/module/i2c_bcm2708/parameters/combined</w:t>
-      </w:r>
-      <w:r>
-        <w:rPr>
-          <w:rFonts w:ascii="Consolas" w:hAnsi="Consolas" w:cs="Consolas"/>
-          <w:sz w:val="20"/>
-          <w:szCs w:val="20"/>
-          <w:lang w:val="en-US"/>
-        </w:rPr>
-        <w:br/>
-      </w:r>
-      <w:r>
-        <w:rPr>
-          <w:rFonts w:ascii="Consolas" w:hAnsi="Consolas" w:cs="Consolas"/>
-          <w:sz w:val="20"/>
-          <w:szCs w:val="20"/>
-          <w:lang w:val="en-US"/>
-        </w:rPr>
-        <w:t xml:space="preserve">$ </w:t>
-      </w:r>
-      <w:r>
-        <w:rPr>
-          <w:rFonts w:ascii="Consolas" w:hAnsi="Consolas" w:cs="Consolas"/>
-          <w:sz w:val="20"/>
-          <w:szCs w:val="20"/>
-          <w:lang w:val="en-US"/>
-        </w:rPr>
-        <w:t>exit</w:t>
-      </w:r>
-    </w:p>
-    <w:p>
-      <w:pPr>
-        <w:rPr>
-          <w:sz w:val="22"/>
-          <w:lang w:val="en-US"/>
-        </w:rPr>
-      </w:pPr>
-      <w:r>
-        <w:rPr>
-          <w:sz w:val="22"/>
-          <w:lang w:val="en-US"/>
-        </w:rPr>
-        <w:t xml:space="preserve">To ensure that the combined remains set after reboot, create a file using </w:t>
-      </w:r>
-      <w:r>
-        <w:rPr>
-          <w:rFonts w:ascii="Consolas" w:hAnsi="Consolas" w:cs="Consolas"/>
-          <w:sz w:val="22"/>
-          <w:lang w:val="en-US"/>
-        </w:rPr>
-        <w:t>nano</w:t>
-      </w:r>
-      <w:r>
-        <w:rPr>
-          <w:sz w:val="22"/>
-          <w:lang w:val="en-US"/>
-        </w:rPr>
-        <w:t xml:space="preserve"> (e.g. i2c.conf) in ‘</w:t>
-      </w:r>
-      <w:r>
-        <w:rPr>
-          <w:sz w:val="22"/>
-          <w:lang w:val="en-US"/>
-        </w:rPr>
-        <w:t>/etc/modprobe.d/</w:t>
-      </w:r>
-      <w:r>
-        <w:rPr>
-          <w:sz w:val="22"/>
-          <w:lang w:val="en-US"/>
-        </w:rPr>
-        <w:t>’</w:t>
-      </w:r>
+      <w:proofErr w:type="spellStart"/>
+      <w:proofErr w:type="gramStart"/>
+      <w:r>
+        <w:rPr>
+          <w:rFonts w:ascii="Courier New" w:hAnsi="Courier New" w:cs="Courier New"/>
+          <w:sz w:val="20"/>
+          <w:szCs w:val="20"/>
+          <w:lang w:val="en-US"/>
+        </w:rPr>
+        <w:t>sudo</w:t>
+      </w:r>
+      <w:proofErr w:type="spellEnd"/>
+      <w:proofErr w:type="gramEnd"/>
+      <w:r>
+        <w:rPr>
+          <w:rFonts w:ascii="Courier New" w:hAnsi="Courier New" w:cs="Courier New"/>
+          <w:sz w:val="20"/>
+          <w:szCs w:val="20"/>
+          <w:lang w:val="en-US"/>
+        </w:rPr>
+        <w:t xml:space="preserve"> cat /sys/module/i2c_bcm2708/parameters/combined</w:t>
+      </w:r>
+    </w:p>
+    <w:p>
+      <w:pPr>
+        <w:rPr>
+          <w:sz w:val="22"/>
+          <w:lang w:val="en-US"/>
+        </w:rPr>
+      </w:pPr>
+      <w:r>
+        <w:rPr>
+          <w:sz w:val="22"/>
+          <w:lang w:val="en-US"/>
+        </w:rPr>
+        <w:t>The</w:t>
+      </w:r>
+      <w:r>
+        <w:rPr>
+          <w:sz w:val="22"/>
+          <w:lang w:val="en-US"/>
+        </w:rPr>
+        <w:t>n</w:t>
+      </w:r>
+      <w:r>
+        <w:rPr>
+          <w:sz w:val="22"/>
+          <w:lang w:val="en-US"/>
+        </w:rPr>
+        <w:t xml:space="preserve"> it shou</w:t>
+      </w:r>
+      <w:r>
+        <w:rPr>
+          <w:sz w:val="22"/>
+          <w:lang w:val="en-US"/>
+        </w:rPr>
+        <w:t>l</w:t>
+      </w:r>
+      <w:r>
+        <w:rPr>
+          <w:sz w:val="22"/>
+          <w:lang w:val="en-US"/>
+        </w:rPr>
+        <w:t>d return ‘Y’.</w:t>
+      </w:r>
+    </w:p>
+    <w:p>
+      <w:pPr>
+        <w:rPr>
+          <w:sz w:val="22"/>
+          <w:lang w:val="en-US"/>
+        </w:rPr>
+      </w:pPr>
+    </w:p>
+    <w:p>
+      <w:pPr>
+        <w:rPr>
+          <w:sz w:val="22"/>
+          <w:lang w:val="en-US"/>
+        </w:rPr>
+      </w:pPr>
+    </w:p>
+    <w:p>
+      <w:pPr>
+        <w:rPr>
+          <w:sz w:val="22"/>
+          <w:lang w:val="en-US"/>
+        </w:rPr>
+      </w:pPr>
+    </w:p>
+    <w:p>
+      <w:pPr>
+        <w:rPr>
+          <w:sz w:val="22"/>
+          <w:lang w:val="en-US"/>
+        </w:rPr>
+      </w:pPr>
+      <w:r>
+        <w:rPr>
+          <w:sz w:val="22"/>
+          <w:lang w:val="en-US"/>
+        </w:rPr>
+        <w:br w:type="page"/>
+      </w:r>
+    </w:p>
+    <w:p>
+      <w:pPr>
+        <w:pStyle w:val="Heading1"/>
+        <w:rPr>
+          <w:lang w:val="en-US"/>
+        </w:rPr>
+      </w:pPr>
+      <w:proofErr w:type="spellStart"/>
+      <w:r>
+        <w:rPr>
+          <w:lang w:val="en-US"/>
+        </w:rPr>
+        <w:lastRenderedPageBreak/>
+        <w:t>WiringPi</w:t>
+      </w:r>
+      <w:proofErr w:type="spellEnd"/>
+    </w:p>
+    <w:p>
+      <w:pPr>
+        <w:rPr>
+          <w:sz w:val="22"/>
+          <w:lang w:val="en-US"/>
+        </w:rPr>
+      </w:pPr>
+    </w:p>
+    <w:p>
+      <w:pPr>
+        <w:rPr>
+          <w:sz w:val="22"/>
+          <w:lang w:val="en-US"/>
+        </w:rPr>
+      </w:pPr>
+      <w:r>
+        <w:rPr>
+          <w:sz w:val="22"/>
+          <w:lang w:val="en-US"/>
+        </w:rPr>
+        <w:t xml:space="preserve">To install </w:t>
+      </w:r>
+      <w:proofErr w:type="spellStart"/>
+      <w:r>
+        <w:rPr>
+          <w:sz w:val="22"/>
+          <w:lang w:val="en-US"/>
+        </w:rPr>
+        <w:t>WiringPi</w:t>
+      </w:r>
+      <w:proofErr w:type="spellEnd"/>
+      <w:r>
+        <w:rPr>
+          <w:sz w:val="22"/>
+          <w:lang w:val="en-US"/>
+        </w:rPr>
+        <w:t xml:space="preserve"> library follow the instruction in </w:t>
+      </w:r>
+      <w:hyperlink r:id="rId6" w:history="1">
+        <w:r>
+          <w:rPr>
+            <w:rStyle w:val="Hyperlink"/>
+            <w:sz w:val="22"/>
+            <w:lang w:val="en-US"/>
+          </w:rPr>
+          <w:t>www.wiringpi.com</w:t>
+        </w:r>
+      </w:hyperlink>
       <w:r>
         <w:rPr>
           <w:sz w:val="22"/>
@@ -1715,12 +2506,20 @@
         </w:rPr>
         <w:t xml:space="preserve"> </w:t>
       </w:r>
-      <w:r>
-        <w:rPr>
-          <w:sz w:val="22"/>
-          <w:lang w:val="en-US"/>
-        </w:rPr>
-        <w:t>and write the following line into it:</w:t>
+    </w:p>
+    <w:p>
+      <w:pPr>
+        <w:rPr>
+          <w:sz w:val="22"/>
+          <w:lang w:val="en-US"/>
+        </w:rPr>
+      </w:pPr>
+      <w:r>
+        <w:rPr>
+          <w:sz w:val="22"/>
+          <w:lang w:val="en-US"/>
+        </w:rPr>
+        <w:t xml:space="preserve">To cross-compile in eclipse, copy </w:t>
       </w:r>
     </w:p>
     <w:p>
@@ -1734,77 +2533,1194 @@
       <w:r>
         <w:rPr>
           <w:sz w:val="22"/>
-        </w:rPr>
-        <w:t>options i2c-bcm2708 combined=1</w:t>
-      </w:r>
-    </w:p>
-    <w:p>
-      <w:pPr>
-        <w:rPr>
-          <w:sz w:val="22"/>
-          <w:lang w:val="en-US"/>
-        </w:rPr>
-      </w:pPr>
-      <w:r>
-        <w:rPr>
-          <w:sz w:val="22"/>
-          <w:lang w:val="en-US"/>
-        </w:rPr>
-        <w:t>To check that, reboot the rpi and write:</w:t>
-      </w:r>
-    </w:p>
-    <w:p>
-      <w:pPr>
-        <w:ind w:left="1304"/>
-        <w:rPr>
-          <w:rFonts w:ascii="Consolas" w:hAnsi="Consolas" w:cs="Consolas"/>
-          <w:sz w:val="20"/>
-          <w:szCs w:val="20"/>
-          <w:lang w:val="en-US"/>
-        </w:rPr>
-      </w:pPr>
-      <w:r>
-        <w:rPr>
-          <w:rFonts w:ascii="Consolas" w:hAnsi="Consolas" w:cs="Consolas"/>
-          <w:sz w:val="20"/>
-          <w:szCs w:val="20"/>
-          <w:lang w:val="en-US"/>
-        </w:rPr>
-        <w:t>$ sudo cat /sys/module/i2c_bcm2708/parameters/combined</w:t>
-      </w:r>
-    </w:p>
-    <w:p>
-      <w:pPr>
-        <w:rPr>
-          <w:sz w:val="22"/>
-          <w:lang w:val="en-US"/>
-        </w:rPr>
-      </w:pPr>
-      <w:r>
-        <w:rPr>
-          <w:sz w:val="22"/>
-          <w:lang w:val="en-US"/>
-        </w:rPr>
-        <w:t>The it shoud return ‘Y’.</w:t>
-      </w:r>
-    </w:p>
-    <w:p>
-      <w:pPr>
-        <w:rPr>
-          <w:sz w:val="22"/>
-          <w:lang w:val="en-US"/>
-        </w:rPr>
-      </w:pPr>
-    </w:p>
-    <w:p>
-      <w:pPr>
-        <w:rPr>
-          <w:sz w:val="22"/>
+          <w:lang w:val="en-US"/>
+        </w:rPr>
+        <w:t>libwiringPi.so</w:t>
+      </w:r>
+    </w:p>
+    <w:p>
+      <w:pPr>
+        <w:rPr>
+          <w:sz w:val="22"/>
+          <w:lang w:val="en-US"/>
+        </w:rPr>
+      </w:pPr>
+      <w:proofErr w:type="gramStart"/>
+      <w:r>
+        <w:rPr>
+          <w:sz w:val="22"/>
+          <w:lang w:val="en-US"/>
+        </w:rPr>
+        <w:t>from</w:t>
+      </w:r>
+      <w:proofErr w:type="gramEnd"/>
+      <w:r>
+        <w:rPr>
+          <w:sz w:val="22"/>
+          <w:lang w:val="en-US"/>
+        </w:rPr>
+        <w:t xml:space="preserve"> </w:t>
+      </w:r>
+      <w:proofErr w:type="spellStart"/>
+      <w:r>
+        <w:rPr>
+          <w:sz w:val="22"/>
+          <w:lang w:val="en-US"/>
+        </w:rPr>
+        <w:t>rpi</w:t>
+      </w:r>
+      <w:proofErr w:type="spellEnd"/>
+      <w:r>
+        <w:rPr>
+          <w:sz w:val="22"/>
+          <w:lang w:val="en-US"/>
+        </w:rPr>
+        <w:t xml:space="preserve"> folder</w:t>
+      </w:r>
+    </w:p>
+    <w:p>
+      <w:pPr>
+        <w:ind w:firstLine="1304"/>
+        <w:rPr>
+          <w:sz w:val="22"/>
+          <w:lang w:val="en-US"/>
+        </w:rPr>
+      </w:pPr>
+      <w:proofErr w:type="spellStart"/>
+      <w:proofErr w:type="gramStart"/>
+      <w:r>
+        <w:rPr>
+          <w:sz w:val="22"/>
+          <w:lang w:val="en-US"/>
+        </w:rPr>
+        <w:t>usr</w:t>
+      </w:r>
+      <w:proofErr w:type="spellEnd"/>
+      <w:r>
+        <w:rPr>
+          <w:sz w:val="22"/>
+          <w:lang w:val="en-US"/>
+        </w:rPr>
+        <w:t>/local/lib</w:t>
+      </w:r>
+      <w:proofErr w:type="gramEnd"/>
+      <w:r>
+        <w:rPr>
+          <w:sz w:val="22"/>
+          <w:lang w:val="en-US"/>
+        </w:rPr>
+        <w:t>/</w:t>
+      </w:r>
+    </w:p>
+    <w:p>
+      <w:pPr>
+        <w:rPr>
+          <w:sz w:val="22"/>
+          <w:lang w:val="en-US"/>
+        </w:rPr>
+      </w:pPr>
+      <w:proofErr w:type="gramStart"/>
+      <w:r>
+        <w:rPr>
+          <w:sz w:val="22"/>
+          <w:lang w:val="en-US"/>
+        </w:rPr>
+        <w:t>and</w:t>
+      </w:r>
+      <w:proofErr w:type="gramEnd"/>
+      <w:r>
+        <w:rPr>
+          <w:sz w:val="22"/>
+          <w:lang w:val="en-US"/>
+        </w:rPr>
+        <w:t xml:space="preserve"> paste it to the </w:t>
+      </w:r>
+      <w:proofErr w:type="spellStart"/>
+      <w:r>
+        <w:rPr>
+          <w:sz w:val="22"/>
+          <w:lang w:val="en-US"/>
+        </w:rPr>
+        <w:t>wiringpi</w:t>
+      </w:r>
+      <w:proofErr w:type="spellEnd"/>
+      <w:r>
+        <w:rPr>
+          <w:sz w:val="22"/>
+          <w:lang w:val="en-US"/>
+        </w:rPr>
+        <w:t xml:space="preserve"> folder (e.g. </w:t>
+      </w:r>
+      <w:r>
+        <w:rPr>
+          <w:sz w:val="22"/>
+          <w:lang w:val="en-US"/>
+        </w:rPr>
+        <w:t>C:\workspace\RaspberryPi\wiringPi-b0a60c3\wiringPi</w:t>
+      </w:r>
+      <w:r>
+        <w:rPr>
+          <w:sz w:val="22"/>
+          <w:lang w:val="en-US"/>
+        </w:rPr>
+        <w:t>).</w:t>
+      </w:r>
+    </w:p>
+    <w:p>
+      <w:pPr>
+        <w:rPr>
+          <w:sz w:val="22"/>
+          <w:lang w:val="en-US"/>
+        </w:rPr>
+      </w:pPr>
+      <w:r>
+        <w:rPr>
+          <w:sz w:val="22"/>
+          <w:lang w:val="en-US"/>
+        </w:rPr>
+        <w:t>Then add the folder path to the “Includes” and “Library Paths” in C/C++ General =&gt; Path and Symbols.</w:t>
+      </w:r>
+    </w:p>
+    <w:p>
+      <w:pPr>
+        <w:rPr>
+          <w:sz w:val="22"/>
+          <w:lang w:val="en-US"/>
+        </w:rPr>
+      </w:pPr>
+      <w:r>
+        <w:rPr>
+          <w:sz w:val="22"/>
+          <w:lang w:val="en-US"/>
+        </w:rPr>
+        <w:t xml:space="preserve"> </w:t>
+      </w:r>
+    </w:p>
+    <w:p>
+      <w:pPr>
+        <w:pStyle w:val="Heading1"/>
+        <w:rPr>
+          <w:lang w:val="en-US"/>
+        </w:rPr>
+      </w:pPr>
+      <w:proofErr w:type="spellStart"/>
+      <w:r>
+        <w:rPr>
+          <w:lang w:val="en-US"/>
+        </w:rPr>
+        <w:t>OpenCV</w:t>
+      </w:r>
+      <w:proofErr w:type="spellEnd"/>
+    </w:p>
+    <w:p>
+      <w:pPr>
+        <w:rPr>
+          <w:lang w:val="en-US"/>
+        </w:rPr>
+      </w:pPr>
+    </w:p>
+    <w:p>
+      <w:pPr>
+        <w:rPr>
+          <w:lang w:val="en-US"/>
+        </w:rPr>
+      </w:pPr>
+      <w:hyperlink r:id="rId7" w:history="1">
+        <w:r>
+          <w:rPr>
+            <w:rStyle w:val="Hyperlink"/>
+            <w:lang w:val="en-US"/>
+          </w:rPr>
+          <w:t>http://docs.opencv.org/2.4/doc/tutorials/introduction/linux_install/linux_install.html</w:t>
+        </w:r>
+      </w:hyperlink>
+      <w:r>
+        <w:rPr>
+          <w:lang w:val="en-US"/>
+        </w:rPr>
+        <w:t xml:space="preserve"> </w:t>
+      </w:r>
+    </w:p>
+    <w:p>
+      <w:pPr>
+        <w:pStyle w:val="ListParagraph"/>
+        <w:numPr>
+          <w:ilvl w:val="0"/>
+          <w:numId w:val="8"/>
+        </w:numPr>
+        <w:ind w:left="851" w:hanging="284"/>
+        <w:rPr>
+          <w:rFonts w:ascii="Courier New" w:hAnsi="Courier New" w:cs="Courier New"/>
+          <w:sz w:val="20"/>
+          <w:szCs w:val="20"/>
+          <w:lang w:val="en-US"/>
+        </w:rPr>
+      </w:pPr>
+      <w:proofErr w:type="spellStart"/>
+      <w:r>
+        <w:rPr>
+          <w:rFonts w:ascii="Courier New" w:hAnsi="Courier New" w:cs="Courier New"/>
+          <w:sz w:val="20"/>
+          <w:szCs w:val="20"/>
+          <w:lang w:val="en-US"/>
+        </w:rPr>
+        <w:t>sudo</w:t>
+      </w:r>
+      <w:proofErr w:type="spellEnd"/>
+      <w:r>
+        <w:rPr>
+          <w:rFonts w:ascii="Courier New" w:hAnsi="Courier New" w:cs="Courier New"/>
+          <w:sz w:val="20"/>
+          <w:szCs w:val="20"/>
+          <w:lang w:val="en-US"/>
+        </w:rPr>
+        <w:t xml:space="preserve"> apt-get update</w:t>
+      </w:r>
+    </w:p>
+    <w:p>
+      <w:pPr>
+        <w:pStyle w:val="ListParagraph"/>
+        <w:numPr>
+          <w:ilvl w:val="0"/>
+          <w:numId w:val="8"/>
+        </w:numPr>
+        <w:ind w:left="851" w:hanging="284"/>
+        <w:rPr>
+          <w:rFonts w:ascii="Courier New" w:hAnsi="Courier New" w:cs="Courier New"/>
+          <w:sz w:val="20"/>
+          <w:szCs w:val="20"/>
+          <w:lang w:val="en-US"/>
+        </w:rPr>
+      </w:pPr>
+      <w:proofErr w:type="spellStart"/>
+      <w:r>
+        <w:rPr>
+          <w:rFonts w:ascii="Courier New" w:hAnsi="Courier New" w:cs="Courier New"/>
+          <w:sz w:val="20"/>
+          <w:szCs w:val="20"/>
+          <w:lang w:val="en-US"/>
+        </w:rPr>
+        <w:t>sudo</w:t>
+      </w:r>
+      <w:proofErr w:type="spellEnd"/>
+      <w:r>
+        <w:rPr>
+          <w:rFonts w:ascii="Courier New" w:hAnsi="Courier New" w:cs="Courier New"/>
+          <w:sz w:val="20"/>
+          <w:szCs w:val="20"/>
+          <w:lang w:val="en-US"/>
+        </w:rPr>
+        <w:t xml:space="preserve"> apt-get upgrade</w:t>
+      </w:r>
+    </w:p>
+    <w:p>
+      <w:pPr>
+        <w:pStyle w:val="ListParagraph"/>
+        <w:numPr>
+          <w:ilvl w:val="0"/>
+          <w:numId w:val="8"/>
+        </w:numPr>
+        <w:ind w:left="851" w:hanging="284"/>
+        <w:rPr>
+          <w:rFonts w:ascii="Courier New" w:hAnsi="Courier New" w:cs="Courier New"/>
+          <w:sz w:val="20"/>
+          <w:szCs w:val="20"/>
+          <w:lang w:val="en-US"/>
+        </w:rPr>
+      </w:pPr>
+      <w:r>
+        <w:rPr>
+          <w:rFonts w:ascii="Courier New" w:hAnsi="Courier New" w:cs="Courier New"/>
+          <w:sz w:val="20"/>
+          <w:szCs w:val="20"/>
+          <w:lang w:val="en-US"/>
+        </w:rPr>
+        <w:t>[</w:t>
+      </w:r>
+      <w:r>
+        <w:rPr>
+          <w:rFonts w:ascii="Courier New" w:hAnsi="Courier New" w:cs="Courier New"/>
+          <w:i/>
+          <w:iCs/>
+          <w:sz w:val="20"/>
+          <w:szCs w:val="20"/>
+          <w:lang w:val="en-US"/>
+        </w:rPr>
+        <w:t>compiler</w:t>
+      </w:r>
+      <w:r>
+        <w:rPr>
+          <w:rFonts w:ascii="Courier New" w:hAnsi="Courier New" w:cs="Courier New"/>
+          <w:sz w:val="20"/>
+          <w:szCs w:val="20"/>
+          <w:lang w:val="en-US"/>
+        </w:rPr>
+        <w:t xml:space="preserve">] </w:t>
+      </w:r>
+      <w:proofErr w:type="spellStart"/>
+      <w:r>
+        <w:rPr>
+          <w:rFonts w:ascii="Courier New" w:hAnsi="Courier New" w:cs="Courier New"/>
+          <w:sz w:val="20"/>
+          <w:szCs w:val="20"/>
+          <w:lang w:val="en-US"/>
+        </w:rPr>
+        <w:t>sudo</w:t>
+      </w:r>
+      <w:proofErr w:type="spellEnd"/>
+      <w:r>
+        <w:rPr>
+          <w:rFonts w:ascii="Courier New" w:hAnsi="Courier New" w:cs="Courier New"/>
+          <w:sz w:val="20"/>
+          <w:szCs w:val="20"/>
+          <w:lang w:val="en-US"/>
+        </w:rPr>
+        <w:t xml:space="preserve"> apt-get install build-essential</w:t>
+      </w:r>
+    </w:p>
+    <w:p>
+      <w:pPr>
+        <w:pStyle w:val="ListParagraph"/>
+        <w:numPr>
+          <w:ilvl w:val="0"/>
+          <w:numId w:val="8"/>
+        </w:numPr>
+        <w:ind w:left="851" w:hanging="284"/>
+        <w:rPr>
+          <w:rFonts w:ascii="Courier New" w:hAnsi="Courier New" w:cs="Courier New"/>
+          <w:sz w:val="20"/>
+          <w:szCs w:val="20"/>
+          <w:lang w:val="en-US"/>
+        </w:rPr>
+      </w:pPr>
+      <w:r>
+        <w:rPr>
+          <w:rFonts w:ascii="Courier New" w:hAnsi="Courier New" w:cs="Courier New"/>
+          <w:sz w:val="20"/>
+          <w:szCs w:val="20"/>
+          <w:lang w:val="en-US"/>
+        </w:rPr>
+        <w:t>[</w:t>
+      </w:r>
+      <w:r>
+        <w:rPr>
+          <w:rFonts w:ascii="Courier New" w:hAnsi="Courier New" w:cs="Courier New"/>
+          <w:i/>
+          <w:iCs/>
+          <w:sz w:val="20"/>
+          <w:szCs w:val="20"/>
+          <w:lang w:val="en-US"/>
+        </w:rPr>
+        <w:t>required</w:t>
+      </w:r>
+      <w:r>
+        <w:rPr>
+          <w:rFonts w:ascii="Courier New" w:hAnsi="Courier New" w:cs="Courier New"/>
+          <w:sz w:val="20"/>
+          <w:szCs w:val="20"/>
+          <w:lang w:val="en-US"/>
+        </w:rPr>
+        <w:t xml:space="preserve">] </w:t>
+      </w:r>
+      <w:proofErr w:type="spellStart"/>
+      <w:r>
+        <w:rPr>
+          <w:rFonts w:ascii="Courier New" w:hAnsi="Courier New" w:cs="Courier New"/>
+          <w:sz w:val="20"/>
+          <w:szCs w:val="20"/>
+          <w:lang w:val="en-US"/>
+        </w:rPr>
+        <w:t>sudo</w:t>
+      </w:r>
+      <w:proofErr w:type="spellEnd"/>
+      <w:r>
+        <w:rPr>
+          <w:rFonts w:ascii="Courier New" w:hAnsi="Courier New" w:cs="Courier New"/>
+          <w:sz w:val="20"/>
+          <w:szCs w:val="20"/>
+          <w:lang w:val="en-US"/>
+        </w:rPr>
+        <w:t xml:space="preserve"> apt-get install </w:t>
+      </w:r>
+      <w:proofErr w:type="spellStart"/>
+      <w:r>
+        <w:rPr>
+          <w:rFonts w:ascii="Courier New" w:hAnsi="Courier New" w:cs="Courier New"/>
+          <w:sz w:val="20"/>
+          <w:szCs w:val="20"/>
+          <w:lang w:val="en-US"/>
+        </w:rPr>
+        <w:t>cmake</w:t>
+      </w:r>
+      <w:proofErr w:type="spellEnd"/>
+      <w:r>
+        <w:rPr>
+          <w:rFonts w:ascii="Courier New" w:hAnsi="Courier New" w:cs="Courier New"/>
+          <w:sz w:val="20"/>
+          <w:szCs w:val="20"/>
+          <w:lang w:val="en-US"/>
+        </w:rPr>
+        <w:t xml:space="preserve"> </w:t>
+      </w:r>
+      <w:proofErr w:type="spellStart"/>
+      <w:r>
+        <w:rPr>
+          <w:rFonts w:ascii="Courier New" w:hAnsi="Courier New" w:cs="Courier New"/>
+          <w:sz w:val="20"/>
+          <w:szCs w:val="20"/>
+          <w:lang w:val="en-US"/>
+        </w:rPr>
+        <w:t>git</w:t>
+      </w:r>
+      <w:proofErr w:type="spellEnd"/>
+      <w:r>
+        <w:rPr>
+          <w:rFonts w:ascii="Courier New" w:hAnsi="Courier New" w:cs="Courier New"/>
+          <w:sz w:val="20"/>
+          <w:szCs w:val="20"/>
+          <w:lang w:val="en-US"/>
+        </w:rPr>
+        <w:t xml:space="preserve"> libgtk2.0-dev </w:t>
+      </w:r>
+      <w:proofErr w:type="spellStart"/>
+      <w:r>
+        <w:rPr>
+          <w:rFonts w:ascii="Courier New" w:hAnsi="Courier New" w:cs="Courier New"/>
+          <w:sz w:val="20"/>
+          <w:szCs w:val="20"/>
+          <w:lang w:val="en-US"/>
+        </w:rPr>
+        <w:t>pkg-config</w:t>
+      </w:r>
+      <w:proofErr w:type="spellEnd"/>
+      <w:r>
+        <w:rPr>
+          <w:rFonts w:ascii="Courier New" w:hAnsi="Courier New" w:cs="Courier New"/>
+          <w:sz w:val="20"/>
+          <w:szCs w:val="20"/>
+          <w:lang w:val="en-US"/>
+        </w:rPr>
+        <w:t xml:space="preserve"> </w:t>
+      </w:r>
+      <w:proofErr w:type="spellStart"/>
+      <w:r>
+        <w:rPr>
+          <w:rFonts w:ascii="Courier New" w:hAnsi="Courier New" w:cs="Courier New"/>
+          <w:sz w:val="20"/>
+          <w:szCs w:val="20"/>
+          <w:lang w:val="en-US"/>
+        </w:rPr>
+        <w:t>libavcodec</w:t>
+      </w:r>
+      <w:proofErr w:type="spellEnd"/>
+      <w:r>
+        <w:rPr>
+          <w:rFonts w:ascii="Courier New" w:hAnsi="Courier New" w:cs="Courier New"/>
+          <w:sz w:val="20"/>
+          <w:szCs w:val="20"/>
+          <w:lang w:val="en-US"/>
+        </w:rPr>
+        <w:t xml:space="preserve">-dev </w:t>
+      </w:r>
+      <w:proofErr w:type="spellStart"/>
+      <w:r>
+        <w:rPr>
+          <w:rFonts w:ascii="Courier New" w:hAnsi="Courier New" w:cs="Courier New"/>
+          <w:sz w:val="20"/>
+          <w:szCs w:val="20"/>
+          <w:lang w:val="en-US"/>
+        </w:rPr>
+        <w:t>libavformat</w:t>
+      </w:r>
+      <w:proofErr w:type="spellEnd"/>
+      <w:r>
+        <w:rPr>
+          <w:rFonts w:ascii="Courier New" w:hAnsi="Courier New" w:cs="Courier New"/>
+          <w:sz w:val="20"/>
+          <w:szCs w:val="20"/>
+          <w:lang w:val="en-US"/>
+        </w:rPr>
+        <w:t xml:space="preserve">-dev </w:t>
+      </w:r>
+      <w:proofErr w:type="spellStart"/>
+      <w:r>
+        <w:rPr>
+          <w:rFonts w:ascii="Courier New" w:hAnsi="Courier New" w:cs="Courier New"/>
+          <w:sz w:val="20"/>
+          <w:szCs w:val="20"/>
+          <w:lang w:val="en-US"/>
+        </w:rPr>
+        <w:t>libswscale</w:t>
+      </w:r>
+      <w:proofErr w:type="spellEnd"/>
+      <w:r>
+        <w:rPr>
+          <w:rFonts w:ascii="Courier New" w:hAnsi="Courier New" w:cs="Courier New"/>
+          <w:sz w:val="20"/>
+          <w:szCs w:val="20"/>
+          <w:lang w:val="en-US"/>
+        </w:rPr>
+        <w:t>-dev</w:t>
+      </w:r>
+    </w:p>
+    <w:p>
+      <w:pPr>
+        <w:pStyle w:val="ListParagraph"/>
+        <w:numPr>
+          <w:ilvl w:val="0"/>
+          <w:numId w:val="8"/>
+        </w:numPr>
+        <w:ind w:left="851" w:hanging="284"/>
+        <w:rPr>
+          <w:rFonts w:ascii="Courier New" w:hAnsi="Courier New" w:cs="Courier New"/>
+          <w:sz w:val="20"/>
+          <w:szCs w:val="20"/>
+          <w:lang w:val="en-US"/>
+        </w:rPr>
+      </w:pPr>
+      <w:r>
+        <w:rPr>
+          <w:rFonts w:ascii="Courier New" w:hAnsi="Courier New" w:cs="Courier New"/>
+          <w:sz w:val="20"/>
+          <w:szCs w:val="20"/>
+          <w:lang w:val="en-US"/>
+        </w:rPr>
+        <w:t>[</w:t>
+      </w:r>
+      <w:r>
+        <w:rPr>
+          <w:rFonts w:ascii="Courier New" w:hAnsi="Courier New" w:cs="Courier New"/>
+          <w:i/>
+          <w:iCs/>
+          <w:sz w:val="20"/>
+          <w:szCs w:val="20"/>
+          <w:lang w:val="en-US"/>
+        </w:rPr>
+        <w:t>optional</w:t>
+      </w:r>
+      <w:r>
+        <w:rPr>
+          <w:rFonts w:ascii="Courier New" w:hAnsi="Courier New" w:cs="Courier New"/>
+          <w:sz w:val="20"/>
+          <w:szCs w:val="20"/>
+          <w:lang w:val="en-US"/>
+        </w:rPr>
+        <w:t xml:space="preserve">] </w:t>
+      </w:r>
+      <w:proofErr w:type="spellStart"/>
+      <w:r>
+        <w:rPr>
+          <w:rFonts w:ascii="Courier New" w:hAnsi="Courier New" w:cs="Courier New"/>
+          <w:sz w:val="20"/>
+          <w:szCs w:val="20"/>
+          <w:lang w:val="en-US"/>
+        </w:rPr>
+        <w:t>sudo</w:t>
+      </w:r>
+      <w:proofErr w:type="spellEnd"/>
+      <w:r>
+        <w:rPr>
+          <w:rFonts w:ascii="Courier New" w:hAnsi="Courier New" w:cs="Courier New"/>
+          <w:sz w:val="20"/>
+          <w:szCs w:val="20"/>
+          <w:lang w:val="en-US"/>
+        </w:rPr>
+        <w:t xml:space="preserve"> apt-get install python-dev python-</w:t>
+      </w:r>
+      <w:proofErr w:type="spellStart"/>
+      <w:r>
+        <w:rPr>
+          <w:rFonts w:ascii="Courier New" w:hAnsi="Courier New" w:cs="Courier New"/>
+          <w:sz w:val="20"/>
+          <w:szCs w:val="20"/>
+          <w:lang w:val="en-US"/>
+        </w:rPr>
+        <w:t>numpy</w:t>
+      </w:r>
+      <w:proofErr w:type="spellEnd"/>
+      <w:r>
+        <w:rPr>
+          <w:rFonts w:ascii="Courier New" w:hAnsi="Courier New" w:cs="Courier New"/>
+          <w:sz w:val="20"/>
+          <w:szCs w:val="20"/>
+          <w:lang w:val="en-US"/>
+        </w:rPr>
+        <w:t xml:space="preserve"> libtbb2 </w:t>
+      </w:r>
+      <w:proofErr w:type="spellStart"/>
+      <w:r>
+        <w:rPr>
+          <w:rFonts w:ascii="Courier New" w:hAnsi="Courier New" w:cs="Courier New"/>
+          <w:sz w:val="20"/>
+          <w:szCs w:val="20"/>
+          <w:lang w:val="en-US"/>
+        </w:rPr>
+        <w:t>libtbb</w:t>
+      </w:r>
+      <w:proofErr w:type="spellEnd"/>
+      <w:r>
+        <w:rPr>
+          <w:rFonts w:ascii="Courier New" w:hAnsi="Courier New" w:cs="Courier New"/>
+          <w:sz w:val="20"/>
+          <w:szCs w:val="20"/>
+          <w:lang w:val="en-US"/>
+        </w:rPr>
+        <w:t xml:space="preserve">-dev </w:t>
+      </w:r>
+      <w:proofErr w:type="spellStart"/>
+      <w:r>
+        <w:rPr>
+          <w:rFonts w:ascii="Courier New" w:hAnsi="Courier New" w:cs="Courier New"/>
+          <w:sz w:val="20"/>
+          <w:szCs w:val="20"/>
+          <w:lang w:val="en-US"/>
+        </w:rPr>
+        <w:t>libjpeg</w:t>
+      </w:r>
+      <w:proofErr w:type="spellEnd"/>
+      <w:r>
+        <w:rPr>
+          <w:rFonts w:ascii="Courier New" w:hAnsi="Courier New" w:cs="Courier New"/>
+          <w:sz w:val="20"/>
+          <w:szCs w:val="20"/>
+          <w:lang w:val="en-US"/>
+        </w:rPr>
+        <w:t xml:space="preserve">-dev </w:t>
+      </w:r>
+      <w:proofErr w:type="spellStart"/>
+      <w:r>
+        <w:rPr>
+          <w:rFonts w:ascii="Courier New" w:hAnsi="Courier New" w:cs="Courier New"/>
+          <w:sz w:val="20"/>
+          <w:szCs w:val="20"/>
+          <w:lang w:val="en-US"/>
+        </w:rPr>
+        <w:t>libpng</w:t>
+      </w:r>
+      <w:proofErr w:type="spellEnd"/>
+      <w:r>
+        <w:rPr>
+          <w:rFonts w:ascii="Courier New" w:hAnsi="Courier New" w:cs="Courier New"/>
+          <w:sz w:val="20"/>
+          <w:szCs w:val="20"/>
+          <w:lang w:val="en-US"/>
+        </w:rPr>
+        <w:t xml:space="preserve">-dev </w:t>
+      </w:r>
+      <w:proofErr w:type="spellStart"/>
+      <w:r>
+        <w:rPr>
+          <w:rFonts w:ascii="Courier New" w:hAnsi="Courier New" w:cs="Courier New"/>
+          <w:sz w:val="20"/>
+          <w:szCs w:val="20"/>
+          <w:lang w:val="en-US"/>
+        </w:rPr>
+        <w:t>libtiff</w:t>
+      </w:r>
+      <w:proofErr w:type="spellEnd"/>
+      <w:r>
+        <w:rPr>
+          <w:rFonts w:ascii="Courier New" w:hAnsi="Courier New" w:cs="Courier New"/>
+          <w:sz w:val="20"/>
+          <w:szCs w:val="20"/>
+          <w:lang w:val="en-US"/>
+        </w:rPr>
+        <w:t xml:space="preserve">-dev </w:t>
+      </w:r>
+      <w:proofErr w:type="spellStart"/>
+      <w:r>
+        <w:rPr>
+          <w:rFonts w:ascii="Courier New" w:hAnsi="Courier New" w:cs="Courier New"/>
+          <w:sz w:val="20"/>
+          <w:szCs w:val="20"/>
+          <w:lang w:val="en-US"/>
+        </w:rPr>
+        <w:t>libjasper</w:t>
+      </w:r>
+      <w:proofErr w:type="spellEnd"/>
+      <w:r>
+        <w:rPr>
+          <w:rFonts w:ascii="Courier New" w:hAnsi="Courier New" w:cs="Courier New"/>
+          <w:sz w:val="20"/>
+          <w:szCs w:val="20"/>
+          <w:lang w:val="en-US"/>
+        </w:rPr>
+        <w:t>-dev libdc1394-22-dev</w:t>
+      </w:r>
+    </w:p>
+    <w:p>
+      <w:pPr>
+        <w:pStyle w:val="ListParagraph"/>
+        <w:numPr>
+          <w:ilvl w:val="0"/>
+          <w:numId w:val="8"/>
+        </w:numPr>
+        <w:ind w:left="851" w:hanging="284"/>
+        <w:rPr>
+          <w:rFonts w:ascii="Courier New" w:hAnsi="Courier New" w:cs="Courier New"/>
+          <w:sz w:val="20"/>
+          <w:szCs w:val="20"/>
+          <w:lang w:val="en-US"/>
+        </w:rPr>
+      </w:pPr>
+      <w:r>
+        <w:rPr>
+          <w:rFonts w:ascii="Courier New" w:hAnsi="Courier New" w:cs="Courier New"/>
+          <w:sz w:val="20"/>
+          <w:szCs w:val="20"/>
+          <w:lang w:val="en-US"/>
+        </w:rPr>
+        <w:t xml:space="preserve">cd </w:t>
+      </w:r>
+      <w:proofErr w:type="spellStart"/>
+      <w:r>
+        <w:rPr>
+          <w:rFonts w:ascii="Courier New" w:hAnsi="Courier New" w:cs="Courier New"/>
+          <w:sz w:val="20"/>
+          <w:szCs w:val="20"/>
+          <w:lang w:val="en-US"/>
+        </w:rPr>
+        <w:t>wd</w:t>
+      </w:r>
+      <w:proofErr w:type="spellEnd"/>
+      <w:r>
+        <w:rPr>
+          <w:rFonts w:ascii="Courier New" w:hAnsi="Courier New" w:cs="Courier New"/>
+          <w:sz w:val="20"/>
+          <w:szCs w:val="20"/>
+          <w:lang w:val="en-US"/>
+        </w:rPr>
+        <w:t xml:space="preserve"> (</w:t>
+      </w:r>
+      <w:r>
+        <w:rPr>
+          <w:rFonts w:ascii="Courier New" w:hAnsi="Courier New" w:cs="Courier New"/>
+          <w:i/>
+          <w:iCs/>
+          <w:sz w:val="20"/>
+          <w:szCs w:val="20"/>
+          <w:lang w:val="en-US"/>
+        </w:rPr>
+        <w:t>make a working directory if there is not any</w:t>
+      </w:r>
+      <w:r>
+        <w:rPr>
+          <w:rFonts w:ascii="Courier New" w:hAnsi="Courier New" w:cs="Courier New"/>
+          <w:sz w:val="20"/>
+          <w:szCs w:val="20"/>
+          <w:lang w:val="en-US"/>
+        </w:rPr>
+        <w:t>)</w:t>
+      </w:r>
+    </w:p>
+    <w:p>
+      <w:pPr>
+        <w:pStyle w:val="ListParagraph"/>
+        <w:numPr>
+          <w:ilvl w:val="0"/>
+          <w:numId w:val="8"/>
+        </w:numPr>
+        <w:ind w:left="851" w:hanging="284"/>
+        <w:rPr>
+          <w:rFonts w:ascii="Courier New" w:hAnsi="Courier New" w:cs="Courier New"/>
+          <w:sz w:val="20"/>
+          <w:szCs w:val="20"/>
+          <w:lang w:val="en-US"/>
+        </w:rPr>
+      </w:pPr>
+      <w:proofErr w:type="spellStart"/>
+      <w:r>
+        <w:rPr>
+          <w:rFonts w:ascii="Courier New" w:hAnsi="Courier New" w:cs="Courier New"/>
+          <w:sz w:val="20"/>
+          <w:szCs w:val="20"/>
+          <w:lang w:val="en-US"/>
+        </w:rPr>
+        <w:t>git</w:t>
+      </w:r>
+      <w:proofErr w:type="spellEnd"/>
+      <w:r>
+        <w:rPr>
+          <w:rFonts w:ascii="Courier New" w:hAnsi="Courier New" w:cs="Courier New"/>
+          <w:sz w:val="20"/>
+          <w:szCs w:val="20"/>
+          <w:lang w:val="en-US"/>
+        </w:rPr>
+        <w:t xml:space="preserve"> clone </w:t>
+      </w:r>
+      <w:hyperlink r:id="rId8" w:history="1">
+        <w:r>
+          <w:rPr>
+            <w:rStyle w:val="Hyperlink"/>
+            <w:rFonts w:ascii="Courier New" w:hAnsi="Courier New" w:cs="Courier New"/>
+            <w:sz w:val="20"/>
+            <w:szCs w:val="20"/>
+            <w:lang w:val="en-US"/>
+          </w:rPr>
+          <w:t>https://github.com/opencv/opencv.git</w:t>
+        </w:r>
+      </w:hyperlink>
+    </w:p>
+    <w:p>
+      <w:pPr>
+        <w:pStyle w:val="ListParagraph"/>
+        <w:numPr>
+          <w:ilvl w:val="0"/>
+          <w:numId w:val="8"/>
+        </w:numPr>
+        <w:ind w:left="851" w:hanging="284"/>
+        <w:rPr>
+          <w:rFonts w:ascii="Courier New" w:hAnsi="Courier New" w:cs="Courier New"/>
+          <w:sz w:val="20"/>
+          <w:szCs w:val="20"/>
+          <w:lang w:val="en-US"/>
+        </w:rPr>
+      </w:pPr>
+      <w:r>
+        <w:rPr>
+          <w:rFonts w:ascii="Courier New" w:hAnsi="Courier New" w:cs="Courier New"/>
+          <w:sz w:val="20"/>
+          <w:szCs w:val="20"/>
+          <w:lang w:val="en-US"/>
+        </w:rPr>
+        <w:t xml:space="preserve">cd </w:t>
+      </w:r>
+      <w:proofErr w:type="spellStart"/>
+      <w:r>
+        <w:rPr>
+          <w:rFonts w:ascii="Courier New" w:hAnsi="Courier New" w:cs="Courier New"/>
+          <w:sz w:val="20"/>
+          <w:szCs w:val="20"/>
+          <w:lang w:val="en-US"/>
+        </w:rPr>
+        <w:t>opencv</w:t>
+      </w:r>
+      <w:proofErr w:type="spellEnd"/>
+    </w:p>
+    <w:p>
+      <w:pPr>
+        <w:pStyle w:val="ListParagraph"/>
+        <w:numPr>
+          <w:ilvl w:val="0"/>
+          <w:numId w:val="8"/>
+        </w:numPr>
+        <w:ind w:left="851" w:hanging="284"/>
+        <w:rPr>
+          <w:rFonts w:ascii="Courier New" w:hAnsi="Courier New" w:cs="Courier New"/>
+          <w:sz w:val="20"/>
+          <w:szCs w:val="20"/>
+          <w:lang w:val="en-US"/>
+        </w:rPr>
+      </w:pPr>
+      <w:proofErr w:type="spellStart"/>
+      <w:r>
+        <w:rPr>
+          <w:rFonts w:ascii="Courier New" w:hAnsi="Courier New" w:cs="Courier New"/>
+          <w:sz w:val="20"/>
+          <w:szCs w:val="20"/>
+          <w:lang w:val="en-US"/>
+        </w:rPr>
+        <w:t>mkdir</w:t>
+      </w:r>
+      <w:proofErr w:type="spellEnd"/>
+      <w:r>
+        <w:rPr>
+          <w:rFonts w:ascii="Courier New" w:hAnsi="Courier New" w:cs="Courier New"/>
+          <w:sz w:val="20"/>
+          <w:szCs w:val="20"/>
+          <w:lang w:val="en-US"/>
+        </w:rPr>
+        <w:t xml:space="preserve"> release</w:t>
+      </w:r>
+    </w:p>
+    <w:p>
+      <w:pPr>
+        <w:pStyle w:val="ListParagraph"/>
+        <w:numPr>
+          <w:ilvl w:val="0"/>
+          <w:numId w:val="8"/>
+        </w:numPr>
+        <w:ind w:left="851" w:hanging="284"/>
+        <w:rPr>
+          <w:rFonts w:ascii="Courier New" w:hAnsi="Courier New" w:cs="Courier New"/>
+          <w:sz w:val="20"/>
+          <w:szCs w:val="20"/>
+          <w:lang w:val="en-US"/>
+        </w:rPr>
+      </w:pPr>
+      <w:r>
+        <w:rPr>
+          <w:rFonts w:ascii="Courier New" w:hAnsi="Courier New" w:cs="Courier New"/>
+          <w:sz w:val="20"/>
+          <w:szCs w:val="20"/>
+          <w:lang w:val="en-US"/>
+        </w:rPr>
+        <w:t>cd release</w:t>
+      </w:r>
+    </w:p>
+    <w:p>
+      <w:pPr>
+        <w:pStyle w:val="ListParagraph"/>
+        <w:numPr>
+          <w:ilvl w:val="0"/>
+          <w:numId w:val="8"/>
+        </w:numPr>
+        <w:ind w:left="851" w:hanging="284"/>
+        <w:rPr>
+          <w:rFonts w:ascii="Courier New" w:hAnsi="Courier New" w:cs="Courier New"/>
+          <w:sz w:val="20"/>
+          <w:szCs w:val="20"/>
           <w:lang w:val="en-US"/>
         </w:rPr>
       </w:pPr>
       <w:bookmarkStart w:id="0" w:name="_GoBack"/>
+      <w:proofErr w:type="spellStart"/>
+      <w:proofErr w:type="gramStart"/>
+      <w:r>
+        <w:rPr>
+          <w:rFonts w:ascii="Courier New" w:hAnsi="Courier New" w:cs="Courier New"/>
+          <w:sz w:val="20"/>
+          <w:szCs w:val="20"/>
+          <w:lang w:val="en-US"/>
+        </w:rPr>
+        <w:t>cmake</w:t>
+      </w:r>
+      <w:proofErr w:type="spellEnd"/>
+      <w:proofErr w:type="gramEnd"/>
+      <w:r>
+        <w:rPr>
+          <w:rFonts w:ascii="Courier New" w:hAnsi="Courier New" w:cs="Courier New"/>
+          <w:sz w:val="20"/>
+          <w:szCs w:val="20"/>
+          <w:lang w:val="en-US"/>
+        </w:rPr>
+        <w:t xml:space="preserve"> -D CMAKE_BUILD_TYPE=RELEASE -D CMAKE_INSTALL_PREFIX=/</w:t>
+      </w:r>
+      <w:proofErr w:type="spellStart"/>
+      <w:r>
+        <w:rPr>
+          <w:rFonts w:ascii="Courier New" w:hAnsi="Courier New" w:cs="Courier New"/>
+          <w:sz w:val="20"/>
+          <w:szCs w:val="20"/>
+          <w:lang w:val="en-US"/>
+        </w:rPr>
+        <w:t>usr</w:t>
+      </w:r>
+      <w:proofErr w:type="spellEnd"/>
+      <w:r>
+        <w:rPr>
+          <w:rFonts w:ascii="Courier New" w:hAnsi="Courier New" w:cs="Courier New"/>
+          <w:sz w:val="20"/>
+          <w:szCs w:val="20"/>
+          <w:lang w:val="en-US"/>
+        </w:rPr>
+        <w:t>/local ..</w:t>
+      </w:r>
       <w:bookmarkEnd w:id="0"/>
+    </w:p>
+    <w:p>
+      <w:pPr>
+        <w:pStyle w:val="ListParagraph"/>
+        <w:numPr>
+          <w:ilvl w:val="0"/>
+          <w:numId w:val="8"/>
+        </w:numPr>
+        <w:ind w:left="851" w:hanging="284"/>
+        <w:rPr>
+          <w:rFonts w:ascii="Courier New" w:hAnsi="Courier New" w:cs="Courier New"/>
+          <w:sz w:val="20"/>
+          <w:szCs w:val="20"/>
+          <w:lang w:val="en-US"/>
+        </w:rPr>
+      </w:pPr>
+      <w:r>
+        <w:rPr>
+          <w:rFonts w:ascii="Courier New" w:hAnsi="Courier New" w:cs="Courier New"/>
+          <w:sz w:val="20"/>
+          <w:szCs w:val="20"/>
+          <w:lang w:val="en-US"/>
+        </w:rPr>
+        <w:t>make</w:t>
+      </w:r>
+    </w:p>
+    <w:p>
+      <w:pPr>
+        <w:pStyle w:val="ListParagraph"/>
+        <w:numPr>
+          <w:ilvl w:val="0"/>
+          <w:numId w:val="8"/>
+        </w:numPr>
+        <w:ind w:left="851" w:hanging="284"/>
+        <w:rPr>
+          <w:rFonts w:ascii="Courier New" w:hAnsi="Courier New" w:cs="Courier New"/>
+          <w:sz w:val="20"/>
+          <w:szCs w:val="20"/>
+          <w:lang w:val="en-US"/>
+        </w:rPr>
+      </w:pPr>
+      <w:proofErr w:type="spellStart"/>
+      <w:r>
+        <w:rPr>
+          <w:rFonts w:ascii="Courier New" w:hAnsi="Courier New" w:cs="Courier New"/>
+          <w:sz w:val="20"/>
+          <w:szCs w:val="20"/>
+          <w:lang w:val="en-US"/>
+        </w:rPr>
+        <w:t>sudo</w:t>
+      </w:r>
+      <w:proofErr w:type="spellEnd"/>
+      <w:r>
+        <w:rPr>
+          <w:rFonts w:ascii="Courier New" w:hAnsi="Courier New" w:cs="Courier New"/>
+          <w:sz w:val="20"/>
+          <w:szCs w:val="20"/>
+          <w:lang w:val="en-US"/>
+        </w:rPr>
+        <w:t xml:space="preserve"> make install</w:t>
+      </w:r>
+    </w:p>
+    <w:p>
+      <w:pPr>
+        <w:rPr>
+          <w:sz w:val="22"/>
+          <w:lang w:val="en-US"/>
+        </w:rPr>
+      </w:pPr>
+      <w:r>
+        <w:rPr>
+          <w:sz w:val="22"/>
+          <w:lang w:val="en-US"/>
+        </w:rPr>
+        <w:t>Check for installation</w:t>
+      </w:r>
+    </w:p>
+    <w:p>
+      <w:pPr>
+        <w:ind w:firstLine="1304"/>
+        <w:rPr>
+          <w:rFonts w:ascii="Courier New" w:hAnsi="Courier New" w:cs="Courier New"/>
+          <w:sz w:val="20"/>
+          <w:szCs w:val="20"/>
+          <w:lang w:val="en-US"/>
+        </w:rPr>
+      </w:pPr>
+      <w:proofErr w:type="spellStart"/>
+      <w:proofErr w:type="gramStart"/>
+      <w:r>
+        <w:rPr>
+          <w:rFonts w:ascii="Courier New" w:hAnsi="Courier New" w:cs="Courier New"/>
+          <w:sz w:val="20"/>
+          <w:szCs w:val="20"/>
+          <w:lang w:val="en-US"/>
+        </w:rPr>
+        <w:t>pkg-config</w:t>
+      </w:r>
+      <w:proofErr w:type="spellEnd"/>
+      <w:proofErr w:type="gramEnd"/>
+      <w:r>
+        <w:rPr>
+          <w:rFonts w:ascii="Courier New" w:hAnsi="Courier New" w:cs="Courier New"/>
+          <w:sz w:val="20"/>
+          <w:szCs w:val="20"/>
+          <w:lang w:val="en-US"/>
+        </w:rPr>
+        <w:t xml:space="preserve"> --</w:t>
+      </w:r>
+      <w:proofErr w:type="spellStart"/>
+      <w:r>
+        <w:rPr>
+          <w:rFonts w:ascii="Courier New" w:hAnsi="Courier New" w:cs="Courier New"/>
+          <w:sz w:val="20"/>
+          <w:szCs w:val="20"/>
+          <w:lang w:val="en-US"/>
+        </w:rPr>
+        <w:t>modversion</w:t>
+      </w:r>
+      <w:proofErr w:type="spellEnd"/>
+      <w:r>
+        <w:rPr>
+          <w:rFonts w:ascii="Courier New" w:hAnsi="Courier New" w:cs="Courier New"/>
+          <w:sz w:val="20"/>
+          <w:szCs w:val="20"/>
+          <w:lang w:val="en-US"/>
+        </w:rPr>
+        <w:t xml:space="preserve"> </w:t>
+      </w:r>
+      <w:proofErr w:type="spellStart"/>
+      <w:r>
+        <w:rPr>
+          <w:rFonts w:ascii="Courier New" w:hAnsi="Courier New" w:cs="Courier New"/>
+          <w:sz w:val="20"/>
+          <w:szCs w:val="20"/>
+          <w:lang w:val="en-US"/>
+        </w:rPr>
+        <w:t>opencv</w:t>
+      </w:r>
+      <w:proofErr w:type="spellEnd"/>
+    </w:p>
+    <w:p>
+      <w:pPr>
+        <w:rPr>
+          <w:sz w:val="22"/>
+          <w:lang w:val="en-US"/>
+        </w:rPr>
+      </w:pPr>
+    </w:p>
+    <w:p>
+      <w:pPr>
+        <w:rPr>
+          <w:sz w:val="22"/>
+          <w:lang w:val="en-US"/>
+        </w:rPr>
+      </w:pPr>
+    </w:p>
+    <w:p>
+      <w:pPr>
+        <w:rPr>
+          <w:sz w:val="22"/>
+          <w:lang w:val="en-US"/>
+        </w:rPr>
+      </w:pPr>
+    </w:p>
+    <w:p>
+      <w:pPr>
+        <w:rPr>
+          <w:sz w:val="22"/>
+          <w:lang w:val="en-US"/>
+        </w:rPr>
+      </w:pPr>
+    </w:p>
+    <w:p>
+      <w:pPr>
+        <w:rPr>
+          <w:sz w:val="22"/>
+          <w:lang w:val="en-US"/>
+        </w:rPr>
+      </w:pPr>
+    </w:p>
+    <w:p>
+      <w:pPr>
+        <w:rPr>
+          <w:sz w:val="22"/>
+          <w:lang w:val="en-US"/>
+        </w:rPr>
+      </w:pPr>
+    </w:p>
+    <w:p>
+      <w:pPr>
+        <w:rPr>
+          <w:sz w:val="22"/>
+          <w:lang w:val="en-US"/>
+        </w:rPr>
+      </w:pPr>
+    </w:p>
+    <w:p>
+      <w:pPr>
+        <w:rPr>
+          <w:sz w:val="22"/>
+          <w:lang w:val="en-US"/>
+        </w:rPr>
+      </w:pPr>
       <w:r>
         <w:rPr>
           <w:sz w:val="22"/>
@@ -2105,6 +4021,119 @@
     </w:lvl>
   </w:abstractNum>
   <w:abstractNum w:abstractNumId="2">
+    <w:nsid w:val="2F2A1E52"/>
+    <w:multiLevelType w:val="hybridMultilevel"/>
+    <w:tmpl w:val="A9D284DC"/>
+    <w:lvl w:ilvl="0" w:tplc="ABC4F0B0">
+      <w:start w:val="1"/>
+      <w:numFmt w:val="bullet"/>
+      <w:lvlText w:val=""/>
+      <w:lvlJc w:val="left"/>
+      <w:pPr>
+        <w:ind w:left="720" w:hanging="360"/>
+      </w:pPr>
+      <w:rPr>
+        <w:rFonts w:ascii="Symbol" w:hAnsi="Symbol" w:hint="default"/>
+      </w:rPr>
+    </w:lvl>
+    <w:lvl w:ilvl="1" w:tplc="04060003" w:tentative="1">
+      <w:start w:val="1"/>
+      <w:numFmt w:val="bullet"/>
+      <w:lvlText w:val="o"/>
+      <w:lvlJc w:val="left"/>
+      <w:pPr>
+        <w:ind w:left="1440" w:hanging="360"/>
+      </w:pPr>
+      <w:rPr>
+        <w:rFonts w:ascii="Courier New" w:hAnsi="Courier New" w:cs="Courier New" w:hint="default"/>
+      </w:rPr>
+    </w:lvl>
+    <w:lvl w:ilvl="2" w:tplc="04060005" w:tentative="1">
+      <w:start w:val="1"/>
+      <w:numFmt w:val="bullet"/>
+      <w:lvlText w:val=""/>
+      <w:lvlJc w:val="left"/>
+      <w:pPr>
+        <w:ind w:left="2160" w:hanging="360"/>
+      </w:pPr>
+      <w:rPr>
+        <w:rFonts w:ascii="Wingdings" w:hAnsi="Wingdings" w:hint="default"/>
+      </w:rPr>
+    </w:lvl>
+    <w:lvl w:ilvl="3" w:tplc="04060001" w:tentative="1">
+      <w:start w:val="1"/>
+      <w:numFmt w:val="bullet"/>
+      <w:lvlText w:val=""/>
+      <w:lvlJc w:val="left"/>
+      <w:pPr>
+        <w:ind w:left="2880" w:hanging="360"/>
+      </w:pPr>
+      <w:rPr>
+        <w:rFonts w:ascii="Symbol" w:hAnsi="Symbol" w:hint="default"/>
+      </w:rPr>
+    </w:lvl>
+    <w:lvl w:ilvl="4" w:tplc="04060003" w:tentative="1">
+      <w:start w:val="1"/>
+      <w:numFmt w:val="bullet"/>
+      <w:lvlText w:val="o"/>
+      <w:lvlJc w:val="left"/>
+      <w:pPr>
+        <w:ind w:left="3600" w:hanging="360"/>
+      </w:pPr>
+      <w:rPr>
+        <w:rFonts w:ascii="Courier New" w:hAnsi="Courier New" w:cs="Courier New" w:hint="default"/>
+      </w:rPr>
+    </w:lvl>
+    <w:lvl w:ilvl="5" w:tplc="04060005" w:tentative="1">
+      <w:start w:val="1"/>
+      <w:numFmt w:val="bullet"/>
+      <w:lvlText w:val=""/>
+      <w:lvlJc w:val="left"/>
+      <w:pPr>
+        <w:ind w:left="4320" w:hanging="360"/>
+      </w:pPr>
+      <w:rPr>
+        <w:rFonts w:ascii="Wingdings" w:hAnsi="Wingdings" w:hint="default"/>
+      </w:rPr>
+    </w:lvl>
+    <w:lvl w:ilvl="6" w:tplc="04060001" w:tentative="1">
+      <w:start w:val="1"/>
+      <w:numFmt w:val="bullet"/>
+      <w:lvlText w:val=""/>
+      <w:lvlJc w:val="left"/>
+      <w:pPr>
+        <w:ind w:left="5040" w:hanging="360"/>
+      </w:pPr>
+      <w:rPr>
+        <w:rFonts w:ascii="Symbol" w:hAnsi="Symbol" w:hint="default"/>
+      </w:rPr>
+    </w:lvl>
+    <w:lvl w:ilvl="7" w:tplc="04060003" w:tentative="1">
+      <w:start w:val="1"/>
+      <w:numFmt w:val="bullet"/>
+      <w:lvlText w:val="o"/>
+      <w:lvlJc w:val="left"/>
+      <w:pPr>
+        <w:ind w:left="5760" w:hanging="360"/>
+      </w:pPr>
+      <w:rPr>
+        <w:rFonts w:ascii="Courier New" w:hAnsi="Courier New" w:cs="Courier New" w:hint="default"/>
+      </w:rPr>
+    </w:lvl>
+    <w:lvl w:ilvl="8" w:tplc="04060005" w:tentative="1">
+      <w:start w:val="1"/>
+      <w:numFmt w:val="bullet"/>
+      <w:lvlText w:val=""/>
+      <w:lvlJc w:val="left"/>
+      <w:pPr>
+        <w:ind w:left="6480" w:hanging="360"/>
+      </w:pPr>
+      <w:rPr>
+        <w:rFonts w:ascii="Wingdings" w:hAnsi="Wingdings" w:hint="default"/>
+      </w:rPr>
+    </w:lvl>
+  </w:abstractNum>
+  <w:abstractNum w:abstractNumId="3">
     <w:nsid w:val="34903DBB"/>
     <w:multiLevelType w:val="hybridMultilevel"/>
     <w:tmpl w:val="4BCAF640"/>
@@ -2217,7 +4246,7 @@
       </w:rPr>
     </w:lvl>
   </w:abstractNum>
-  <w:abstractNum w:abstractNumId="3">
+  <w:abstractNum w:abstractNumId="4">
     <w:nsid w:val="5D21028B"/>
     <w:multiLevelType w:val="hybridMultilevel"/>
     <w:tmpl w:val="7960C684"/>
@@ -2303,7 +4332,120 @@
       </w:pPr>
     </w:lvl>
   </w:abstractNum>
-  <w:abstractNum w:abstractNumId="4">
+  <w:abstractNum w:abstractNumId="5">
+    <w:nsid w:val="5FF635BC"/>
+    <w:multiLevelType w:val="hybridMultilevel"/>
+    <w:tmpl w:val="6AE68216"/>
+    <w:lvl w:ilvl="0" w:tplc="ABC4F0B0">
+      <w:start w:val="1"/>
+      <w:numFmt w:val="bullet"/>
+      <w:lvlText w:val=""/>
+      <w:lvlJc w:val="left"/>
+      <w:pPr>
+        <w:ind w:left="2024" w:hanging="360"/>
+      </w:pPr>
+      <w:rPr>
+        <w:rFonts w:ascii="Symbol" w:hAnsi="Symbol" w:hint="default"/>
+      </w:rPr>
+    </w:lvl>
+    <w:lvl w:ilvl="1" w:tplc="04060003" w:tentative="1">
+      <w:start w:val="1"/>
+      <w:numFmt w:val="bullet"/>
+      <w:lvlText w:val="o"/>
+      <w:lvlJc w:val="left"/>
+      <w:pPr>
+        <w:ind w:left="2744" w:hanging="360"/>
+      </w:pPr>
+      <w:rPr>
+        <w:rFonts w:ascii="Courier New" w:hAnsi="Courier New" w:cs="Courier New" w:hint="default"/>
+      </w:rPr>
+    </w:lvl>
+    <w:lvl w:ilvl="2" w:tplc="04060005" w:tentative="1">
+      <w:start w:val="1"/>
+      <w:numFmt w:val="bullet"/>
+      <w:lvlText w:val=""/>
+      <w:lvlJc w:val="left"/>
+      <w:pPr>
+        <w:ind w:left="3464" w:hanging="360"/>
+      </w:pPr>
+      <w:rPr>
+        <w:rFonts w:ascii="Wingdings" w:hAnsi="Wingdings" w:hint="default"/>
+      </w:rPr>
+    </w:lvl>
+    <w:lvl w:ilvl="3" w:tplc="04060001" w:tentative="1">
+      <w:start w:val="1"/>
+      <w:numFmt w:val="bullet"/>
+      <w:lvlText w:val=""/>
+      <w:lvlJc w:val="left"/>
+      <w:pPr>
+        <w:ind w:left="4184" w:hanging="360"/>
+      </w:pPr>
+      <w:rPr>
+        <w:rFonts w:ascii="Symbol" w:hAnsi="Symbol" w:hint="default"/>
+      </w:rPr>
+    </w:lvl>
+    <w:lvl w:ilvl="4" w:tplc="04060003" w:tentative="1">
+      <w:start w:val="1"/>
+      <w:numFmt w:val="bullet"/>
+      <w:lvlText w:val="o"/>
+      <w:lvlJc w:val="left"/>
+      <w:pPr>
+        <w:ind w:left="4904" w:hanging="360"/>
+      </w:pPr>
+      <w:rPr>
+        <w:rFonts w:ascii="Courier New" w:hAnsi="Courier New" w:cs="Courier New" w:hint="default"/>
+      </w:rPr>
+    </w:lvl>
+    <w:lvl w:ilvl="5" w:tplc="04060005" w:tentative="1">
+      <w:start w:val="1"/>
+      <w:numFmt w:val="bullet"/>
+      <w:lvlText w:val=""/>
+      <w:lvlJc w:val="left"/>
+      <w:pPr>
+        <w:ind w:left="5624" w:hanging="360"/>
+      </w:pPr>
+      <w:rPr>
+        <w:rFonts w:ascii="Wingdings" w:hAnsi="Wingdings" w:hint="default"/>
+      </w:rPr>
+    </w:lvl>
+    <w:lvl w:ilvl="6" w:tplc="04060001" w:tentative="1">
+      <w:start w:val="1"/>
+      <w:numFmt w:val="bullet"/>
+      <w:lvlText w:val=""/>
+      <w:lvlJc w:val="left"/>
+      <w:pPr>
+        <w:ind w:left="6344" w:hanging="360"/>
+      </w:pPr>
+      <w:rPr>
+        <w:rFonts w:ascii="Symbol" w:hAnsi="Symbol" w:hint="default"/>
+      </w:rPr>
+    </w:lvl>
+    <w:lvl w:ilvl="7" w:tplc="04060003" w:tentative="1">
+      <w:start w:val="1"/>
+      <w:numFmt w:val="bullet"/>
+      <w:lvlText w:val="o"/>
+      <w:lvlJc w:val="left"/>
+      <w:pPr>
+        <w:ind w:left="7064" w:hanging="360"/>
+      </w:pPr>
+      <w:rPr>
+        <w:rFonts w:ascii="Courier New" w:hAnsi="Courier New" w:cs="Courier New" w:hint="default"/>
+      </w:rPr>
+    </w:lvl>
+    <w:lvl w:ilvl="8" w:tplc="04060005" w:tentative="1">
+      <w:start w:val="1"/>
+      <w:numFmt w:val="bullet"/>
+      <w:lvlText w:val=""/>
+      <w:lvlJc w:val="left"/>
+      <w:pPr>
+        <w:ind w:left="7784" w:hanging="360"/>
+      </w:pPr>
+      <w:rPr>
+        <w:rFonts w:ascii="Wingdings" w:hAnsi="Wingdings" w:hint="default"/>
+      </w:rPr>
+    </w:lvl>
+  </w:abstractNum>
+  <w:abstractNum w:abstractNumId="6">
     <w:nsid w:val="73D50F0B"/>
     <w:multiLevelType w:val="hybridMultilevel"/>
     <w:tmpl w:val="84C84CEE"/>
@@ -2416,7 +4558,7 @@
       </w:rPr>
     </w:lvl>
   </w:abstractNum>
-  <w:abstractNum w:abstractNumId="5">
+  <w:abstractNum w:abstractNumId="7">
     <w:nsid w:val="7C603FE5"/>
     <w:multiLevelType w:val="hybridMultilevel"/>
     <w:tmpl w:val="F796F268"/>
@@ -2530,13 +4672,13 @@
     </w:lvl>
   </w:abstractNum>
   <w:num w:numId="1">
-    <w:abstractNumId w:val="2"/>
+    <w:abstractNumId w:val="3"/>
   </w:num>
   <w:num w:numId="2">
-    <w:abstractNumId w:val="5"/>
+    <w:abstractNumId w:val="7"/>
   </w:num>
   <w:num w:numId="3">
-    <w:abstractNumId w:val="4"/>
+    <w:abstractNumId w:val="6"/>
   </w:num>
   <w:num w:numId="4">
     <w:abstractNumId w:val="0"/>
@@ -2545,7 +4687,13 @@
     <w:abstractNumId w:val="1"/>
   </w:num>
   <w:num w:numId="6">
-    <w:abstractNumId w:val="3"/>
+    <w:abstractNumId w:val="4"/>
+  </w:num>
+  <w:num w:numId="7">
+    <w:abstractNumId w:val="2"/>
+  </w:num>
+  <w:num w:numId="8">
+    <w:abstractNumId w:val="5"/>
   </w:num>
 </w:numbering>
 </file>
@@ -2760,6 +4908,7 @@
   <w:style w:type="character" w:default="1" w:styleId="DefaultParagraphFont">
     <w:name w:val="Default Paragraph Font"/>
     <w:uiPriority w:val="1"/>
+    <w:semiHidden/>
     <w:unhideWhenUsed/>
   </w:style>
   <w:style w:type="table" w:default="1" w:styleId="TableNormal">
@@ -2873,6 +5022,47 @@
       <w:sz w:val="26"/>
       <w:szCs w:val="26"/>
     </w:rPr>
+  </w:style>
+  <w:style w:type="character" w:styleId="Hyperlink">
+    <w:name w:val="Hyperlink"/>
+    <w:basedOn w:val="DefaultParagraphFont"/>
+    <w:uiPriority w:val="99"/>
+    <w:unhideWhenUsed/>
+    <w:rsid w:val="004F7C5F"/>
+    <w:rPr>
+      <w:color w:val="0000FF" w:themeColor="hyperlink"/>
+      <w:u w:val="single"/>
+    </w:rPr>
+  </w:style>
+  <w:style w:type="character" w:customStyle="1" w:styleId="nv">
+    <w:name w:val="nv"/>
+    <w:basedOn w:val="DefaultParagraphFont"/>
+    <w:rsid w:val="00A0671E"/>
+  </w:style>
+  <w:style w:type="character" w:customStyle="1" w:styleId="o">
+    <w:name w:val="o"/>
+    <w:basedOn w:val="DefaultParagraphFont"/>
+    <w:rsid w:val="00A0671E"/>
+  </w:style>
+  <w:style w:type="character" w:customStyle="1" w:styleId="crayon-v">
+    <w:name w:val="crayon-v"/>
+    <w:basedOn w:val="DefaultParagraphFont"/>
+    <w:rsid w:val="008D5A7F"/>
+  </w:style>
+  <w:style w:type="character" w:customStyle="1" w:styleId="crayon-o">
+    <w:name w:val="crayon-o"/>
+    <w:basedOn w:val="DefaultParagraphFont"/>
+    <w:rsid w:val="008D5A7F"/>
+  </w:style>
+  <w:style w:type="character" w:customStyle="1" w:styleId="crayon-h">
+    <w:name w:val="crayon-h"/>
+    <w:basedOn w:val="DefaultParagraphFont"/>
+    <w:rsid w:val="008D5A7F"/>
+  </w:style>
+  <w:style w:type="character" w:customStyle="1" w:styleId="crayon-e">
+    <w:name w:val="crayon-e"/>
+    <w:basedOn w:val="DefaultParagraphFont"/>
+    <w:rsid w:val="008D5A7F"/>
   </w:style>
 </w:styles>
 </file>
@@ -3087,6 +5277,7 @@
   <w:style w:type="character" w:default="1" w:styleId="DefaultParagraphFont">
     <w:name w:val="Default Paragraph Font"/>
     <w:uiPriority w:val="1"/>
+    <w:semiHidden/>
     <w:unhideWhenUsed/>
   </w:style>
   <w:style w:type="table" w:default="1" w:styleId="TableNormal">
@@ -3200,6 +5391,47 @@
       <w:sz w:val="26"/>
       <w:szCs w:val="26"/>
     </w:rPr>
+  </w:style>
+  <w:style w:type="character" w:styleId="Hyperlink">
+    <w:name w:val="Hyperlink"/>
+    <w:basedOn w:val="DefaultParagraphFont"/>
+    <w:uiPriority w:val="99"/>
+    <w:unhideWhenUsed/>
+    <w:rsid w:val="004F7C5F"/>
+    <w:rPr>
+      <w:color w:val="0000FF" w:themeColor="hyperlink"/>
+      <w:u w:val="single"/>
+    </w:rPr>
+  </w:style>
+  <w:style w:type="character" w:customStyle="1" w:styleId="nv">
+    <w:name w:val="nv"/>
+    <w:basedOn w:val="DefaultParagraphFont"/>
+    <w:rsid w:val="00A0671E"/>
+  </w:style>
+  <w:style w:type="character" w:customStyle="1" w:styleId="o">
+    <w:name w:val="o"/>
+    <w:basedOn w:val="DefaultParagraphFont"/>
+    <w:rsid w:val="00A0671E"/>
+  </w:style>
+  <w:style w:type="character" w:customStyle="1" w:styleId="crayon-v">
+    <w:name w:val="crayon-v"/>
+    <w:basedOn w:val="DefaultParagraphFont"/>
+    <w:rsid w:val="008D5A7F"/>
+  </w:style>
+  <w:style w:type="character" w:customStyle="1" w:styleId="crayon-o">
+    <w:name w:val="crayon-o"/>
+    <w:basedOn w:val="DefaultParagraphFont"/>
+    <w:rsid w:val="008D5A7F"/>
+  </w:style>
+  <w:style w:type="character" w:customStyle="1" w:styleId="crayon-h">
+    <w:name w:val="crayon-h"/>
+    <w:basedOn w:val="DefaultParagraphFont"/>
+    <w:rsid w:val="008D5A7F"/>
+  </w:style>
+  <w:style w:type="character" w:customStyle="1" w:styleId="crayon-e">
+    <w:name w:val="crayon-e"/>
+    <w:basedOn w:val="DefaultParagraphFont"/>
+    <w:rsid w:val="008D5A7F"/>
   </w:style>
 </w:styles>
 </file>

</xml_diff>

<commit_message>
OpenCV installation guide updated.
</commit_message>
<xml_diff>
--- a/raspi_notes.docx
+++ b/raspi_notes.docx
@@ -59,6 +59,16 @@
         </w:rPr>
         <w:t>2016</w:t>
       </w:r>
+      <w:r>
+        <w:rPr>
+          <w:b/>
+          <w:bCs/>
+          <w:lang w:val="en-US"/>
+        </w:rPr>
+        <w:t>, 2017</w:t>
+      </w:r>
+      <w:bookmarkStart w:id="0" w:name="_GoBack"/>
+      <w:bookmarkEnd w:id="0"/>
     </w:p>
     <w:p>
       <w:pPr>
@@ -140,23 +150,7 @@
           <w:sz w:val="22"/>
           <w:lang w:val="en-US"/>
         </w:rPr>
-        <w:t xml:space="preserve">Download the image file of </w:t>
-      </w:r>
-      <w:proofErr w:type="spellStart"/>
-      <w:r>
-        <w:rPr>
-          <w:sz w:val="22"/>
-          <w:lang w:val="en-US"/>
-        </w:rPr>
-        <w:t>Raspbian</w:t>
-      </w:r>
-      <w:proofErr w:type="spellEnd"/>
-      <w:r>
-        <w:rPr>
-          <w:sz w:val="22"/>
-          <w:lang w:val="en-US"/>
-        </w:rPr>
-        <w:t xml:space="preserve"> Lite</w:t>
+        <w:t>Download the image file of Raspbian Lite</w:t>
       </w:r>
     </w:p>
     <w:p>
@@ -218,17 +212,8 @@
           <w:sz w:val="22"/>
           <w:lang w:val="en-US"/>
         </w:rPr>
-        <w:t xml:space="preserve">In the SD card folder find </w:t>
-      </w:r>
-      <w:proofErr w:type="spellStart"/>
-      <w:r>
-        <w:rPr>
-          <w:sz w:val="22"/>
-          <w:lang w:val="en-US"/>
-        </w:rPr>
-        <w:t>cmdline.text</w:t>
-      </w:r>
-      <w:proofErr w:type="spellEnd"/>
+        <w:t>In the SD card folder find cmdline.text</w:t>
+      </w:r>
     </w:p>
     <w:p>
       <w:pPr>
@@ -247,46 +232,78 @@
           <w:sz w:val="22"/>
           <w:lang w:val="en-US"/>
         </w:rPr>
-        <w:t xml:space="preserve">At the end of the file write </w:t>
-      </w:r>
-      <w:proofErr w:type="spellStart"/>
-      <w:r>
-        <w:rPr>
-          <w:sz w:val="22"/>
-          <w:lang w:val="en-US"/>
-        </w:rPr>
-        <w:t>ip</w:t>
-      </w:r>
-      <w:proofErr w:type="spellEnd"/>
-      <w:r>
-        <w:rPr>
-          <w:sz w:val="22"/>
-          <w:lang w:val="en-US"/>
-        </w:rPr>
-        <w:t>=169.254.0.2</w:t>
-      </w:r>
-      <w:r>
-        <w:rPr>
-          <w:sz w:val="22"/>
-          <w:lang w:val="en-US"/>
-        </w:rPr>
-        <w:t xml:space="preserve"> (for direct access one can write </w:t>
-      </w:r>
-      <w:proofErr w:type="spellStart"/>
-      <w:r>
-        <w:rPr>
-          <w:sz w:val="22"/>
-          <w:lang w:val="en-US"/>
-        </w:rPr>
-        <w:t>ip</w:t>
-      </w:r>
-      <w:proofErr w:type="spellEnd"/>
-      <w:r>
-        <w:rPr>
-          <w:sz w:val="22"/>
-          <w:lang w:val="en-US"/>
-        </w:rPr>
-        <w:t>=196.168.0.2)</w:t>
+        <w:t>At the end of the file write ip=169.254.0.2</w:t>
+      </w:r>
+      <w:r>
+        <w:rPr>
+          <w:sz w:val="22"/>
+          <w:lang w:val="en-US"/>
+        </w:rPr>
+        <w:t xml:space="preserve"> (for direct access one can write ip=196.168.0.2)</w:t>
+      </w:r>
+    </w:p>
+    <w:p>
+      <w:pPr>
+        <w:pStyle w:val="ListParagraph"/>
+        <w:numPr>
+          <w:ilvl w:val="0"/>
+          <w:numId w:val="2"/>
+        </w:numPr>
+        <w:rPr>
+          <w:sz w:val="22"/>
+          <w:lang w:val="en-US"/>
+        </w:rPr>
+      </w:pPr>
+      <w:r>
+        <w:rPr>
+          <w:sz w:val="22"/>
+          <w:lang w:val="en-US"/>
+        </w:rPr>
+        <w:t>Connect keyboard and monitor to the raspi and enter</w:t>
+      </w:r>
+    </w:p>
+    <w:p>
+      <w:pPr>
+        <w:pStyle w:val="ListParagraph"/>
+        <w:ind w:left="1440" w:firstLine="1168"/>
+        <w:rPr>
+          <w:rFonts w:ascii="Courier New" w:hAnsi="Courier New" w:cs="Courier New"/>
+          <w:sz w:val="22"/>
+          <w:lang w:val="en-US"/>
+        </w:rPr>
+      </w:pPr>
+      <w:r>
+        <w:rPr>
+          <w:rFonts w:ascii="Courier New" w:hAnsi="Courier New" w:cs="Courier New"/>
+          <w:sz w:val="22"/>
+          <w:lang w:val="en-US"/>
+        </w:rPr>
+        <w:t>sudo raspi-config</w:t>
+      </w:r>
+    </w:p>
+    <w:p>
+      <w:pPr>
+        <w:pStyle w:val="ListParagraph"/>
+        <w:ind w:left="1434"/>
+        <w:contextualSpacing w:val="0"/>
+        <w:rPr>
+          <w:sz w:val="22"/>
+          <w:lang w:val="en-US"/>
+        </w:rPr>
+      </w:pPr>
+      <w:r>
+        <w:rPr>
+          <w:sz w:val="22"/>
+          <w:lang w:val="en-US"/>
+        </w:rPr>
+        <w:t>and enable the SSH connection in the advanced config</w:t>
+      </w:r>
+      <w:r>
+        <w:rPr>
+          <w:sz w:val="22"/>
+          <w:lang w:val="en-US"/>
+        </w:rPr>
+        <w:t>.</w:t>
       </w:r>
     </w:p>
     <w:p>
@@ -308,7 +325,21 @@
           <w:sz w:val="22"/>
           <w:lang w:val="en-US"/>
         </w:rPr>
-        <w:t>Make sure that in the Internet Protocol Version 4 Properties, it is checked that Obtain IP address automatically.</w:t>
+        <w:t>Internet Protocol Version 4 Properties</w:t>
+      </w:r>
+      <w:r>
+        <w:rPr>
+          <w:sz w:val="22"/>
+          <w:lang w:val="en-US"/>
+        </w:rPr>
+        <w:t xml:space="preserve"> may set to a static ip address</w:t>
+      </w:r>
+      <w:r>
+        <w:rPr>
+          <w:sz w:val="22"/>
+          <w:lang w:val="en-US"/>
+        </w:rPr>
+        <w:t>.</w:t>
       </w:r>
     </w:p>
     <w:p>
@@ -358,17 +389,8 @@
           <w:sz w:val="22"/>
           <w:lang w:val="en-US"/>
         </w:rPr>
-        <w:t xml:space="preserve">sing </w:t>
-      </w:r>
-      <w:proofErr w:type="spellStart"/>
-      <w:r>
-        <w:rPr>
-          <w:sz w:val="22"/>
-          <w:lang w:val="en-US"/>
-        </w:rPr>
-        <w:t>PuTTy</w:t>
-      </w:r>
-      <w:proofErr w:type="spellEnd"/>
+        <w:t>sing PuTTy</w:t>
+      </w:r>
     </w:p>
     <w:p>
       <w:pPr>
@@ -387,17 +409,8 @@
           <w:sz w:val="22"/>
           <w:lang w:val="en-US"/>
         </w:rPr>
-        <w:t xml:space="preserve">Install </w:t>
-      </w:r>
-      <w:proofErr w:type="spellStart"/>
-      <w:r>
-        <w:rPr>
-          <w:sz w:val="22"/>
-          <w:lang w:val="en-US"/>
-        </w:rPr>
-        <w:t>Xming</w:t>
-      </w:r>
-      <w:proofErr w:type="spellEnd"/>
+        <w:t>Install Xming</w:t>
+      </w:r>
     </w:p>
     <w:p>
       <w:pPr>
@@ -478,41 +491,44 @@
           <w:sz w:val="22"/>
           <w:lang w:val="en-US"/>
         </w:rPr>
-        <w:t>Save the session with an appropriate name (</w:t>
-      </w:r>
-      <w:proofErr w:type="spellStart"/>
-      <w:r>
-        <w:rPr>
-          <w:sz w:val="22"/>
-          <w:lang w:val="en-US"/>
-        </w:rPr>
-        <w:t>RaspberryPiAuto</w:t>
-      </w:r>
-      <w:proofErr w:type="spellEnd"/>
-      <w:r>
-        <w:rPr>
-          <w:sz w:val="22"/>
-          <w:lang w:val="en-US"/>
-        </w:rPr>
-        <w:t>)</w:t>
-      </w:r>
-    </w:p>
-    <w:p>
-      <w:pPr>
-        <w:pStyle w:val="ListParagraph"/>
-        <w:rPr>
-          <w:sz w:val="22"/>
-          <w:lang w:val="en-US"/>
-        </w:rPr>
-      </w:pPr>
-      <w:r>
-        <w:rPr>
-          <w:sz w:val="22"/>
-          <w:lang w:val="en-US"/>
-        </w:rPr>
-        <w:t xml:space="preserve">Using </w:t>
-      </w:r>
-      <w:proofErr w:type="spellStart"/>
+        <w:t>Save the session with an appropriate name (RaspberryPiAuto)</w:t>
+      </w:r>
+    </w:p>
+    <w:p>
+      <w:pPr>
+        <w:pStyle w:val="ListParagraph"/>
+        <w:rPr>
+          <w:sz w:val="22"/>
+          <w:lang w:val="en-US"/>
+        </w:rPr>
+      </w:pPr>
+      <w:r>
+        <w:rPr>
+          <w:sz w:val="22"/>
+          <w:lang w:val="en-US"/>
+        </w:rPr>
+        <w:t>Using SmarTTY</w:t>
+      </w:r>
+    </w:p>
+    <w:p>
+      <w:pPr>
+        <w:pStyle w:val="ListParagraph"/>
+        <w:numPr>
+          <w:ilvl w:val="0"/>
+          <w:numId w:val="2"/>
+        </w:numPr>
+        <w:rPr>
+          <w:sz w:val="22"/>
+          <w:lang w:val="en-US"/>
+        </w:rPr>
+      </w:pPr>
+      <w:r>
+        <w:rPr>
+          <w:sz w:val="22"/>
+          <w:lang w:val="en-US"/>
+        </w:rPr>
+        <w:t xml:space="preserve">Run </w:t>
+      </w:r>
       <w:r>
         <w:rPr>
           <w:sz w:val="22"/>
@@ -520,7 +536,12 @@
         </w:rPr>
         <w:t>SmarTTY</w:t>
       </w:r>
-      <w:proofErr w:type="spellEnd"/>
+      <w:r>
+        <w:rPr>
+          <w:sz w:val="22"/>
+        </w:rPr>
+        <w:t>.exe</w:t>
+      </w:r>
     </w:p>
     <w:p>
       <w:pPr>
@@ -537,24 +558,44 @@
       <w:r>
         <w:rPr>
           <w:sz w:val="22"/>
-          <w:lang w:val="en-US"/>
-        </w:rPr>
-        <w:t xml:space="preserve">Run </w:t>
-      </w:r>
-      <w:proofErr w:type="spellStart"/>
-      <w:r>
-        <w:rPr>
-          <w:sz w:val="22"/>
-          <w:lang w:val="en-US"/>
-        </w:rPr>
-        <w:t>SmarTTY</w:t>
-      </w:r>
-      <w:proofErr w:type="spellEnd"/>
-      <w:r>
-        <w:rPr>
-          <w:sz w:val="22"/>
-        </w:rPr>
-        <w:t>.exe</w:t>
+        </w:rPr>
+        <w:t>Host name: 1</w:t>
+      </w:r>
+      <w:r>
+        <w:rPr>
+          <w:sz w:val="22"/>
+        </w:rPr>
+        <w:t>92</w:t>
+      </w:r>
+      <w:r>
+        <w:rPr>
+          <w:sz w:val="22"/>
+        </w:rPr>
+        <w:t>.</w:t>
+      </w:r>
+      <w:r>
+        <w:rPr>
+          <w:sz w:val="22"/>
+        </w:rPr>
+        <w:t>168</w:t>
+      </w:r>
+      <w:r>
+        <w:rPr>
+          <w:sz w:val="22"/>
+        </w:rPr>
+        <w:t>.</w:t>
+      </w:r>
+      <w:r>
+        <w:rPr>
+          <w:sz w:val="22"/>
+        </w:rPr>
+        <w:t>137</w:t>
+      </w:r>
+      <w:r>
+        <w:rPr>
+          <w:sz w:val="22"/>
+        </w:rPr>
+        <w:t>.2</w:t>
       </w:r>
     </w:p>
     <w:p>
@@ -573,43 +614,7 @@
         <w:rPr>
           <w:sz w:val="22"/>
         </w:rPr>
-        <w:t>Host name: 1</w:t>
-      </w:r>
-      <w:r>
-        <w:rPr>
-          <w:sz w:val="22"/>
-        </w:rPr>
-        <w:t>92</w:t>
-      </w:r>
-      <w:r>
-        <w:rPr>
-          <w:sz w:val="22"/>
-        </w:rPr>
-        <w:t>.</w:t>
-      </w:r>
-      <w:r>
-        <w:rPr>
-          <w:sz w:val="22"/>
-        </w:rPr>
-        <w:t>168</w:t>
-      </w:r>
-      <w:r>
-        <w:rPr>
-          <w:sz w:val="22"/>
-        </w:rPr>
-        <w:t>.</w:t>
-      </w:r>
-      <w:r>
-        <w:rPr>
-          <w:sz w:val="22"/>
-        </w:rPr>
-        <w:t>137</w:t>
-      </w:r>
-      <w:r>
-        <w:rPr>
-          <w:sz w:val="22"/>
-        </w:rPr>
-        <w:t>.2</w:t>
+        <w:t>Username: pi</w:t>
       </w:r>
     </w:p>
     <w:p>
@@ -628,7 +633,7 @@
         <w:rPr>
           <w:sz w:val="22"/>
         </w:rPr>
-        <w:t>Username: pi</w:t>
+        <w:t>Password: raspberry</w:t>
       </w:r>
     </w:p>
     <w:p>
@@ -643,25 +648,6 @@
           <w:lang w:val="en-US"/>
         </w:rPr>
       </w:pPr>
-      <w:r>
-        <w:rPr>
-          <w:sz w:val="22"/>
-        </w:rPr>
-        <w:t>Password: raspberry</w:t>
-      </w:r>
-    </w:p>
-    <w:p>
-      <w:pPr>
-        <w:pStyle w:val="ListParagraph"/>
-        <w:numPr>
-          <w:ilvl w:val="0"/>
-          <w:numId w:val="2"/>
-        </w:numPr>
-        <w:rPr>
-          <w:sz w:val="22"/>
-          <w:lang w:val="en-US"/>
-        </w:rPr>
-      </w:pPr>
     </w:p>
     <w:p>
       <w:pPr>
@@ -680,17 +666,8 @@
           <w:sz w:val="22"/>
           <w:lang w:val="en-US"/>
         </w:rPr>
-        <w:t xml:space="preserve">Run </w:t>
-      </w:r>
-      <w:proofErr w:type="spellStart"/>
-      <w:r>
-        <w:rPr>
-          <w:sz w:val="22"/>
-          <w:lang w:val="en-US"/>
-        </w:rPr>
-        <w:t>raspi</w:t>
-      </w:r>
-      <w:proofErr w:type="spellEnd"/>
+        <w:t>Run raspi</w:t>
+      </w:r>
     </w:p>
     <w:p>
       <w:pPr>
@@ -793,7 +770,6 @@
         </w:rPr>
         <w:t xml:space="preserve"> </w:t>
       </w:r>
-      <w:proofErr w:type="spellStart"/>
       <w:r>
         <w:rPr>
           <w:sz w:val="22"/>
@@ -801,7 +777,6 @@
         </w:rPr>
         <w:t>raspi</w:t>
       </w:r>
-      <w:proofErr w:type="spellEnd"/>
     </w:p>
     <w:p>
       <w:pPr>
@@ -840,23 +815,7 @@
           <w:sz w:val="22"/>
           <w:lang w:val="en-US"/>
         </w:rPr>
-        <w:t xml:space="preserve">Load </w:t>
-      </w:r>
-      <w:proofErr w:type="spellStart"/>
-      <w:r>
-        <w:rPr>
-          <w:sz w:val="22"/>
-          <w:lang w:val="en-US"/>
-        </w:rPr>
-        <w:t>RaspberryPiAuto</w:t>
-      </w:r>
-      <w:proofErr w:type="spellEnd"/>
-      <w:r>
-        <w:rPr>
-          <w:sz w:val="22"/>
-          <w:lang w:val="en-US"/>
-        </w:rPr>
-        <w:t xml:space="preserve"> session and open it</w:t>
+        <w:t>Load RaspberryPiAuto session and open it</w:t>
       </w:r>
     </w:p>
     <w:p>
@@ -913,7 +872,6 @@
         </w:rPr>
         <w:t xml:space="preserve">Write </w:t>
       </w:r>
-      <w:proofErr w:type="spellStart"/>
       <w:r>
         <w:rPr>
           <w:i/>
@@ -921,536 +879,495 @@
           <w:sz w:val="22"/>
           <w:lang w:val="en-US"/>
         </w:rPr>
-        <w:t>sudo</w:t>
-      </w:r>
-      <w:proofErr w:type="spellEnd"/>
-      <w:r>
+        <w:t>sudo raspi-config</w:t>
+      </w:r>
+    </w:p>
+    <w:p>
+      <w:pPr>
+        <w:pStyle w:val="ListParagraph"/>
+        <w:numPr>
+          <w:ilvl w:val="0"/>
+          <w:numId w:val="2"/>
+        </w:numPr>
         <w:rPr>
           <w:i/>
           <w:iCs/>
           <w:sz w:val="22"/>
           <w:lang w:val="en-US"/>
         </w:rPr>
-        <w:t xml:space="preserve"> </w:t>
-      </w:r>
-      <w:proofErr w:type="spellStart"/>
-      <w:r>
+      </w:pPr>
+      <w:r>
+        <w:rPr>
+          <w:sz w:val="22"/>
+          <w:lang w:val="en-US"/>
+        </w:rPr>
+        <w:t>Apply your preferred configurtions</w:t>
+      </w:r>
+    </w:p>
+    <w:p>
+      <w:pPr>
+        <w:rPr>
+          <w:sz w:val="22"/>
+          <w:lang w:val="en-US"/>
+        </w:rPr>
+      </w:pPr>
+    </w:p>
+    <w:p>
+      <w:pPr>
+        <w:pStyle w:val="Heading1"/>
+        <w:rPr>
+          <w:lang w:val="en-US"/>
+        </w:rPr>
+      </w:pPr>
+      <w:r>
+        <w:rPr>
+          <w:lang w:val="en-US"/>
+        </w:rPr>
+        <w:t>Simulink code generation</w:t>
+      </w:r>
+    </w:p>
+    <w:p>
+      <w:pPr>
+        <w:rPr>
+          <w:sz w:val="22"/>
+          <w:lang w:val="en-US"/>
+        </w:rPr>
+      </w:pPr>
+      <w:r>
+        <w:rPr>
+          <w:sz w:val="22"/>
+          <w:lang w:val="en-US"/>
+        </w:rPr>
+        <w:t>Set compiler when running mex:</w:t>
+      </w:r>
+    </w:p>
+    <w:p>
+      <w:pPr>
+        <w:pStyle w:val="HTMLPreformatted"/>
+        <w:rPr>
+          <w:color w:val="000000" w:themeColor="text1"/>
+          <w:lang w:val="en-US"/>
+        </w:rPr>
+      </w:pPr>
+      <w:r>
+        <w:rPr>
+          <w:color w:val="000000" w:themeColor="text1"/>
+          <w:sz w:val="22"/>
+          <w:lang w:val="en-US"/>
+        </w:rPr>
+        <w:tab/>
+      </w:r>
+      <w:r>
+        <w:rPr>
+          <w:color w:val="000000" w:themeColor="text1"/>
+          <w:lang w:val="en-US"/>
+        </w:rPr>
+        <w:t>mex -v GCC='arm-linux-gnueabihf-gcc' cfile.c</w:t>
+      </w:r>
+    </w:p>
+    <w:p>
+      <w:pPr>
+        <w:rPr>
+          <w:sz w:val="22"/>
+          <w:lang w:val="en-US"/>
+        </w:rPr>
+      </w:pPr>
+    </w:p>
+    <w:p>
+      <w:pPr>
+        <w:rPr>
+          <w:sz w:val="22"/>
+          <w:lang w:val="en-US"/>
+        </w:rPr>
+      </w:pPr>
+      <w:r>
+        <w:rPr>
+          <w:sz w:val="22"/>
+          <w:lang w:val="en-US"/>
+        </w:rPr>
+        <w:t>For Simulink build use the following options:</w:t>
+      </w:r>
+    </w:p>
+    <w:p>
+      <w:pPr>
+        <w:pStyle w:val="ListParagraph"/>
+        <w:numPr>
+          <w:ilvl w:val="0"/>
+          <w:numId w:val="5"/>
+        </w:numPr>
+        <w:rPr>
+          <w:sz w:val="22"/>
+          <w:lang w:val="en-US"/>
+        </w:rPr>
+      </w:pPr>
+      <w:r>
+        <w:rPr>
+          <w:sz w:val="22"/>
+          <w:lang w:val="en-US"/>
+        </w:rPr>
+        <w:t xml:space="preserve">System target file: </w:t>
+      </w:r>
+      <w:r>
+        <w:rPr>
+          <w:sz w:val="22"/>
+          <w:lang w:val="en-US"/>
+        </w:rPr>
+        <w:tab/>
+      </w:r>
+      <w:r>
+        <w:rPr>
+          <w:sz w:val="22"/>
+          <w:lang w:val="en-US"/>
+        </w:rPr>
+        <w:t>ert_linux.tlc</w:t>
+      </w:r>
+    </w:p>
+    <w:p>
+      <w:pPr>
+        <w:pStyle w:val="ListParagraph"/>
+        <w:numPr>
+          <w:ilvl w:val="0"/>
+          <w:numId w:val="5"/>
+        </w:numPr>
+        <w:rPr>
+          <w:sz w:val="22"/>
+          <w:lang w:val="en-US"/>
+        </w:rPr>
+      </w:pPr>
+      <w:r>
+        <w:rPr>
+          <w:sz w:val="22"/>
+          <w:lang w:val="en-US"/>
+        </w:rPr>
+        <w:t xml:space="preserve">Make command: </w:t>
+      </w:r>
+      <w:r>
+        <w:rPr>
+          <w:sz w:val="22"/>
+          <w:lang w:val="en-US"/>
+        </w:rPr>
+        <w:tab/>
+      </w:r>
+      <w:r>
+        <w:rPr>
+          <w:sz w:val="22"/>
+          <w:lang w:val="en-US"/>
+        </w:rPr>
+        <w:t>make_rtw CC=arm-linux-gnueabihf-gcc</w:t>
+      </w:r>
+    </w:p>
+    <w:p>
+      <w:pPr>
+        <w:pStyle w:val="ListParagraph"/>
+        <w:numPr>
+          <w:ilvl w:val="0"/>
+          <w:numId w:val="5"/>
+        </w:numPr>
+        <w:rPr>
+          <w:sz w:val="22"/>
+          <w:lang w:val="en-US"/>
+        </w:rPr>
+      </w:pPr>
+      <w:r>
+        <w:rPr>
+          <w:sz w:val="22"/>
+          <w:lang w:val="en-US"/>
+        </w:rPr>
+        <w:t xml:space="preserve">Template makefile: </w:t>
+      </w:r>
+      <w:r>
+        <w:rPr>
+          <w:sz w:val="22"/>
+          <w:lang w:val="en-US"/>
+        </w:rPr>
+        <w:tab/>
+      </w:r>
+      <w:r>
+        <w:rPr>
+          <w:sz w:val="22"/>
+          <w:lang w:val="en-US"/>
+        </w:rPr>
+        <w:t>ert_linux.tmf</w:t>
+      </w:r>
+    </w:p>
+    <w:p>
+      <w:pPr>
+        <w:pStyle w:val="Heading1"/>
+        <w:rPr>
+          <w:lang w:val="en-US"/>
+        </w:rPr>
+      </w:pPr>
+      <w:r>
+        <w:rPr>
+          <w:lang w:val="en-US"/>
+        </w:rPr>
+        <w:t>Run Binary/Executable File</w:t>
+      </w:r>
+    </w:p>
+    <w:p>
+      <w:pPr>
+        <w:rPr>
+          <w:sz w:val="22"/>
+          <w:lang w:val="en-US"/>
+        </w:rPr>
+      </w:pPr>
+      <w:r>
+        <w:rPr>
+          <w:sz w:val="22"/>
+          <w:lang w:val="en-US"/>
+        </w:rPr>
+        <w:t>To run the generated binary/executable file on RPi, take the following steps:</w:t>
+      </w:r>
+    </w:p>
+    <w:p>
+      <w:pPr>
+        <w:pStyle w:val="ListParagraph"/>
+        <w:numPr>
+          <w:ilvl w:val="0"/>
+          <w:numId w:val="6"/>
+        </w:numPr>
+        <w:rPr>
+          <w:sz w:val="22"/>
+          <w:lang w:val="en-US"/>
+        </w:rPr>
+      </w:pPr>
+      <w:r>
+        <w:rPr>
+          <w:sz w:val="22"/>
+          <w:lang w:val="en-US"/>
+        </w:rPr>
+        <w:t>Upload the file to /home/pi</w:t>
+      </w:r>
+    </w:p>
+    <w:p>
+      <w:pPr>
+        <w:pStyle w:val="ListParagraph"/>
+        <w:numPr>
+          <w:ilvl w:val="0"/>
+          <w:numId w:val="6"/>
+        </w:numPr>
+        <w:rPr>
+          <w:sz w:val="22"/>
+          <w:lang w:val="en-US"/>
+        </w:rPr>
+      </w:pPr>
+      <w:r>
+        <w:rPr>
+          <w:sz w:val="22"/>
+          <w:lang w:val="en-US"/>
+        </w:rPr>
+        <w:t>chmod +x FileName</w:t>
+      </w:r>
+    </w:p>
+    <w:p>
+      <w:pPr>
+        <w:pStyle w:val="ListParagraph"/>
+        <w:numPr>
+          <w:ilvl w:val="0"/>
+          <w:numId w:val="6"/>
+        </w:numPr>
+        <w:rPr>
+          <w:sz w:val="22"/>
+          <w:lang w:val="en-US"/>
+        </w:rPr>
+      </w:pPr>
+      <w:r>
+        <w:rPr>
+          <w:sz w:val="22"/>
+          <w:lang w:val="en-US"/>
+        </w:rPr>
+        <w:t>sudo ./FileName</w:t>
+      </w:r>
+    </w:p>
+    <w:p>
+      <w:pPr>
+        <w:pStyle w:val="Heading1"/>
+        <w:rPr>
+          <w:lang w:val="en-US"/>
+        </w:rPr>
+      </w:pPr>
+      <w:r>
+        <w:rPr>
+          <w:lang w:val="en-US"/>
+        </w:rPr>
+        <w:t>UDP communication</w:t>
+      </w:r>
+    </w:p>
+    <w:p>
+      <w:pPr>
+        <w:jc w:val="both"/>
         <w:rPr>
           <w:i/>
           <w:iCs/>
           <w:sz w:val="22"/>
           <w:lang w:val="en-US"/>
         </w:rPr>
-        <w:t>raspi-config</w:t>
-      </w:r>
-      <w:proofErr w:type="spellEnd"/>
-    </w:p>
-    <w:p>
-      <w:pPr>
-        <w:pStyle w:val="ListParagraph"/>
-        <w:numPr>
-          <w:ilvl w:val="0"/>
-          <w:numId w:val="2"/>
-        </w:numPr>
+      </w:pPr>
+      <w:r>
         <w:rPr>
           <w:i/>
           <w:iCs/>
           <w:sz w:val="22"/>
           <w:lang w:val="en-US"/>
         </w:rPr>
-      </w:pPr>
-      <w:r>
-        <w:rPr>
-          <w:sz w:val="22"/>
-          <w:lang w:val="en-US"/>
-        </w:rPr>
-        <w:t xml:space="preserve">Apply your preferred </w:t>
-      </w:r>
-      <w:proofErr w:type="spellStart"/>
-      <w:r>
-        <w:rPr>
-          <w:sz w:val="22"/>
-          <w:lang w:val="en-US"/>
-        </w:rPr>
-        <w:t>configurtions</w:t>
-      </w:r>
-      <w:proofErr w:type="spellEnd"/>
-    </w:p>
-    <w:p>
-      <w:pPr>
-        <w:rPr>
-          <w:sz w:val="22"/>
-          <w:lang w:val="en-US"/>
-        </w:rPr>
-      </w:pPr>
-    </w:p>
-    <w:p>
-      <w:pPr>
-        <w:pStyle w:val="Heading1"/>
-        <w:rPr>
-          <w:lang w:val="en-US"/>
-        </w:rPr>
-      </w:pPr>
-      <w:r>
-        <w:rPr>
-          <w:lang w:val="en-US"/>
-        </w:rPr>
-        <w:lastRenderedPageBreak/>
-        <w:t>Simulink code generation</w:t>
-      </w:r>
-    </w:p>
-    <w:p>
-      <w:pPr>
-        <w:rPr>
-          <w:sz w:val="22"/>
-          <w:lang w:val="en-US"/>
-        </w:rPr>
-      </w:pPr>
-      <w:r>
-        <w:rPr>
-          <w:sz w:val="22"/>
-          <w:lang w:val="en-US"/>
-        </w:rPr>
-        <w:t xml:space="preserve">Set compiler when running </w:t>
-      </w:r>
-      <w:proofErr w:type="spellStart"/>
-      <w:r>
-        <w:rPr>
-          <w:sz w:val="22"/>
-          <w:lang w:val="en-US"/>
-        </w:rPr>
-        <w:t>mex</w:t>
-      </w:r>
-      <w:proofErr w:type="spellEnd"/>
-      <w:r>
-        <w:rPr>
-          <w:sz w:val="22"/>
-          <w:lang w:val="en-US"/>
-        </w:rPr>
-        <w:t>:</w:t>
-      </w:r>
-    </w:p>
-    <w:p>
-      <w:pPr>
-        <w:pStyle w:val="HTMLPreformatted"/>
-        <w:rPr>
-          <w:color w:val="000000" w:themeColor="text1"/>
-          <w:lang w:val="en-US"/>
-        </w:rPr>
-      </w:pPr>
-      <w:r>
-        <w:rPr>
-          <w:color w:val="000000" w:themeColor="text1"/>
-          <w:sz w:val="22"/>
-          <w:lang w:val="en-US"/>
-        </w:rPr>
-        <w:tab/>
-      </w:r>
-      <w:proofErr w:type="spellStart"/>
-      <w:proofErr w:type="gramStart"/>
-      <w:r>
-        <w:rPr>
-          <w:color w:val="000000" w:themeColor="text1"/>
-          <w:lang w:val="en-US"/>
-        </w:rPr>
-        <w:t>mex</w:t>
-      </w:r>
-      <w:proofErr w:type="spellEnd"/>
-      <w:proofErr w:type="gramEnd"/>
-      <w:r>
-        <w:rPr>
-          <w:color w:val="000000" w:themeColor="text1"/>
-          <w:lang w:val="en-US"/>
-        </w:rPr>
-        <w:t xml:space="preserve"> -v GCC='arm-</w:t>
-      </w:r>
-      <w:proofErr w:type="spellStart"/>
-      <w:r>
-        <w:rPr>
-          <w:color w:val="000000" w:themeColor="text1"/>
-          <w:lang w:val="en-US"/>
-        </w:rPr>
-        <w:t>linux</w:t>
-      </w:r>
-      <w:proofErr w:type="spellEnd"/>
-      <w:r>
-        <w:rPr>
-          <w:color w:val="000000" w:themeColor="text1"/>
-          <w:lang w:val="en-US"/>
-        </w:rPr>
-        <w:t>-</w:t>
-      </w:r>
-      <w:proofErr w:type="spellStart"/>
-      <w:r>
-        <w:rPr>
-          <w:color w:val="000000" w:themeColor="text1"/>
-          <w:lang w:val="en-US"/>
-        </w:rPr>
-        <w:t>gnueabihf-gcc</w:t>
-      </w:r>
-      <w:proofErr w:type="spellEnd"/>
-      <w:r>
-        <w:rPr>
-          <w:color w:val="000000" w:themeColor="text1"/>
-          <w:lang w:val="en-US"/>
-        </w:rPr>
-        <w:t xml:space="preserve">' </w:t>
-      </w:r>
-      <w:proofErr w:type="spellStart"/>
-      <w:r>
-        <w:rPr>
-          <w:color w:val="000000" w:themeColor="text1"/>
-          <w:lang w:val="en-US"/>
-        </w:rPr>
-        <w:t>cfile.c</w:t>
-      </w:r>
-      <w:proofErr w:type="spellEnd"/>
-    </w:p>
-    <w:p>
-      <w:pPr>
-        <w:rPr>
-          <w:sz w:val="22"/>
-          <w:lang w:val="en-US"/>
-        </w:rPr>
-      </w:pPr>
-    </w:p>
-    <w:p>
-      <w:pPr>
-        <w:rPr>
-          <w:sz w:val="22"/>
-          <w:lang w:val="en-US"/>
-        </w:rPr>
-      </w:pPr>
-      <w:r>
-        <w:rPr>
-          <w:sz w:val="22"/>
-          <w:lang w:val="en-US"/>
-        </w:rPr>
-        <w:t>For Simulink build use the following options:</w:t>
-      </w:r>
-    </w:p>
-    <w:p>
-      <w:pPr>
-        <w:pStyle w:val="ListParagraph"/>
-        <w:numPr>
-          <w:ilvl w:val="0"/>
-          <w:numId w:val="5"/>
-        </w:numPr>
-        <w:rPr>
-          <w:sz w:val="22"/>
-          <w:lang w:val="en-US"/>
-        </w:rPr>
-      </w:pPr>
-      <w:r>
-        <w:rPr>
-          <w:sz w:val="22"/>
-          <w:lang w:val="en-US"/>
-        </w:rPr>
-        <w:t xml:space="preserve">System target file: </w:t>
-      </w:r>
-      <w:r>
-        <w:rPr>
-          <w:sz w:val="22"/>
-          <w:lang w:val="en-US"/>
-        </w:rPr>
-        <w:tab/>
-      </w:r>
-      <w:proofErr w:type="spellStart"/>
-      <w:r>
-        <w:rPr>
-          <w:sz w:val="22"/>
-          <w:lang w:val="en-US"/>
-        </w:rPr>
-        <w:t>ert_linux.tlc</w:t>
-      </w:r>
-      <w:proofErr w:type="spellEnd"/>
-    </w:p>
-    <w:p>
-      <w:pPr>
-        <w:pStyle w:val="ListParagraph"/>
-        <w:numPr>
-          <w:ilvl w:val="0"/>
-          <w:numId w:val="5"/>
-        </w:numPr>
-        <w:rPr>
-          <w:sz w:val="22"/>
-          <w:lang w:val="en-US"/>
-        </w:rPr>
-      </w:pPr>
-      <w:r>
-        <w:rPr>
-          <w:sz w:val="22"/>
-          <w:lang w:val="en-US"/>
-        </w:rPr>
-        <w:t xml:space="preserve">Make command: </w:t>
-      </w:r>
-      <w:r>
-        <w:rPr>
-          <w:sz w:val="22"/>
-          <w:lang w:val="en-US"/>
-        </w:rPr>
-        <w:tab/>
-      </w:r>
-      <w:proofErr w:type="spellStart"/>
-      <w:r>
-        <w:rPr>
-          <w:sz w:val="22"/>
-          <w:lang w:val="en-US"/>
-        </w:rPr>
-        <w:t>make_rtw</w:t>
-      </w:r>
-      <w:proofErr w:type="spellEnd"/>
-      <w:r>
-        <w:rPr>
-          <w:sz w:val="22"/>
-          <w:lang w:val="en-US"/>
-        </w:rPr>
-        <w:t xml:space="preserve"> CC=arm-</w:t>
-      </w:r>
-      <w:proofErr w:type="spellStart"/>
-      <w:r>
-        <w:rPr>
-          <w:sz w:val="22"/>
-          <w:lang w:val="en-US"/>
-        </w:rPr>
-        <w:t>linux</w:t>
-      </w:r>
-      <w:proofErr w:type="spellEnd"/>
-      <w:r>
-        <w:rPr>
-          <w:sz w:val="22"/>
-          <w:lang w:val="en-US"/>
-        </w:rPr>
-        <w:t>-</w:t>
-      </w:r>
-      <w:proofErr w:type="spellStart"/>
-      <w:r>
-        <w:rPr>
-          <w:sz w:val="22"/>
-          <w:lang w:val="en-US"/>
-        </w:rPr>
-        <w:t>gnueabihf-gcc</w:t>
-      </w:r>
-      <w:proofErr w:type="spellEnd"/>
-    </w:p>
-    <w:p>
-      <w:pPr>
-        <w:pStyle w:val="ListParagraph"/>
-        <w:numPr>
-          <w:ilvl w:val="0"/>
-          <w:numId w:val="5"/>
-        </w:numPr>
-        <w:rPr>
-          <w:sz w:val="22"/>
-          <w:lang w:val="en-US"/>
-        </w:rPr>
-      </w:pPr>
-      <w:r>
-        <w:rPr>
-          <w:sz w:val="22"/>
-          <w:lang w:val="en-US"/>
-        </w:rPr>
-        <w:t xml:space="preserve">Template </w:t>
-      </w:r>
-      <w:proofErr w:type="spellStart"/>
-      <w:r>
-        <w:rPr>
-          <w:sz w:val="22"/>
-          <w:lang w:val="en-US"/>
-        </w:rPr>
-        <w:t>makefile</w:t>
-      </w:r>
-      <w:proofErr w:type="spellEnd"/>
-      <w:r>
-        <w:rPr>
-          <w:sz w:val="22"/>
-          <w:lang w:val="en-US"/>
-        </w:rPr>
-        <w:t xml:space="preserve">: </w:t>
-      </w:r>
-      <w:r>
-        <w:rPr>
-          <w:sz w:val="22"/>
-          <w:lang w:val="en-US"/>
-        </w:rPr>
-        <w:tab/>
-      </w:r>
-      <w:proofErr w:type="spellStart"/>
-      <w:r>
-        <w:rPr>
-          <w:sz w:val="22"/>
-          <w:lang w:val="en-US"/>
-        </w:rPr>
-        <w:t>ert_linux.tmf</w:t>
-      </w:r>
-      <w:proofErr w:type="spellEnd"/>
-    </w:p>
-    <w:p>
-      <w:pPr>
-        <w:pStyle w:val="Heading1"/>
-        <w:rPr>
-          <w:lang w:val="en-US"/>
-        </w:rPr>
-      </w:pPr>
-      <w:r>
-        <w:rPr>
-          <w:lang w:val="en-US"/>
-        </w:rPr>
-        <w:t>Run Binary/Executable File</w:t>
-      </w:r>
-    </w:p>
-    <w:p>
-      <w:pPr>
-        <w:rPr>
-          <w:sz w:val="22"/>
-          <w:lang w:val="en-US"/>
-        </w:rPr>
-      </w:pPr>
-      <w:r>
-        <w:rPr>
-          <w:sz w:val="22"/>
-          <w:lang w:val="en-US"/>
-        </w:rPr>
-        <w:t xml:space="preserve">To run the generated binary/executable file on </w:t>
-      </w:r>
-      <w:proofErr w:type="spellStart"/>
-      <w:r>
-        <w:rPr>
-          <w:sz w:val="22"/>
-          <w:lang w:val="en-US"/>
-        </w:rPr>
-        <w:t>RPi</w:t>
-      </w:r>
-      <w:proofErr w:type="spellEnd"/>
-      <w:r>
-        <w:rPr>
-          <w:sz w:val="22"/>
-          <w:lang w:val="en-US"/>
-        </w:rPr>
-        <w:t>, take the following steps:</w:t>
-      </w:r>
-    </w:p>
-    <w:p>
-      <w:pPr>
-        <w:pStyle w:val="ListParagraph"/>
-        <w:numPr>
-          <w:ilvl w:val="0"/>
-          <w:numId w:val="6"/>
-        </w:numPr>
-        <w:rPr>
-          <w:sz w:val="22"/>
-          <w:lang w:val="en-US"/>
-        </w:rPr>
-      </w:pPr>
-      <w:r>
-        <w:rPr>
-          <w:sz w:val="22"/>
-          <w:lang w:val="en-US"/>
-        </w:rPr>
-        <w:t>Upload the file to /home/pi</w:t>
-      </w:r>
-    </w:p>
-    <w:p>
-      <w:pPr>
-        <w:pStyle w:val="ListParagraph"/>
-        <w:numPr>
-          <w:ilvl w:val="0"/>
-          <w:numId w:val="6"/>
-        </w:numPr>
-        <w:rPr>
-          <w:sz w:val="22"/>
-          <w:lang w:val="en-US"/>
-        </w:rPr>
-      </w:pPr>
-      <w:proofErr w:type="spellStart"/>
-      <w:r>
-        <w:rPr>
-          <w:sz w:val="22"/>
-          <w:lang w:val="en-US"/>
-        </w:rPr>
-        <w:t>chmod</w:t>
-      </w:r>
-      <w:proofErr w:type="spellEnd"/>
-      <w:r>
-        <w:rPr>
-          <w:sz w:val="22"/>
-          <w:lang w:val="en-US"/>
-        </w:rPr>
-        <w:t xml:space="preserve"> +x </w:t>
-      </w:r>
-      <w:proofErr w:type="spellStart"/>
-      <w:r>
-        <w:rPr>
-          <w:sz w:val="22"/>
-          <w:lang w:val="en-US"/>
-        </w:rPr>
-        <w:t>FileName</w:t>
-      </w:r>
-      <w:proofErr w:type="spellEnd"/>
-    </w:p>
-    <w:p>
-      <w:pPr>
-        <w:pStyle w:val="ListParagraph"/>
-        <w:numPr>
-          <w:ilvl w:val="0"/>
-          <w:numId w:val="6"/>
-        </w:numPr>
-        <w:rPr>
-          <w:sz w:val="22"/>
-          <w:lang w:val="en-US"/>
-        </w:rPr>
-      </w:pPr>
-      <w:proofErr w:type="spellStart"/>
-      <w:r>
-        <w:rPr>
-          <w:sz w:val="22"/>
-          <w:lang w:val="en-US"/>
-        </w:rPr>
-        <w:t>sudo</w:t>
-      </w:r>
-      <w:proofErr w:type="spellEnd"/>
-      <w:r>
-        <w:rPr>
-          <w:sz w:val="22"/>
-          <w:lang w:val="en-US"/>
-        </w:rPr>
-        <w:t xml:space="preserve"> ./</w:t>
-      </w:r>
-      <w:proofErr w:type="spellStart"/>
-      <w:r>
-        <w:rPr>
-          <w:sz w:val="22"/>
-          <w:lang w:val="en-US"/>
-        </w:rPr>
-        <w:t>FileName</w:t>
-      </w:r>
-      <w:proofErr w:type="spellEnd"/>
-    </w:p>
-    <w:p>
-      <w:pPr>
-        <w:pStyle w:val="Heading1"/>
-        <w:rPr>
-          <w:lang w:val="en-US"/>
-        </w:rPr>
-      </w:pPr>
-      <w:r>
-        <w:rPr>
-          <w:lang w:val="en-US"/>
-        </w:rPr>
-        <w:t>UDP communication</w:t>
+        <w:t>Matlab/Simulink setup</w:t>
       </w:r>
     </w:p>
     <w:p>
       <w:pPr>
         <w:jc w:val="both"/>
+        <w:rPr>
+          <w:sz w:val="22"/>
+          <w:lang w:val="en-US"/>
+        </w:rPr>
+      </w:pPr>
+      <w:r>
+        <w:rPr>
+          <w:sz w:val="22"/>
+          <w:lang w:val="en-US"/>
+        </w:rPr>
+        <w:t>For UDP send from RPi, use the “UDP Send” block from “Embedded coder -&gt; Embedded Targets -&gt; Operating Systems -&gt; Embedded Linux”.</w:t>
+      </w:r>
+    </w:p>
+    <w:p>
+      <w:pPr>
+        <w:jc w:val="both"/>
+        <w:rPr>
+          <w:sz w:val="22"/>
+          <w:lang w:val="en-US"/>
+        </w:rPr>
+      </w:pPr>
+      <w:r>
+        <w:rPr>
+          <w:sz w:val="22"/>
+          <w:lang w:val="en-US"/>
+        </w:rPr>
+        <w:t>The problem is it would generate code using a shared library “</w:t>
+      </w:r>
+      <w:r>
+        <w:rPr>
+          <w:sz w:val="22"/>
+          <w:lang w:val="en-US"/>
+        </w:rPr>
+        <w:t>libmwnetworkdevice.so</w:t>
+      </w:r>
+      <w:r>
+        <w:rPr>
+          <w:sz w:val="22"/>
+          <w:lang w:val="en-US"/>
+        </w:rPr>
+        <w:t xml:space="preserve">” which is not available in the RPi Linux. </w:t>
+      </w:r>
+    </w:p>
+    <w:p>
+      <w:pPr>
+        <w:jc w:val="both"/>
+        <w:rPr>
+          <w:sz w:val="22"/>
+          <w:lang w:val="en-US"/>
+        </w:rPr>
+      </w:pPr>
+      <w:r>
+        <w:rPr>
+          <w:sz w:val="22"/>
+          <w:lang w:val="en-US"/>
+        </w:rPr>
+        <w:t>The following steps should be taken to be able to compile for the target:</w:t>
+      </w:r>
+    </w:p>
+    <w:p>
+      <w:pPr>
+        <w:pStyle w:val="ListParagraph"/>
+        <w:numPr>
+          <w:ilvl w:val="0"/>
+          <w:numId w:val="4"/>
+        </w:numPr>
+        <w:jc w:val="both"/>
+        <w:rPr>
+          <w:sz w:val="22"/>
+          <w:lang w:val="en-US"/>
+        </w:rPr>
+      </w:pPr>
+      <w:r>
+        <w:rPr>
+          <w:sz w:val="22"/>
+          <w:lang w:val="en-US"/>
+        </w:rPr>
+        <w:t xml:space="preserve">In </w:t>
+      </w:r>
+      <w:r>
         <w:rPr>
           <w:i/>
           <w:iCs/>
           <w:sz w:val="22"/>
           <w:lang w:val="en-US"/>
         </w:rPr>
-      </w:pPr>
-      <w:proofErr w:type="spellStart"/>
+        <w:t>Hotlib_Network.c</w:t>
+      </w:r>
+      <w:r>
+        <w:rPr>
+          <w:sz w:val="22"/>
+          <w:lang w:val="en-US"/>
+        </w:rPr>
+        <w:t xml:space="preserve"> (</w:t>
+      </w:r>
+      <w:r>
+        <w:rPr>
+          <w:sz w:val="22"/>
+          <w:lang w:val="en-US"/>
+        </w:rPr>
+        <w:t>C:\Matlab2014a\MATLAB\R2014a\toolbox\shared\dspblks\extern\src</w:t>
+      </w:r>
+      <w:r>
+        <w:rPr>
+          <w:sz w:val="22"/>
+          <w:lang w:val="en-US"/>
+        </w:rPr>
+        <w:t xml:space="preserve">) add </w:t>
+      </w:r>
+      <w:r>
+        <w:rPr>
+          <w:rFonts w:asciiTheme="minorHAnsi" w:hAnsiTheme="minorHAnsi"/>
+          <w:sz w:val="22"/>
+          <w:lang w:val="en-US"/>
+        </w:rPr>
+        <w:t>#define _USE_TARGET_UDP_</w:t>
+      </w:r>
+      <w:r>
+        <w:rPr>
+          <w:sz w:val="22"/>
+          <w:lang w:val="en-US"/>
+        </w:rPr>
+        <w:t xml:space="preserve"> </w:t>
+      </w:r>
+    </w:p>
+    <w:p>
+      <w:pPr>
+        <w:pStyle w:val="ListParagraph"/>
+        <w:numPr>
+          <w:ilvl w:val="0"/>
+          <w:numId w:val="4"/>
+        </w:numPr>
+        <w:jc w:val="both"/>
+        <w:rPr>
+          <w:sz w:val="22"/>
+          <w:lang w:val="en-US"/>
+        </w:rPr>
+      </w:pPr>
+      <w:r>
+        <w:rPr>
+          <w:sz w:val="22"/>
+          <w:lang w:val="en-US"/>
+        </w:rPr>
+        <w:t xml:space="preserve">Copy the </w:t>
+      </w:r>
+      <w:r>
+        <w:rPr>
+          <w:sz w:val="22"/>
+          <w:lang w:val="en-US"/>
+        </w:rPr>
+        <w:t xml:space="preserve">content of </w:t>
+      </w:r>
       <w:r>
         <w:rPr>
           <w:i/>
@@ -1458,9 +1375,70 @@
           <w:sz w:val="22"/>
           <w:lang w:val="en-US"/>
         </w:rPr>
-        <w:t>Matlab</w:t>
-      </w:r>
-      <w:proofErr w:type="spellEnd"/>
+        <w:t>linuxUDP.c</w:t>
+      </w:r>
+      <w:r>
+        <w:rPr>
+          <w:sz w:val="22"/>
+          <w:lang w:val="en-US"/>
+        </w:rPr>
+        <w:t xml:space="preserve"> from </w:t>
+      </w:r>
+    </w:p>
+    <w:p>
+      <w:pPr>
+        <w:pStyle w:val="ListParagraph"/>
+        <w:jc w:val="both"/>
+        <w:rPr>
+          <w:sz w:val="22"/>
+          <w:lang w:val="en-US"/>
+        </w:rPr>
+      </w:pPr>
+      <w:r>
+        <w:rPr>
+          <w:sz w:val="22"/>
+          <w:lang w:val="en-US"/>
+        </w:rPr>
+        <w:t>C:\Matlab2014a\MATLAB\R2014a\toolbox\target\extensions\operatingsystem\linux\src\linuxUDP.c</w:t>
+      </w:r>
+    </w:p>
+    <w:p>
+      <w:pPr>
+        <w:pStyle w:val="ListParagraph"/>
+        <w:jc w:val="both"/>
+        <w:rPr>
+          <w:sz w:val="22"/>
+          <w:lang w:val="en-US"/>
+        </w:rPr>
+      </w:pPr>
+      <w:r>
+        <w:rPr>
+          <w:sz w:val="22"/>
+          <w:lang w:val="en-US"/>
+        </w:rPr>
+        <w:t>a</w:t>
+      </w:r>
+      <w:r>
+        <w:rPr>
+          <w:sz w:val="22"/>
+          <w:lang w:val="en-US"/>
+        </w:rPr>
+        <w:t>nd add</w:t>
+      </w:r>
+      <w:r>
+        <w:rPr>
+          <w:sz w:val="22"/>
+          <w:lang w:val="en-US"/>
+        </w:rPr>
+        <w:t xml:space="preserve"> it</w:t>
+      </w:r>
+      <w:r>
+        <w:rPr>
+          <w:sz w:val="22"/>
+          <w:lang w:val="en-US"/>
+        </w:rPr>
+        <w:t xml:space="preserve"> to the bottom of </w:t>
+      </w:r>
       <w:r>
         <w:rPr>
           <w:i/>
@@ -1468,11 +1446,19 @@
           <w:sz w:val="22"/>
           <w:lang w:val="en-US"/>
         </w:rPr>
-        <w:t>/Simulink setup</w:t>
-      </w:r>
-    </w:p>
-    <w:p>
-      <w:pPr>
+        <w:t>Hostlib_rtw.c</w:t>
+      </w:r>
+      <w:r>
+        <w:rPr>
+          <w:sz w:val="22"/>
+          <w:lang w:val="en-US"/>
+        </w:rPr>
+        <w:t xml:space="preserve"> existed in </w:t>
+      </w:r>
+    </w:p>
+    <w:p>
+      <w:pPr>
+        <w:pStyle w:val="ListParagraph"/>
         <w:jc w:val="both"/>
         <w:rPr>
           <w:sz w:val="22"/>
@@ -1484,208 +1470,32 @@
           <w:sz w:val="22"/>
           <w:lang w:val="en-US"/>
         </w:rPr>
-        <w:t xml:space="preserve">For UDP send from </w:t>
-      </w:r>
-      <w:proofErr w:type="spellStart"/>
-      <w:r>
-        <w:rPr>
-          <w:sz w:val="22"/>
-          <w:lang w:val="en-US"/>
-        </w:rPr>
-        <w:t>RPi</w:t>
-      </w:r>
-      <w:proofErr w:type="spellEnd"/>
-      <w:r>
-        <w:rPr>
-          <w:sz w:val="22"/>
-          <w:lang w:val="en-US"/>
-        </w:rPr>
-        <w:t>, use the “UDP Send” block from “Embedded coder -&gt; Embedded Targets -&gt; Operating Systems -&gt; Embedded Linux”.</w:t>
-      </w:r>
-    </w:p>
-    <w:p>
-      <w:pPr>
-        <w:jc w:val="both"/>
-        <w:rPr>
-          <w:sz w:val="22"/>
-          <w:lang w:val="en-US"/>
-        </w:rPr>
-      </w:pPr>
-      <w:r>
-        <w:rPr>
-          <w:sz w:val="22"/>
-          <w:lang w:val="en-US"/>
-        </w:rPr>
-        <w:t>The problem is it would generate code using a shared library “</w:t>
-      </w:r>
-      <w:r>
-        <w:rPr>
-          <w:sz w:val="22"/>
-          <w:lang w:val="en-US"/>
-        </w:rPr>
-        <w:t>libmwnetworkdevice.so</w:t>
-      </w:r>
-      <w:r>
-        <w:rPr>
-          <w:sz w:val="22"/>
-          <w:lang w:val="en-US"/>
-        </w:rPr>
-        <w:t xml:space="preserve">” which is not available in the </w:t>
-      </w:r>
-      <w:proofErr w:type="spellStart"/>
-      <w:r>
-        <w:rPr>
-          <w:sz w:val="22"/>
-          <w:lang w:val="en-US"/>
-        </w:rPr>
-        <w:t>RPi</w:t>
-      </w:r>
-      <w:proofErr w:type="spellEnd"/>
-      <w:r>
-        <w:rPr>
-          <w:sz w:val="22"/>
-          <w:lang w:val="en-US"/>
-        </w:rPr>
-        <w:t xml:space="preserve"> Linux. </w:t>
-      </w:r>
-    </w:p>
-    <w:p>
-      <w:pPr>
-        <w:jc w:val="both"/>
-        <w:rPr>
-          <w:sz w:val="22"/>
-          <w:lang w:val="en-US"/>
-        </w:rPr>
-      </w:pPr>
-      <w:r>
-        <w:rPr>
-          <w:sz w:val="22"/>
-          <w:lang w:val="en-US"/>
-        </w:rPr>
-        <w:t>The following steps should be taken to be able to compile for the target:</w:t>
-      </w:r>
-    </w:p>
-    <w:p>
-      <w:pPr>
-        <w:pStyle w:val="ListParagraph"/>
-        <w:numPr>
-          <w:ilvl w:val="0"/>
-          <w:numId w:val="4"/>
-        </w:numPr>
-        <w:jc w:val="both"/>
-        <w:rPr>
-          <w:sz w:val="22"/>
-          <w:lang w:val="en-US"/>
-        </w:rPr>
-      </w:pPr>
-      <w:r>
-        <w:rPr>
-          <w:sz w:val="22"/>
-          <w:lang w:val="en-US"/>
-        </w:rPr>
-        <w:t xml:space="preserve">In </w:t>
-      </w:r>
-      <w:proofErr w:type="spellStart"/>
-      <w:r>
+        <w:t>(</w:t>
+      </w:r>
+      <w:r>
+        <w:rPr>
+          <w:sz w:val="22"/>
+          <w:lang w:val="en-US"/>
+        </w:rPr>
+        <w:t>C:\Matlab2014a\MATLAB\R2014a\toolbox\shared\dspblks\extern\src</w:t>
+      </w:r>
+      <w:r>
+        <w:rPr>
+          <w:sz w:val="22"/>
+          <w:lang w:val="en-US"/>
+        </w:rPr>
+        <w:t>)</w:t>
+      </w:r>
+    </w:p>
+    <w:p>
+      <w:pPr>
         <w:rPr>
           <w:i/>
           <w:iCs/>
           <w:sz w:val="22"/>
           <w:lang w:val="en-US"/>
         </w:rPr>
-        <w:t>Hotlib_Network.c</w:t>
-      </w:r>
-      <w:proofErr w:type="spellEnd"/>
-      <w:r>
-        <w:rPr>
-          <w:sz w:val="22"/>
-          <w:lang w:val="en-US"/>
-        </w:rPr>
-        <w:t xml:space="preserve"> (</w:t>
-      </w:r>
-      <w:r>
-        <w:rPr>
-          <w:sz w:val="22"/>
-          <w:lang w:val="en-US"/>
-        </w:rPr>
-        <w:t>C:\Matlab2014a\MATLAB\R2014a\toolbox\shared\</w:t>
-      </w:r>
-      <w:proofErr w:type="spellStart"/>
-      <w:r>
-        <w:rPr>
-          <w:sz w:val="22"/>
-          <w:lang w:val="en-US"/>
-        </w:rPr>
-        <w:t>dspblks</w:t>
-      </w:r>
-      <w:proofErr w:type="spellEnd"/>
-      <w:r>
-        <w:rPr>
-          <w:sz w:val="22"/>
-          <w:lang w:val="en-US"/>
-        </w:rPr>
-        <w:t>\extern\</w:t>
-      </w:r>
-      <w:proofErr w:type="spellStart"/>
-      <w:r>
-        <w:rPr>
-          <w:sz w:val="22"/>
-          <w:lang w:val="en-US"/>
-        </w:rPr>
-        <w:t>src</w:t>
-      </w:r>
-      <w:proofErr w:type="spellEnd"/>
-      <w:r>
-        <w:rPr>
-          <w:sz w:val="22"/>
-          <w:lang w:val="en-US"/>
-        </w:rPr>
-        <w:t xml:space="preserve">) add </w:t>
-      </w:r>
-      <w:r>
-        <w:rPr>
-          <w:rFonts w:asciiTheme="minorHAnsi" w:hAnsiTheme="minorHAnsi"/>
-          <w:sz w:val="22"/>
-          <w:lang w:val="en-US"/>
-        </w:rPr>
-        <w:t>#define _USE_TARGET_UDP_</w:t>
-      </w:r>
-      <w:r>
-        <w:rPr>
-          <w:sz w:val="22"/>
-          <w:lang w:val="en-US"/>
-        </w:rPr>
-        <w:t xml:space="preserve"> </w:t>
-      </w:r>
-    </w:p>
-    <w:p>
-      <w:pPr>
-        <w:pStyle w:val="ListParagraph"/>
-        <w:numPr>
-          <w:ilvl w:val="0"/>
-          <w:numId w:val="4"/>
-        </w:numPr>
-        <w:jc w:val="both"/>
-        <w:rPr>
-          <w:sz w:val="22"/>
-          <w:lang w:val="en-US"/>
-        </w:rPr>
-      </w:pPr>
-      <w:r>
-        <w:rPr>
-          <w:sz w:val="22"/>
-          <w:lang w:val="en-US"/>
-        </w:rPr>
-        <w:t xml:space="preserve">Copy the </w:t>
-      </w:r>
-      <w:r>
-        <w:rPr>
-          <w:sz w:val="22"/>
-          <w:lang w:val="en-US"/>
-        </w:rPr>
-        <w:t xml:space="preserve">content of </w:t>
-      </w:r>
-      <w:proofErr w:type="spellStart"/>
+      </w:pPr>
       <w:r>
         <w:rPr>
           <w:i/>
@@ -1693,171 +1503,6 @@
           <w:sz w:val="22"/>
           <w:lang w:val="en-US"/>
         </w:rPr>
-        <w:t>linuxUDP.c</w:t>
-      </w:r>
-      <w:proofErr w:type="spellEnd"/>
-      <w:r>
-        <w:rPr>
-          <w:sz w:val="22"/>
-          <w:lang w:val="en-US"/>
-        </w:rPr>
-        <w:t xml:space="preserve"> from </w:t>
-      </w:r>
-    </w:p>
-    <w:p>
-      <w:pPr>
-        <w:pStyle w:val="ListParagraph"/>
-        <w:jc w:val="both"/>
-        <w:rPr>
-          <w:sz w:val="22"/>
-          <w:lang w:val="en-US"/>
-        </w:rPr>
-      </w:pPr>
-      <w:r>
-        <w:rPr>
-          <w:sz w:val="22"/>
-          <w:lang w:val="en-US"/>
-        </w:rPr>
-        <w:t>C:\Matlab2014a\MATLAB\R2014a\toolbox\target\extensions\operatingsystem\linux\src\linuxUDP.c</w:t>
-      </w:r>
-    </w:p>
-    <w:p>
-      <w:pPr>
-        <w:pStyle w:val="ListParagraph"/>
-        <w:jc w:val="both"/>
-        <w:rPr>
-          <w:sz w:val="22"/>
-          <w:lang w:val="en-US"/>
-        </w:rPr>
-      </w:pPr>
-      <w:proofErr w:type="gramStart"/>
-      <w:r>
-        <w:rPr>
-          <w:sz w:val="22"/>
-          <w:lang w:val="en-US"/>
-        </w:rPr>
-        <w:t>a</w:t>
-      </w:r>
-      <w:r>
-        <w:rPr>
-          <w:sz w:val="22"/>
-          <w:lang w:val="en-US"/>
-        </w:rPr>
-        <w:t>nd</w:t>
-      </w:r>
-      <w:proofErr w:type="gramEnd"/>
-      <w:r>
-        <w:rPr>
-          <w:sz w:val="22"/>
-          <w:lang w:val="en-US"/>
-        </w:rPr>
-        <w:t xml:space="preserve"> add</w:t>
-      </w:r>
-      <w:r>
-        <w:rPr>
-          <w:sz w:val="22"/>
-          <w:lang w:val="en-US"/>
-        </w:rPr>
-        <w:t xml:space="preserve"> it</w:t>
-      </w:r>
-      <w:r>
-        <w:rPr>
-          <w:sz w:val="22"/>
-          <w:lang w:val="en-US"/>
-        </w:rPr>
-        <w:t xml:space="preserve"> to the bottom of </w:t>
-      </w:r>
-      <w:proofErr w:type="spellStart"/>
-      <w:r>
-        <w:rPr>
-          <w:i/>
-          <w:iCs/>
-          <w:sz w:val="22"/>
-          <w:lang w:val="en-US"/>
-        </w:rPr>
-        <w:t>Hostlib_rtw.c</w:t>
-      </w:r>
-      <w:proofErr w:type="spellEnd"/>
-      <w:r>
-        <w:rPr>
-          <w:sz w:val="22"/>
-          <w:lang w:val="en-US"/>
-        </w:rPr>
-        <w:t xml:space="preserve"> existed in </w:t>
-      </w:r>
-    </w:p>
-    <w:p>
-      <w:pPr>
-        <w:pStyle w:val="ListParagraph"/>
-        <w:jc w:val="both"/>
-        <w:rPr>
-          <w:sz w:val="22"/>
-          <w:lang w:val="en-US"/>
-        </w:rPr>
-      </w:pPr>
-      <w:r>
-        <w:rPr>
-          <w:sz w:val="22"/>
-          <w:lang w:val="en-US"/>
-        </w:rPr>
-        <w:t>(</w:t>
-      </w:r>
-      <w:r>
-        <w:rPr>
-          <w:sz w:val="22"/>
-          <w:lang w:val="en-US"/>
-        </w:rPr>
-        <w:t>C:\Matlab2014a\MATLAB\R2014a\toolbox\shared\</w:t>
-      </w:r>
-      <w:proofErr w:type="spellStart"/>
-      <w:r>
-        <w:rPr>
-          <w:sz w:val="22"/>
-          <w:lang w:val="en-US"/>
-        </w:rPr>
-        <w:t>dspblks</w:t>
-      </w:r>
-      <w:proofErr w:type="spellEnd"/>
-      <w:r>
-        <w:rPr>
-          <w:sz w:val="22"/>
-          <w:lang w:val="en-US"/>
-        </w:rPr>
-        <w:t>\extern\</w:t>
-      </w:r>
-      <w:proofErr w:type="spellStart"/>
-      <w:r>
-        <w:rPr>
-          <w:sz w:val="22"/>
-          <w:lang w:val="en-US"/>
-        </w:rPr>
-        <w:t>src</w:t>
-      </w:r>
-      <w:proofErr w:type="spellEnd"/>
-      <w:r>
-        <w:rPr>
-          <w:sz w:val="22"/>
-          <w:lang w:val="en-US"/>
-        </w:rPr>
-        <w:t>)</w:t>
-      </w:r>
-    </w:p>
-    <w:p>
-      <w:pPr>
-        <w:rPr>
-          <w:i/>
-          <w:iCs/>
-          <w:sz w:val="22"/>
-          <w:lang w:val="en-US"/>
-        </w:rPr>
-      </w:pPr>
-      <w:r>
-        <w:rPr>
-          <w:i/>
-          <w:iCs/>
-          <w:sz w:val="22"/>
-          <w:lang w:val="en-US"/>
-        </w:rPr>
         <w:t>IP address</w:t>
       </w:r>
     </w:p>
@@ -1886,8 +1531,6 @@
           <w:lang w:val="en-US"/>
         </w:rPr>
       </w:pPr>
-      <w:proofErr w:type="spellStart"/>
-      <w:proofErr w:type="gramStart"/>
       <w:r>
         <w:rPr>
           <w:rFonts w:ascii="Consolas" w:hAnsi="Consolas" w:cs="Consolas"/>
@@ -1897,31 +1540,20 @@
         </w:rPr>
         <w:t>ipconig</w:t>
       </w:r>
-      <w:proofErr w:type="spellEnd"/>
-      <w:proofErr w:type="gramEnd"/>
-    </w:p>
-    <w:p>
-      <w:pPr>
-        <w:rPr>
-          <w:sz w:val="22"/>
-          <w:lang w:val="en-US"/>
-        </w:rPr>
-      </w:pPr>
-      <w:proofErr w:type="gramStart"/>
-      <w:r>
-        <w:rPr>
-          <w:sz w:val="22"/>
-          <w:lang w:val="en-US"/>
-        </w:rPr>
-        <w:t>to</w:t>
-      </w:r>
-      <w:proofErr w:type="gramEnd"/>
-      <w:r>
-        <w:rPr>
-          <w:sz w:val="22"/>
-          <w:lang w:val="en-US"/>
-        </w:rPr>
-        <w:t xml:space="preserve"> get information about the </w:t>
+    </w:p>
+    <w:p>
+      <w:pPr>
+        <w:rPr>
+          <w:sz w:val="22"/>
+          <w:lang w:val="en-US"/>
+        </w:rPr>
+      </w:pPr>
+      <w:r>
+        <w:rPr>
+          <w:sz w:val="22"/>
+          <w:lang w:val="en-US"/>
+        </w:rPr>
+        <w:t xml:space="preserve">to get information about the </w:t>
       </w:r>
       <w:r>
         <w:rPr>
@@ -2026,23 +1658,7 @@
           <w:sz w:val="22"/>
           <w:lang w:val="en-US"/>
         </w:rPr>
-        <w:t xml:space="preserve">To enable repeated start I2C in </w:t>
-      </w:r>
-      <w:proofErr w:type="spellStart"/>
-      <w:r>
-        <w:rPr>
-          <w:sz w:val="22"/>
-          <w:lang w:val="en-US"/>
-        </w:rPr>
-        <w:t>rpi</w:t>
-      </w:r>
-      <w:proofErr w:type="spellEnd"/>
-      <w:r>
-        <w:rPr>
-          <w:sz w:val="22"/>
-          <w:lang w:val="en-US"/>
-        </w:rPr>
-        <w:t>:</w:t>
+        <w:t>To enable repeated start I2C in rpi:</w:t>
       </w:r>
     </w:p>
     <w:p>
@@ -2068,49 +1684,7 @@
           <w:szCs w:val="20"/>
           <w:lang w:val="en-US"/>
         </w:rPr>
-        <w:t xml:space="preserve">$ </w:t>
-      </w:r>
-      <w:proofErr w:type="spellStart"/>
-      <w:proofErr w:type="gramStart"/>
-      <w:r>
-        <w:rPr>
-          <w:rFonts w:ascii="Courier New" w:hAnsi="Courier New" w:cs="Courier New"/>
-          <w:sz w:val="20"/>
-          <w:szCs w:val="20"/>
-          <w:lang w:val="en-US"/>
-        </w:rPr>
-        <w:t>sudo</w:t>
-      </w:r>
-      <w:proofErr w:type="spellEnd"/>
-      <w:proofErr w:type="gramEnd"/>
-      <w:r>
-        <w:rPr>
-          <w:rFonts w:ascii="Courier New" w:hAnsi="Courier New" w:cs="Courier New"/>
-          <w:sz w:val="20"/>
-          <w:szCs w:val="20"/>
-          <w:lang w:val="en-US"/>
-        </w:rPr>
-        <w:t xml:space="preserve"> </w:t>
-      </w:r>
-      <w:proofErr w:type="spellStart"/>
-      <w:r>
-        <w:rPr>
-          <w:rFonts w:ascii="Courier New" w:hAnsi="Courier New" w:cs="Courier New"/>
-          <w:sz w:val="20"/>
-          <w:szCs w:val="20"/>
-          <w:lang w:val="en-US"/>
-        </w:rPr>
-        <w:t>su</w:t>
-      </w:r>
-      <w:proofErr w:type="spellEnd"/>
-      <w:r>
-        <w:rPr>
-          <w:rFonts w:ascii="Courier New" w:hAnsi="Courier New" w:cs="Courier New"/>
-          <w:sz w:val="20"/>
-          <w:szCs w:val="20"/>
-          <w:lang w:val="en-US"/>
-        </w:rPr>
-        <w:t xml:space="preserve"> –</w:t>
+        <w:t>$ sudo su –</w:t>
       </w:r>
     </w:p>
     <w:p>
@@ -2129,27 +1703,7 @@
           <w:szCs w:val="20"/>
           <w:lang w:val="en-US"/>
         </w:rPr>
-        <w:t xml:space="preserve">$ </w:t>
-      </w:r>
-      <w:proofErr w:type="gramStart"/>
-      <w:r>
-        <w:rPr>
-          <w:rFonts w:ascii="Courier New" w:hAnsi="Courier New" w:cs="Courier New"/>
-          <w:sz w:val="20"/>
-          <w:szCs w:val="20"/>
-          <w:lang w:val="en-US"/>
-        </w:rPr>
-        <w:t>echo</w:t>
-      </w:r>
-      <w:proofErr w:type="gramEnd"/>
-      <w:r>
-        <w:rPr>
-          <w:rFonts w:ascii="Courier New" w:hAnsi="Courier New" w:cs="Courier New"/>
-          <w:sz w:val="20"/>
-          <w:szCs w:val="20"/>
-          <w:lang w:val="en-US"/>
-        </w:rPr>
-        <w:t xml:space="preserve"> -n 1 &gt; /sys/module/i2c_bcm2708/parameters/combined</w:t>
+        <w:t>$ echo -n 1 &gt; /sys/module/i2c_bcm2708/parameters/combined</w:t>
       </w:r>
       <w:r>
         <w:rPr>
@@ -2176,7 +1730,6 @@
         </w:rPr>
         <w:t xml:space="preserve">To ensure that the combined remains set after reboot, create a file using </w:t>
       </w:r>
-      <w:proofErr w:type="spellStart"/>
       <w:r>
         <w:rPr>
           <w:rFonts w:ascii="Consolas" w:hAnsi="Consolas" w:cs="Consolas"/>
@@ -2185,7 +1738,6 @@
         </w:rPr>
         <w:t>nano</w:t>
       </w:r>
-      <w:proofErr w:type="spellEnd"/>
       <w:r>
         <w:rPr>
           <w:sz w:val="22"/>
@@ -2198,39 +1750,7 @@
           <w:sz w:val="22"/>
           <w:lang w:val="en-US"/>
         </w:rPr>
-        <w:t>/</w:t>
-      </w:r>
-      <w:proofErr w:type="spellStart"/>
-      <w:r>
-        <w:rPr>
-          <w:sz w:val="22"/>
-          <w:lang w:val="en-US"/>
-        </w:rPr>
-        <w:t>etc</w:t>
-      </w:r>
-      <w:proofErr w:type="spellEnd"/>
-      <w:r>
-        <w:rPr>
-          <w:sz w:val="22"/>
-          <w:lang w:val="en-US"/>
-        </w:rPr>
-        <w:t>/</w:t>
-      </w:r>
-      <w:proofErr w:type="spellStart"/>
-      <w:r>
-        <w:rPr>
-          <w:sz w:val="22"/>
-          <w:lang w:val="en-US"/>
-        </w:rPr>
-        <w:t>modprobe.d</w:t>
-      </w:r>
-      <w:proofErr w:type="spellEnd"/>
-      <w:r>
-        <w:rPr>
-          <w:sz w:val="22"/>
-          <w:lang w:val="en-US"/>
-        </w:rPr>
-        <w:t>/</w:t>
+        <w:t>/etc/modprobe.d/</w:t>
       </w:r>
       <w:r>
         <w:rPr>
@@ -2262,52 +1782,27 @@
           <w:lang w:val="en-US"/>
         </w:rPr>
       </w:pPr>
-      <w:proofErr w:type="gramStart"/>
-      <w:r>
-        <w:rPr>
-          <w:sz w:val="22"/>
-          <w:lang w:val="en-US"/>
-        </w:rPr>
-        <w:t>options</w:t>
-      </w:r>
-      <w:proofErr w:type="gramEnd"/>
-      <w:r>
-        <w:rPr>
-          <w:sz w:val="22"/>
-          <w:lang w:val="en-US"/>
-        </w:rPr>
-        <w:t xml:space="preserve"> i2c-bcm2708 combined=1</w:t>
-      </w:r>
-    </w:p>
-    <w:p>
-      <w:pPr>
-        <w:rPr>
-          <w:sz w:val="22"/>
-          <w:lang w:val="en-US"/>
-        </w:rPr>
-      </w:pPr>
-      <w:r>
-        <w:rPr>
-          <w:sz w:val="22"/>
-          <w:lang w:val="en-US"/>
-        </w:rPr>
-        <w:t xml:space="preserve">To check that, reboot the </w:t>
-      </w:r>
-      <w:proofErr w:type="spellStart"/>
-      <w:r>
-        <w:rPr>
-          <w:sz w:val="22"/>
-          <w:lang w:val="en-US"/>
-        </w:rPr>
-        <w:t>rpi</w:t>
-      </w:r>
-      <w:proofErr w:type="spellEnd"/>
-      <w:r>
-        <w:rPr>
-          <w:sz w:val="22"/>
-          <w:lang w:val="en-US"/>
-        </w:rPr>
-        <w:t xml:space="preserve"> and write:</w:t>
+      <w:r>
+        <w:rPr>
+          <w:sz w:val="22"/>
+          <w:lang w:val="en-US"/>
+        </w:rPr>
+        <w:t>options i2c-bcm2708 combined=1</w:t>
+      </w:r>
+    </w:p>
+    <w:p>
+      <w:pPr>
+        <w:rPr>
+          <w:sz w:val="22"/>
+          <w:lang w:val="en-US"/>
+        </w:rPr>
+      </w:pPr>
+      <w:r>
+        <w:rPr>
+          <w:sz w:val="22"/>
+          <w:lang w:val="en-US"/>
+        </w:rPr>
+        <w:t>To check that, reboot the rpi and write:</w:t>
       </w:r>
     </w:p>
     <w:p>
@@ -2327,29 +1822,7 @@
           <w:szCs w:val="20"/>
           <w:lang w:val="en-US"/>
         </w:rPr>
-        <w:t xml:space="preserve">$ </w:t>
-      </w:r>
-      <w:proofErr w:type="spellStart"/>
-      <w:proofErr w:type="gramStart"/>
-      <w:r>
-        <w:rPr>
-          <w:rFonts w:ascii="Courier New" w:hAnsi="Courier New" w:cs="Courier New"/>
-          <w:sz w:val="20"/>
-          <w:szCs w:val="20"/>
-          <w:lang w:val="en-US"/>
-        </w:rPr>
-        <w:t>sudo</w:t>
-      </w:r>
-      <w:proofErr w:type="spellEnd"/>
-      <w:proofErr w:type="gramEnd"/>
-      <w:r>
-        <w:rPr>
-          <w:rFonts w:ascii="Courier New" w:hAnsi="Courier New" w:cs="Courier New"/>
-          <w:sz w:val="20"/>
-          <w:szCs w:val="20"/>
-          <w:lang w:val="en-US"/>
-        </w:rPr>
-        <w:t xml:space="preserve"> cat /sys/module/i2c_bcm2708/parameters/combined</w:t>
+        <w:t>$ sudo cat /sys/module/i2c_bcm2708/parameters/combined</w:t>
       </w:r>
     </w:p>
     <w:p>
@@ -2441,7 +1914,6 @@
           <w:lang w:val="en-US"/>
         </w:rPr>
       </w:pPr>
-      <w:proofErr w:type="spellStart"/>
       <w:r>
         <w:rPr>
           <w:lang w:val="en-US"/>
@@ -2449,45 +1921,28 @@
         <w:lastRenderedPageBreak/>
         <w:t>WiringPi</w:t>
       </w:r>
-      <w:proofErr w:type="spellEnd"/>
-    </w:p>
-    <w:p>
-      <w:pPr>
-        <w:rPr>
-          <w:sz w:val="22"/>
-          <w:lang w:val="en-US"/>
-        </w:rPr>
-      </w:pPr>
-    </w:p>
-    <w:p>
-      <w:pPr>
-        <w:rPr>
-          <w:sz w:val="22"/>
-          <w:lang w:val="en-US"/>
-        </w:rPr>
-      </w:pPr>
-      <w:r>
-        <w:rPr>
-          <w:sz w:val="22"/>
-          <w:lang w:val="en-US"/>
-        </w:rPr>
-        <w:t xml:space="preserve">To install </w:t>
-      </w:r>
-      <w:proofErr w:type="spellStart"/>
-      <w:r>
-        <w:rPr>
-          <w:sz w:val="22"/>
-          <w:lang w:val="en-US"/>
-        </w:rPr>
-        <w:t>WiringPi</w:t>
-      </w:r>
-      <w:proofErr w:type="spellEnd"/>
-      <w:r>
-        <w:rPr>
-          <w:sz w:val="22"/>
-          <w:lang w:val="en-US"/>
-        </w:rPr>
-        <w:t xml:space="preserve"> library follow the instruction in </w:t>
+    </w:p>
+    <w:p>
+      <w:pPr>
+        <w:rPr>
+          <w:sz w:val="22"/>
+          <w:lang w:val="en-US"/>
+        </w:rPr>
+      </w:pPr>
+    </w:p>
+    <w:p>
+      <w:pPr>
+        <w:rPr>
+          <w:sz w:val="22"/>
+          <w:lang w:val="en-US"/>
+        </w:rPr>
+      </w:pPr>
+      <w:r>
+        <w:rPr>
+          <w:sz w:val="22"/>
+          <w:lang w:val="en-US"/>
+        </w:rPr>
+        <w:t xml:space="preserve">To install WiringPi library follow the instruction in </w:t>
       </w:r>
       <w:hyperlink r:id="rId6" w:history="1">
         <w:r>
@@ -2545,15 +2000,88 @@
           <w:lang w:val="en-US"/>
         </w:rPr>
       </w:pPr>
-      <w:proofErr w:type="gramStart"/>
-      <w:r>
-        <w:rPr>
-          <w:sz w:val="22"/>
-          <w:lang w:val="en-US"/>
-        </w:rPr>
-        <w:t>from</w:t>
-      </w:r>
-      <w:proofErr w:type="gramEnd"/>
+      <w:r>
+        <w:rPr>
+          <w:sz w:val="22"/>
+          <w:lang w:val="en-US"/>
+        </w:rPr>
+        <w:t xml:space="preserve">from </w:t>
+      </w:r>
+      <w:r>
+        <w:rPr>
+          <w:sz w:val="22"/>
+          <w:lang w:val="en-US"/>
+        </w:rPr>
+        <w:t>rpi folder</w:t>
+      </w:r>
+    </w:p>
+    <w:p>
+      <w:pPr>
+        <w:ind w:firstLine="1304"/>
+        <w:rPr>
+          <w:sz w:val="22"/>
+          <w:lang w:val="en-US"/>
+        </w:rPr>
+      </w:pPr>
+      <w:r>
+        <w:rPr>
+          <w:sz w:val="22"/>
+          <w:lang w:val="en-US"/>
+        </w:rPr>
+        <w:t>usr/local/lib/</w:t>
+      </w:r>
+    </w:p>
+    <w:p>
+      <w:pPr>
+        <w:rPr>
+          <w:sz w:val="22"/>
+          <w:lang w:val="en-US"/>
+        </w:rPr>
+      </w:pPr>
+      <w:r>
+        <w:rPr>
+          <w:sz w:val="22"/>
+          <w:lang w:val="en-US"/>
+        </w:rPr>
+        <w:t xml:space="preserve">and paste it to the wiringpi folder (e.g. </w:t>
+      </w:r>
+      <w:r>
+        <w:rPr>
+          <w:sz w:val="22"/>
+          <w:lang w:val="en-US"/>
+        </w:rPr>
+        <w:t>C:\workspace\RaspberryPi\wiringPi-b0a60c3\wiringPi</w:t>
+      </w:r>
+      <w:r>
+        <w:rPr>
+          <w:sz w:val="22"/>
+          <w:lang w:val="en-US"/>
+        </w:rPr>
+        <w:t>).</w:t>
+      </w:r>
+    </w:p>
+    <w:p>
+      <w:pPr>
+        <w:rPr>
+          <w:sz w:val="22"/>
+          <w:lang w:val="en-US"/>
+        </w:rPr>
+      </w:pPr>
+      <w:r>
+        <w:rPr>
+          <w:sz w:val="22"/>
+          <w:lang w:val="en-US"/>
+        </w:rPr>
+        <w:t>Then add the folder path to the “Includes” and “Library Paths” in C/C++ General =&gt; Path and Symbols.</w:t>
+      </w:r>
+    </w:p>
+    <w:p>
+      <w:pPr>
+        <w:rPr>
+          <w:sz w:val="22"/>
+          <w:lang w:val="en-US"/>
+        </w:rPr>
+      </w:pPr>
       <w:r>
         <w:rPr>
           <w:sz w:val="22"/>
@@ -2561,140 +2089,6 @@
         </w:rPr>
         <w:t xml:space="preserve"> </w:t>
       </w:r>
-      <w:proofErr w:type="spellStart"/>
-      <w:r>
-        <w:rPr>
-          <w:sz w:val="22"/>
-          <w:lang w:val="en-US"/>
-        </w:rPr>
-        <w:t>rpi</w:t>
-      </w:r>
-      <w:proofErr w:type="spellEnd"/>
-      <w:r>
-        <w:rPr>
-          <w:sz w:val="22"/>
-          <w:lang w:val="en-US"/>
-        </w:rPr>
-        <w:t xml:space="preserve"> folder</w:t>
-      </w:r>
-    </w:p>
-    <w:p>
-      <w:pPr>
-        <w:ind w:firstLine="1304"/>
-        <w:rPr>
-          <w:sz w:val="22"/>
-          <w:lang w:val="en-US"/>
-        </w:rPr>
-      </w:pPr>
-      <w:proofErr w:type="spellStart"/>
-      <w:proofErr w:type="gramStart"/>
-      <w:r>
-        <w:rPr>
-          <w:sz w:val="22"/>
-          <w:lang w:val="en-US"/>
-        </w:rPr>
-        <w:t>usr</w:t>
-      </w:r>
-      <w:proofErr w:type="spellEnd"/>
-      <w:r>
-        <w:rPr>
-          <w:sz w:val="22"/>
-          <w:lang w:val="en-US"/>
-        </w:rPr>
-        <w:t>/local/lib</w:t>
-      </w:r>
-      <w:proofErr w:type="gramEnd"/>
-      <w:r>
-        <w:rPr>
-          <w:sz w:val="22"/>
-          <w:lang w:val="en-US"/>
-        </w:rPr>
-        <w:t>/</w:t>
-      </w:r>
-    </w:p>
-    <w:p>
-      <w:pPr>
-        <w:rPr>
-          <w:sz w:val="22"/>
-          <w:lang w:val="en-US"/>
-        </w:rPr>
-      </w:pPr>
-      <w:proofErr w:type="gramStart"/>
-      <w:r>
-        <w:rPr>
-          <w:sz w:val="22"/>
-          <w:lang w:val="en-US"/>
-        </w:rPr>
-        <w:t>and</w:t>
-      </w:r>
-      <w:proofErr w:type="gramEnd"/>
-      <w:r>
-        <w:rPr>
-          <w:sz w:val="22"/>
-          <w:lang w:val="en-US"/>
-        </w:rPr>
-        <w:t xml:space="preserve"> paste it to the </w:t>
-      </w:r>
-      <w:proofErr w:type="spellStart"/>
-      <w:r>
-        <w:rPr>
-          <w:sz w:val="22"/>
-          <w:lang w:val="en-US"/>
-        </w:rPr>
-        <w:t>wiringpi</w:t>
-      </w:r>
-      <w:proofErr w:type="spellEnd"/>
-      <w:r>
-        <w:rPr>
-          <w:sz w:val="22"/>
-          <w:lang w:val="en-US"/>
-        </w:rPr>
-        <w:t xml:space="preserve"> folder (e.g. </w:t>
-      </w:r>
-      <w:r>
-        <w:rPr>
-          <w:sz w:val="22"/>
-          <w:lang w:val="en-US"/>
-        </w:rPr>
-        <w:t>C:\workspace\RaspberryPi\wiringPi-b0a60c3\wiringPi</w:t>
-      </w:r>
-      <w:r>
-        <w:rPr>
-          <w:sz w:val="22"/>
-          <w:lang w:val="en-US"/>
-        </w:rPr>
-        <w:t>).</w:t>
-      </w:r>
-    </w:p>
-    <w:p>
-      <w:pPr>
-        <w:rPr>
-          <w:sz w:val="22"/>
-          <w:lang w:val="en-US"/>
-        </w:rPr>
-      </w:pPr>
-      <w:r>
-        <w:rPr>
-          <w:sz w:val="22"/>
-          <w:lang w:val="en-US"/>
-        </w:rPr>
-        <w:t>Then add the folder path to the “Includes” and “Library Paths” in C/C++ General =&gt; Path and Symbols.</w:t>
-      </w:r>
-    </w:p>
-    <w:p>
-      <w:pPr>
-        <w:rPr>
-          <w:sz w:val="22"/>
-          <w:lang w:val="en-US"/>
-        </w:rPr>
-      </w:pPr>
-      <w:r>
-        <w:rPr>
-          <w:sz w:val="22"/>
-          <w:lang w:val="en-US"/>
-        </w:rPr>
-        <w:t xml:space="preserve"> </w:t>
-      </w:r>
     </w:p>
     <w:p>
       <w:pPr>
@@ -2703,14 +2097,12 @@
           <w:lang w:val="en-US"/>
         </w:rPr>
       </w:pPr>
-      <w:proofErr w:type="spellStart"/>
       <w:r>
         <w:rPr>
           <w:lang w:val="en-US"/>
         </w:rPr>
         <w:t>OpenCV</w:t>
       </w:r>
-      <w:proofErr w:type="spellEnd"/>
     </w:p>
     <w:p>
       <w:pPr>
@@ -2731,7 +2123,7 @@
             <w:rStyle w:val="Hyperlink"/>
             <w:lang w:val="en-US"/>
           </w:rPr>
-          <w:t>http://docs.opencv.org/2.4/doc/tutorials/introduction/linux_install/linux_install.html</w:t>
+          <w:t>http://www.pyimagesearch.com/2016/04/18/install-guide-raspberry-pi-3-raspbian-jessie-opencv-3/</w:t>
         </w:r>
       </w:hyperlink>
       <w:r>
@@ -2743,621 +2135,17 @@
     </w:p>
     <w:p>
       <w:pPr>
-        <w:pStyle w:val="ListParagraph"/>
-        <w:numPr>
-          <w:ilvl w:val="0"/>
-          <w:numId w:val="8"/>
-        </w:numPr>
-        <w:ind w:left="851" w:hanging="284"/>
-        <w:rPr>
-          <w:rFonts w:ascii="Courier New" w:hAnsi="Courier New" w:cs="Courier New"/>
-          <w:sz w:val="20"/>
-          <w:szCs w:val="20"/>
-          <w:lang w:val="en-US"/>
-        </w:rPr>
-      </w:pPr>
-      <w:proofErr w:type="spellStart"/>
-      <w:r>
-        <w:rPr>
-          <w:rFonts w:ascii="Courier New" w:hAnsi="Courier New" w:cs="Courier New"/>
-          <w:sz w:val="20"/>
-          <w:szCs w:val="20"/>
-          <w:lang w:val="en-US"/>
-        </w:rPr>
-        <w:t>sudo</w:t>
-      </w:r>
-      <w:proofErr w:type="spellEnd"/>
-      <w:r>
-        <w:rPr>
-          <w:rFonts w:ascii="Courier New" w:hAnsi="Courier New" w:cs="Courier New"/>
-          <w:sz w:val="20"/>
-          <w:szCs w:val="20"/>
-          <w:lang w:val="en-US"/>
-        </w:rPr>
-        <w:t xml:space="preserve"> apt-get update</w:t>
-      </w:r>
-    </w:p>
-    <w:p>
-      <w:pPr>
-        <w:pStyle w:val="ListParagraph"/>
-        <w:numPr>
-          <w:ilvl w:val="0"/>
-          <w:numId w:val="8"/>
-        </w:numPr>
-        <w:ind w:left="851" w:hanging="284"/>
-        <w:rPr>
-          <w:rFonts w:ascii="Courier New" w:hAnsi="Courier New" w:cs="Courier New"/>
-          <w:sz w:val="20"/>
-          <w:szCs w:val="20"/>
-          <w:lang w:val="en-US"/>
-        </w:rPr>
-      </w:pPr>
-      <w:proofErr w:type="spellStart"/>
-      <w:r>
-        <w:rPr>
-          <w:rFonts w:ascii="Courier New" w:hAnsi="Courier New" w:cs="Courier New"/>
-          <w:sz w:val="20"/>
-          <w:szCs w:val="20"/>
-          <w:lang w:val="en-US"/>
-        </w:rPr>
-        <w:t>sudo</w:t>
-      </w:r>
-      <w:proofErr w:type="spellEnd"/>
-      <w:r>
-        <w:rPr>
-          <w:rFonts w:ascii="Courier New" w:hAnsi="Courier New" w:cs="Courier New"/>
-          <w:sz w:val="20"/>
-          <w:szCs w:val="20"/>
-          <w:lang w:val="en-US"/>
-        </w:rPr>
-        <w:t xml:space="preserve"> apt-get upgrade</w:t>
-      </w:r>
-    </w:p>
-    <w:p>
-      <w:pPr>
-        <w:pStyle w:val="ListParagraph"/>
-        <w:numPr>
-          <w:ilvl w:val="0"/>
-          <w:numId w:val="8"/>
-        </w:numPr>
-        <w:ind w:left="851" w:hanging="284"/>
-        <w:rPr>
-          <w:rFonts w:ascii="Courier New" w:hAnsi="Courier New" w:cs="Courier New"/>
-          <w:sz w:val="20"/>
-          <w:szCs w:val="20"/>
-          <w:lang w:val="en-US"/>
-        </w:rPr>
-      </w:pPr>
-      <w:r>
-        <w:rPr>
-          <w:rFonts w:ascii="Courier New" w:hAnsi="Courier New" w:cs="Courier New"/>
-          <w:sz w:val="20"/>
-          <w:szCs w:val="20"/>
-          <w:lang w:val="en-US"/>
-        </w:rPr>
-        <w:t>[</w:t>
-      </w:r>
-      <w:r>
-        <w:rPr>
-          <w:rFonts w:ascii="Courier New" w:hAnsi="Courier New" w:cs="Courier New"/>
-          <w:i/>
-          <w:iCs/>
-          <w:sz w:val="20"/>
-          <w:szCs w:val="20"/>
-          <w:lang w:val="en-US"/>
-        </w:rPr>
-        <w:t>compiler</w:t>
-      </w:r>
-      <w:r>
-        <w:rPr>
-          <w:rFonts w:ascii="Courier New" w:hAnsi="Courier New" w:cs="Courier New"/>
-          <w:sz w:val="20"/>
-          <w:szCs w:val="20"/>
-          <w:lang w:val="en-US"/>
-        </w:rPr>
-        <w:t xml:space="preserve">] </w:t>
-      </w:r>
-      <w:proofErr w:type="spellStart"/>
-      <w:r>
-        <w:rPr>
-          <w:rFonts w:ascii="Courier New" w:hAnsi="Courier New" w:cs="Courier New"/>
-          <w:sz w:val="20"/>
-          <w:szCs w:val="20"/>
-          <w:lang w:val="en-US"/>
-        </w:rPr>
-        <w:t>sudo</w:t>
-      </w:r>
-      <w:proofErr w:type="spellEnd"/>
-      <w:r>
-        <w:rPr>
-          <w:rFonts w:ascii="Courier New" w:hAnsi="Courier New" w:cs="Courier New"/>
-          <w:sz w:val="20"/>
-          <w:szCs w:val="20"/>
-          <w:lang w:val="en-US"/>
-        </w:rPr>
-        <w:t xml:space="preserve"> apt-get install build-essential</w:t>
-      </w:r>
-    </w:p>
-    <w:p>
-      <w:pPr>
-        <w:pStyle w:val="ListParagraph"/>
-        <w:numPr>
-          <w:ilvl w:val="0"/>
-          <w:numId w:val="8"/>
-        </w:numPr>
-        <w:ind w:left="851" w:hanging="284"/>
-        <w:rPr>
-          <w:rFonts w:ascii="Courier New" w:hAnsi="Courier New" w:cs="Courier New"/>
-          <w:sz w:val="20"/>
-          <w:szCs w:val="20"/>
-          <w:lang w:val="en-US"/>
-        </w:rPr>
-      </w:pPr>
-      <w:r>
-        <w:rPr>
-          <w:rFonts w:ascii="Courier New" w:hAnsi="Courier New" w:cs="Courier New"/>
-          <w:sz w:val="20"/>
-          <w:szCs w:val="20"/>
-          <w:lang w:val="en-US"/>
-        </w:rPr>
-        <w:t>[</w:t>
-      </w:r>
-      <w:r>
-        <w:rPr>
-          <w:rFonts w:ascii="Courier New" w:hAnsi="Courier New" w:cs="Courier New"/>
-          <w:i/>
-          <w:iCs/>
-          <w:sz w:val="20"/>
-          <w:szCs w:val="20"/>
-          <w:lang w:val="en-US"/>
-        </w:rPr>
-        <w:t>required</w:t>
-      </w:r>
-      <w:r>
-        <w:rPr>
-          <w:rFonts w:ascii="Courier New" w:hAnsi="Courier New" w:cs="Courier New"/>
-          <w:sz w:val="20"/>
-          <w:szCs w:val="20"/>
-          <w:lang w:val="en-US"/>
-        </w:rPr>
-        <w:t xml:space="preserve">] </w:t>
-      </w:r>
-      <w:proofErr w:type="spellStart"/>
-      <w:r>
-        <w:rPr>
-          <w:rFonts w:ascii="Courier New" w:hAnsi="Courier New" w:cs="Courier New"/>
-          <w:sz w:val="20"/>
-          <w:szCs w:val="20"/>
-          <w:lang w:val="en-US"/>
-        </w:rPr>
-        <w:t>sudo</w:t>
-      </w:r>
-      <w:proofErr w:type="spellEnd"/>
-      <w:r>
-        <w:rPr>
-          <w:rFonts w:ascii="Courier New" w:hAnsi="Courier New" w:cs="Courier New"/>
-          <w:sz w:val="20"/>
-          <w:szCs w:val="20"/>
-          <w:lang w:val="en-US"/>
-        </w:rPr>
-        <w:t xml:space="preserve"> apt-get install </w:t>
-      </w:r>
-      <w:proofErr w:type="spellStart"/>
-      <w:r>
-        <w:rPr>
-          <w:rFonts w:ascii="Courier New" w:hAnsi="Courier New" w:cs="Courier New"/>
-          <w:sz w:val="20"/>
-          <w:szCs w:val="20"/>
-          <w:lang w:val="en-US"/>
-        </w:rPr>
-        <w:t>cmake</w:t>
-      </w:r>
-      <w:proofErr w:type="spellEnd"/>
-      <w:r>
-        <w:rPr>
-          <w:rFonts w:ascii="Courier New" w:hAnsi="Courier New" w:cs="Courier New"/>
-          <w:sz w:val="20"/>
-          <w:szCs w:val="20"/>
-          <w:lang w:val="en-US"/>
-        </w:rPr>
-        <w:t xml:space="preserve"> </w:t>
-      </w:r>
-      <w:proofErr w:type="spellStart"/>
-      <w:r>
-        <w:rPr>
-          <w:rFonts w:ascii="Courier New" w:hAnsi="Courier New" w:cs="Courier New"/>
-          <w:sz w:val="20"/>
-          <w:szCs w:val="20"/>
-          <w:lang w:val="en-US"/>
-        </w:rPr>
-        <w:t>git</w:t>
-      </w:r>
-      <w:proofErr w:type="spellEnd"/>
-      <w:r>
-        <w:rPr>
-          <w:rFonts w:ascii="Courier New" w:hAnsi="Courier New" w:cs="Courier New"/>
-          <w:sz w:val="20"/>
-          <w:szCs w:val="20"/>
-          <w:lang w:val="en-US"/>
-        </w:rPr>
-        <w:t xml:space="preserve"> libgtk2.0-dev </w:t>
-      </w:r>
-      <w:proofErr w:type="spellStart"/>
-      <w:r>
-        <w:rPr>
-          <w:rFonts w:ascii="Courier New" w:hAnsi="Courier New" w:cs="Courier New"/>
-          <w:sz w:val="20"/>
-          <w:szCs w:val="20"/>
-          <w:lang w:val="en-US"/>
-        </w:rPr>
-        <w:t>pkg-config</w:t>
-      </w:r>
-      <w:proofErr w:type="spellEnd"/>
-      <w:r>
-        <w:rPr>
-          <w:rFonts w:ascii="Courier New" w:hAnsi="Courier New" w:cs="Courier New"/>
-          <w:sz w:val="20"/>
-          <w:szCs w:val="20"/>
-          <w:lang w:val="en-US"/>
-        </w:rPr>
-        <w:t xml:space="preserve"> </w:t>
-      </w:r>
-      <w:proofErr w:type="spellStart"/>
-      <w:r>
-        <w:rPr>
-          <w:rFonts w:ascii="Courier New" w:hAnsi="Courier New" w:cs="Courier New"/>
-          <w:sz w:val="20"/>
-          <w:szCs w:val="20"/>
-          <w:lang w:val="en-US"/>
-        </w:rPr>
-        <w:t>libavcodec</w:t>
-      </w:r>
-      <w:proofErr w:type="spellEnd"/>
-      <w:r>
-        <w:rPr>
-          <w:rFonts w:ascii="Courier New" w:hAnsi="Courier New" w:cs="Courier New"/>
-          <w:sz w:val="20"/>
-          <w:szCs w:val="20"/>
-          <w:lang w:val="en-US"/>
-        </w:rPr>
-        <w:t xml:space="preserve">-dev </w:t>
-      </w:r>
-      <w:proofErr w:type="spellStart"/>
-      <w:r>
-        <w:rPr>
-          <w:rFonts w:ascii="Courier New" w:hAnsi="Courier New" w:cs="Courier New"/>
-          <w:sz w:val="20"/>
-          <w:szCs w:val="20"/>
-          <w:lang w:val="en-US"/>
-        </w:rPr>
-        <w:t>libavformat</w:t>
-      </w:r>
-      <w:proofErr w:type="spellEnd"/>
-      <w:r>
-        <w:rPr>
-          <w:rFonts w:ascii="Courier New" w:hAnsi="Courier New" w:cs="Courier New"/>
-          <w:sz w:val="20"/>
-          <w:szCs w:val="20"/>
-          <w:lang w:val="en-US"/>
-        </w:rPr>
-        <w:t xml:space="preserve">-dev </w:t>
-      </w:r>
-      <w:proofErr w:type="spellStart"/>
-      <w:r>
-        <w:rPr>
-          <w:rFonts w:ascii="Courier New" w:hAnsi="Courier New" w:cs="Courier New"/>
-          <w:sz w:val="20"/>
-          <w:szCs w:val="20"/>
-          <w:lang w:val="en-US"/>
-        </w:rPr>
-        <w:t>libswscale</w:t>
-      </w:r>
-      <w:proofErr w:type="spellEnd"/>
-      <w:r>
-        <w:rPr>
-          <w:rFonts w:ascii="Courier New" w:hAnsi="Courier New" w:cs="Courier New"/>
-          <w:sz w:val="20"/>
-          <w:szCs w:val="20"/>
-          <w:lang w:val="en-US"/>
-        </w:rPr>
-        <w:t>-dev</w:t>
-      </w:r>
-    </w:p>
-    <w:p>
-      <w:pPr>
-        <w:pStyle w:val="ListParagraph"/>
-        <w:numPr>
-          <w:ilvl w:val="0"/>
-          <w:numId w:val="8"/>
-        </w:numPr>
-        <w:ind w:left="851" w:hanging="284"/>
-        <w:rPr>
-          <w:rFonts w:ascii="Courier New" w:hAnsi="Courier New" w:cs="Courier New"/>
-          <w:sz w:val="20"/>
-          <w:szCs w:val="20"/>
-          <w:lang w:val="en-US"/>
-        </w:rPr>
-      </w:pPr>
-      <w:r>
-        <w:rPr>
-          <w:rFonts w:ascii="Courier New" w:hAnsi="Courier New" w:cs="Courier New"/>
-          <w:sz w:val="20"/>
-          <w:szCs w:val="20"/>
-          <w:lang w:val="en-US"/>
-        </w:rPr>
-        <w:t>[</w:t>
-      </w:r>
-      <w:r>
-        <w:rPr>
-          <w:rFonts w:ascii="Courier New" w:hAnsi="Courier New" w:cs="Courier New"/>
-          <w:i/>
-          <w:iCs/>
-          <w:sz w:val="20"/>
-          <w:szCs w:val="20"/>
-          <w:lang w:val="en-US"/>
-        </w:rPr>
-        <w:t>optional</w:t>
-      </w:r>
-      <w:r>
-        <w:rPr>
-          <w:rFonts w:ascii="Courier New" w:hAnsi="Courier New" w:cs="Courier New"/>
-          <w:sz w:val="20"/>
-          <w:szCs w:val="20"/>
-          <w:lang w:val="en-US"/>
-        </w:rPr>
-        <w:t xml:space="preserve">] </w:t>
-      </w:r>
-      <w:proofErr w:type="spellStart"/>
-      <w:r>
-        <w:rPr>
-          <w:rFonts w:ascii="Courier New" w:hAnsi="Courier New" w:cs="Courier New"/>
-          <w:sz w:val="20"/>
-          <w:szCs w:val="20"/>
-          <w:lang w:val="en-US"/>
-        </w:rPr>
-        <w:t>sudo</w:t>
-      </w:r>
-      <w:proofErr w:type="spellEnd"/>
-      <w:r>
-        <w:rPr>
-          <w:rFonts w:ascii="Courier New" w:hAnsi="Courier New" w:cs="Courier New"/>
-          <w:sz w:val="20"/>
-          <w:szCs w:val="20"/>
-          <w:lang w:val="en-US"/>
-        </w:rPr>
-        <w:t xml:space="preserve"> apt-get install python-dev python-</w:t>
-      </w:r>
-      <w:proofErr w:type="spellStart"/>
-      <w:r>
-        <w:rPr>
-          <w:rFonts w:ascii="Courier New" w:hAnsi="Courier New" w:cs="Courier New"/>
-          <w:sz w:val="20"/>
-          <w:szCs w:val="20"/>
-          <w:lang w:val="en-US"/>
-        </w:rPr>
-        <w:t>numpy</w:t>
-      </w:r>
-      <w:proofErr w:type="spellEnd"/>
-      <w:r>
-        <w:rPr>
-          <w:rFonts w:ascii="Courier New" w:hAnsi="Courier New" w:cs="Courier New"/>
-          <w:sz w:val="20"/>
-          <w:szCs w:val="20"/>
-          <w:lang w:val="en-US"/>
-        </w:rPr>
-        <w:t xml:space="preserve"> libtbb2 </w:t>
-      </w:r>
-      <w:proofErr w:type="spellStart"/>
-      <w:r>
-        <w:rPr>
-          <w:rFonts w:ascii="Courier New" w:hAnsi="Courier New" w:cs="Courier New"/>
-          <w:sz w:val="20"/>
-          <w:szCs w:val="20"/>
-          <w:lang w:val="en-US"/>
-        </w:rPr>
-        <w:t>libtbb</w:t>
-      </w:r>
-      <w:proofErr w:type="spellEnd"/>
-      <w:r>
-        <w:rPr>
-          <w:rFonts w:ascii="Courier New" w:hAnsi="Courier New" w:cs="Courier New"/>
-          <w:sz w:val="20"/>
-          <w:szCs w:val="20"/>
-          <w:lang w:val="en-US"/>
-        </w:rPr>
-        <w:t xml:space="preserve">-dev </w:t>
-      </w:r>
-      <w:proofErr w:type="spellStart"/>
-      <w:r>
-        <w:rPr>
-          <w:rFonts w:ascii="Courier New" w:hAnsi="Courier New" w:cs="Courier New"/>
-          <w:sz w:val="20"/>
-          <w:szCs w:val="20"/>
-          <w:lang w:val="en-US"/>
-        </w:rPr>
-        <w:t>libjpeg</w:t>
-      </w:r>
-      <w:proofErr w:type="spellEnd"/>
-      <w:r>
-        <w:rPr>
-          <w:rFonts w:ascii="Courier New" w:hAnsi="Courier New" w:cs="Courier New"/>
-          <w:sz w:val="20"/>
-          <w:szCs w:val="20"/>
-          <w:lang w:val="en-US"/>
-        </w:rPr>
-        <w:t xml:space="preserve">-dev </w:t>
-      </w:r>
-      <w:proofErr w:type="spellStart"/>
-      <w:r>
-        <w:rPr>
-          <w:rFonts w:ascii="Courier New" w:hAnsi="Courier New" w:cs="Courier New"/>
-          <w:sz w:val="20"/>
-          <w:szCs w:val="20"/>
-          <w:lang w:val="en-US"/>
-        </w:rPr>
-        <w:t>libpng</w:t>
-      </w:r>
-      <w:proofErr w:type="spellEnd"/>
-      <w:r>
-        <w:rPr>
-          <w:rFonts w:ascii="Courier New" w:hAnsi="Courier New" w:cs="Courier New"/>
-          <w:sz w:val="20"/>
-          <w:szCs w:val="20"/>
-          <w:lang w:val="en-US"/>
-        </w:rPr>
-        <w:t xml:space="preserve">-dev </w:t>
-      </w:r>
-      <w:proofErr w:type="spellStart"/>
-      <w:r>
-        <w:rPr>
-          <w:rFonts w:ascii="Courier New" w:hAnsi="Courier New" w:cs="Courier New"/>
-          <w:sz w:val="20"/>
-          <w:szCs w:val="20"/>
-          <w:lang w:val="en-US"/>
-        </w:rPr>
-        <w:t>libtiff</w:t>
-      </w:r>
-      <w:proofErr w:type="spellEnd"/>
-      <w:r>
-        <w:rPr>
-          <w:rFonts w:ascii="Courier New" w:hAnsi="Courier New" w:cs="Courier New"/>
-          <w:sz w:val="20"/>
-          <w:szCs w:val="20"/>
-          <w:lang w:val="en-US"/>
-        </w:rPr>
-        <w:t xml:space="preserve">-dev </w:t>
-      </w:r>
-      <w:proofErr w:type="spellStart"/>
-      <w:r>
-        <w:rPr>
-          <w:rFonts w:ascii="Courier New" w:hAnsi="Courier New" w:cs="Courier New"/>
-          <w:sz w:val="20"/>
-          <w:szCs w:val="20"/>
-          <w:lang w:val="en-US"/>
-        </w:rPr>
-        <w:t>libjasper</w:t>
-      </w:r>
-      <w:proofErr w:type="spellEnd"/>
-      <w:r>
-        <w:rPr>
-          <w:rFonts w:ascii="Courier New" w:hAnsi="Courier New" w:cs="Courier New"/>
-          <w:sz w:val="20"/>
-          <w:szCs w:val="20"/>
-          <w:lang w:val="en-US"/>
-        </w:rPr>
-        <w:t>-dev libdc1394-22-dev</w:t>
-      </w:r>
-    </w:p>
-    <w:p>
-      <w:pPr>
-        <w:pStyle w:val="ListParagraph"/>
-        <w:numPr>
-          <w:ilvl w:val="0"/>
-          <w:numId w:val="8"/>
-        </w:numPr>
-        <w:ind w:left="851" w:hanging="284"/>
-        <w:rPr>
-          <w:rFonts w:ascii="Courier New" w:hAnsi="Courier New" w:cs="Courier New"/>
-          <w:sz w:val="20"/>
-          <w:szCs w:val="20"/>
-          <w:lang w:val="en-US"/>
-        </w:rPr>
-      </w:pPr>
-      <w:r>
-        <w:rPr>
-          <w:rFonts w:ascii="Courier New" w:hAnsi="Courier New" w:cs="Courier New"/>
-          <w:sz w:val="20"/>
-          <w:szCs w:val="20"/>
-          <w:lang w:val="en-US"/>
-        </w:rPr>
-        <w:t xml:space="preserve">cd </w:t>
-      </w:r>
-      <w:proofErr w:type="spellStart"/>
-      <w:r>
-        <w:rPr>
-          <w:rFonts w:ascii="Courier New" w:hAnsi="Courier New" w:cs="Courier New"/>
-          <w:sz w:val="20"/>
-          <w:szCs w:val="20"/>
-          <w:lang w:val="en-US"/>
-        </w:rPr>
-        <w:t>wd</w:t>
-      </w:r>
-      <w:proofErr w:type="spellEnd"/>
-      <w:r>
-        <w:rPr>
-          <w:rFonts w:ascii="Courier New" w:hAnsi="Courier New" w:cs="Courier New"/>
-          <w:sz w:val="20"/>
-          <w:szCs w:val="20"/>
-          <w:lang w:val="en-US"/>
-        </w:rPr>
-        <w:t xml:space="preserve"> (</w:t>
-      </w:r>
-      <w:r>
-        <w:rPr>
-          <w:rFonts w:ascii="Courier New" w:hAnsi="Courier New" w:cs="Courier New"/>
-          <w:i/>
-          <w:iCs/>
-          <w:sz w:val="20"/>
-          <w:szCs w:val="20"/>
-          <w:lang w:val="en-US"/>
-        </w:rPr>
-        <w:t>make a working directory if there is not any</w:t>
-      </w:r>
-      <w:r>
-        <w:rPr>
-          <w:rFonts w:ascii="Courier New" w:hAnsi="Courier New" w:cs="Courier New"/>
-          <w:sz w:val="20"/>
-          <w:szCs w:val="20"/>
-          <w:lang w:val="en-US"/>
-        </w:rPr>
-        <w:t>)</w:t>
-      </w:r>
-    </w:p>
-    <w:p>
-      <w:pPr>
-        <w:pStyle w:val="ListParagraph"/>
-        <w:numPr>
-          <w:ilvl w:val="0"/>
-          <w:numId w:val="8"/>
-        </w:numPr>
-        <w:ind w:left="851" w:hanging="284"/>
-        <w:rPr>
-          <w:rFonts w:ascii="Courier New" w:hAnsi="Courier New" w:cs="Courier New"/>
-          <w:sz w:val="20"/>
-          <w:szCs w:val="20"/>
-          <w:lang w:val="en-US"/>
-        </w:rPr>
-      </w:pPr>
-      <w:proofErr w:type="spellStart"/>
-      <w:r>
-        <w:rPr>
-          <w:rFonts w:ascii="Courier New" w:hAnsi="Courier New" w:cs="Courier New"/>
-          <w:sz w:val="20"/>
-          <w:szCs w:val="20"/>
-          <w:lang w:val="en-US"/>
-        </w:rPr>
-        <w:t>git</w:t>
-      </w:r>
-      <w:proofErr w:type="spellEnd"/>
-      <w:r>
-        <w:rPr>
-          <w:rFonts w:ascii="Courier New" w:hAnsi="Courier New" w:cs="Courier New"/>
-          <w:sz w:val="20"/>
-          <w:szCs w:val="20"/>
-          <w:lang w:val="en-US"/>
-        </w:rPr>
-        <w:t xml:space="preserve"> clone </w:t>
-      </w:r>
+        <w:rPr>
+          <w:lang w:val="en-US"/>
+        </w:rPr>
+      </w:pPr>
       <w:hyperlink r:id="rId8" w:history="1">
         <w:r>
           <w:rPr>
             <w:rStyle w:val="Hyperlink"/>
-            <w:rFonts w:ascii="Courier New" w:hAnsi="Courier New" w:cs="Courier New"/>
-            <w:sz w:val="20"/>
-            <w:szCs w:val="20"/>
             <w:lang w:val="en-US"/>
           </w:rPr>
-          <w:t>https://github.com/opencv/opencv.git</w:t>
+          <w:t>http://docs.opencv.org/trunk/d7/d9f/tutorial_linux_install.html</w:t>
         </w:r>
       </w:hyperlink>
     </w:p>
@@ -3381,21 +2169,91 @@
           <w:rFonts w:ascii="Courier New" w:hAnsi="Courier New" w:cs="Courier New"/>
           <w:sz w:val="20"/>
           <w:szCs w:val="20"/>
-          <w:lang w:val="en-US"/>
-        </w:rPr>
-        <w:t xml:space="preserve">cd </w:t>
-      </w:r>
-      <w:proofErr w:type="spellStart"/>
-      <w:r>
-        <w:rPr>
-          <w:rFonts w:ascii="Courier New" w:hAnsi="Courier New" w:cs="Courier New"/>
-          <w:sz w:val="20"/>
-          <w:szCs w:val="20"/>
-          <w:lang w:val="en-US"/>
-        </w:rPr>
-        <w:t>opencv</w:t>
-      </w:r>
-      <w:proofErr w:type="spellEnd"/>
+        </w:rPr>
+        <w:t>sudo raspi-config</w:t>
+      </w:r>
+    </w:p>
+    <w:p>
+      <w:pPr>
+        <w:pStyle w:val="ListParagraph"/>
+        <w:ind w:left="851"/>
+        <w:jc w:val="both"/>
+        <w:rPr>
+          <w:rFonts w:cs="Times New Roman"/>
+          <w:sz w:val="20"/>
+          <w:szCs w:val="20"/>
+          <w:lang w:val="en-US"/>
+        </w:rPr>
+      </w:pPr>
+      <w:r>
+        <w:rPr>
+          <w:rFonts w:cs="Times New Roman"/>
+          <w:sz w:val="20"/>
+          <w:szCs w:val="20"/>
+          <w:lang w:val="en-US"/>
+        </w:rPr>
+        <w:t>Once prompted, you should select the first option, </w:t>
+      </w:r>
+      <w:r>
+        <w:rPr>
+          <w:rFonts w:cs="Times New Roman"/>
+          <w:bCs/>
+          <w:iCs/>
+          <w:sz w:val="20"/>
+          <w:szCs w:val="20"/>
+          <w:lang w:val="en-US"/>
+        </w:rPr>
+        <w:t>“1. Expand File System”</w:t>
+      </w:r>
+      <w:r>
+        <w:rPr>
+          <w:rFonts w:cs="Times New Roman"/>
+          <w:sz w:val="20"/>
+          <w:szCs w:val="20"/>
+          <w:lang w:val="en-US"/>
+        </w:rPr>
+        <w:t>, </w:t>
+      </w:r>
+      <w:r>
+        <w:rPr>
+          <w:rFonts w:cs="Times New Roman"/>
+          <w:bCs/>
+          <w:iCs/>
+          <w:sz w:val="20"/>
+          <w:szCs w:val="20"/>
+          <w:lang w:val="en-US"/>
+        </w:rPr>
+        <w:t>hit Enter</w:t>
+      </w:r>
+      <w:r>
+        <w:rPr>
+          <w:rFonts w:cs="Times New Roman"/>
+          <w:sz w:val="20"/>
+          <w:szCs w:val="20"/>
+          <w:lang w:val="en-US"/>
+        </w:rPr>
+        <w:t> on your keyboard, arrow down to the </w:t>
+      </w:r>
+      <w:r>
+        <w:rPr>
+          <w:rFonts w:cs="Times New Roman"/>
+          <w:bCs/>
+          <w:iCs/>
+          <w:sz w:val="20"/>
+          <w:szCs w:val="20"/>
+          <w:lang w:val="en-US"/>
+        </w:rPr>
+        <w:t>“&lt;Finish&gt;”</w:t>
+      </w:r>
+      <w:r>
+        <w:rPr>
+          <w:rFonts w:cs="Times New Roman"/>
+          <w:sz w:val="20"/>
+          <w:szCs w:val="20"/>
+          <w:lang w:val="en-US"/>
+        </w:rPr>
+        <w:t> button, and then reboot your Pi:</w:t>
+      </w:r>
     </w:p>
     <w:p>
       <w:pPr>
@@ -3412,25 +2270,13 @@
           <w:lang w:val="en-US"/>
         </w:rPr>
       </w:pPr>
-      <w:proofErr w:type="spellStart"/>
-      <w:r>
-        <w:rPr>
-          <w:rFonts w:ascii="Courier New" w:hAnsi="Courier New" w:cs="Courier New"/>
-          <w:sz w:val="20"/>
-          <w:szCs w:val="20"/>
-          <w:lang w:val="en-US"/>
-        </w:rPr>
-        <w:t>mkdir</w:t>
-      </w:r>
-      <w:proofErr w:type="spellEnd"/>
-      <w:r>
-        <w:rPr>
-          <w:rFonts w:ascii="Courier New" w:hAnsi="Courier New" w:cs="Courier New"/>
-          <w:sz w:val="20"/>
-          <w:szCs w:val="20"/>
-          <w:lang w:val="en-US"/>
-        </w:rPr>
-        <w:t xml:space="preserve"> release</w:t>
+      <w:r>
+        <w:rPr>
+          <w:rFonts w:ascii="Courier New" w:hAnsi="Courier New" w:cs="Courier New"/>
+          <w:sz w:val="20"/>
+          <w:szCs w:val="20"/>
+        </w:rPr>
+        <w:t>sudo reboot</w:t>
       </w:r>
     </w:p>
     <w:p>
@@ -3455,7 +2301,7 @@
           <w:szCs w:val="20"/>
           <w:lang w:val="en-US"/>
         </w:rPr>
-        <w:t>cd release</w:t>
+        <w:t>sudo apt-get update</w:t>
       </w:r>
     </w:p>
     <w:p>
@@ -3473,50 +2319,15 @@
           <w:lang w:val="en-US"/>
         </w:rPr>
       </w:pPr>
-      <w:bookmarkStart w:id="0" w:name="_GoBack"/>
-      <w:proofErr w:type="spellStart"/>
-      <w:proofErr w:type="gramStart"/>
-      <w:r>
-        <w:rPr>
-          <w:rFonts w:ascii="Courier New" w:hAnsi="Courier New" w:cs="Courier New"/>
-          <w:sz w:val="20"/>
-          <w:szCs w:val="20"/>
-          <w:lang w:val="en-US"/>
-        </w:rPr>
-        <w:t>cmake</w:t>
-      </w:r>
-      <w:proofErr w:type="spellEnd"/>
-      <w:proofErr w:type="gramEnd"/>
-      <w:r>
-        <w:rPr>
-          <w:rFonts w:ascii="Courier New" w:hAnsi="Courier New" w:cs="Courier New"/>
-          <w:sz w:val="20"/>
-          <w:szCs w:val="20"/>
-          <w:lang w:val="en-US"/>
-        </w:rPr>
-        <w:t xml:space="preserve"> -D CMAKE_BUILD_TYPE=RELEASE -D CMAKE_INSTALL_PREFIX=/</w:t>
-      </w:r>
-      <w:proofErr w:type="spellStart"/>
-      <w:r>
-        <w:rPr>
-          <w:rFonts w:ascii="Courier New" w:hAnsi="Courier New" w:cs="Courier New"/>
-          <w:sz w:val="20"/>
-          <w:szCs w:val="20"/>
-          <w:lang w:val="en-US"/>
-        </w:rPr>
-        <w:t>usr</w:t>
-      </w:r>
-      <w:proofErr w:type="spellEnd"/>
-      <w:r>
-        <w:rPr>
-          <w:rFonts w:ascii="Courier New" w:hAnsi="Courier New" w:cs="Courier New"/>
-          <w:sz w:val="20"/>
-          <w:szCs w:val="20"/>
-          <w:lang w:val="en-US"/>
-        </w:rPr>
-        <w:t>/local ..</w:t>
-      </w:r>
-      <w:bookmarkEnd w:id="0"/>
+      <w:r>
+        <w:rPr>
+          <w:rFonts w:ascii="Courier New" w:hAnsi="Courier New" w:cs="Courier New"/>
+          <w:sz w:val="20"/>
+          <w:szCs w:val="20"/>
+          <w:lang w:val="en-US"/>
+        </w:rPr>
+        <w:t>sudo apt-get upgrade</w:t>
+      </w:r>
     </w:p>
     <w:p>
       <w:pPr>
@@ -3540,7 +2351,7 @@
           <w:szCs w:val="20"/>
           <w:lang w:val="en-US"/>
         </w:rPr>
-        <w:t>make</w:t>
+        <w:t>sudo apt-get install build-essential cmake pkg-config</w:t>
       </w:r>
     </w:p>
     <w:p>
@@ -3558,26 +2369,464 @@
           <w:lang w:val="en-US"/>
         </w:rPr>
       </w:pPr>
-      <w:proofErr w:type="spellStart"/>
-      <w:r>
-        <w:rPr>
-          <w:rFonts w:ascii="Courier New" w:hAnsi="Courier New" w:cs="Courier New"/>
-          <w:sz w:val="20"/>
-          <w:szCs w:val="20"/>
-          <w:lang w:val="en-US"/>
-        </w:rPr>
-        <w:t>sudo</w:t>
-      </w:r>
-      <w:proofErr w:type="spellEnd"/>
-      <w:r>
-        <w:rPr>
-          <w:rFonts w:ascii="Courier New" w:hAnsi="Courier New" w:cs="Courier New"/>
-          <w:sz w:val="20"/>
-          <w:szCs w:val="20"/>
-          <w:lang w:val="en-US"/>
-        </w:rPr>
-        <w:t xml:space="preserve"> make install</w:t>
-      </w:r>
+      <w:r>
+        <w:rPr>
+          <w:rFonts w:ascii="Courier New" w:hAnsi="Courier New" w:cs="Courier New"/>
+          <w:sz w:val="20"/>
+          <w:szCs w:val="20"/>
+          <w:lang w:val="en-US"/>
+        </w:rPr>
+        <w:t>sudo apt-get install libjpeg-dev libtiff5-dev libjasper-dev libpng12-dev</w:t>
+      </w:r>
+    </w:p>
+    <w:p>
+      <w:pPr>
+        <w:pStyle w:val="ListParagraph"/>
+        <w:numPr>
+          <w:ilvl w:val="0"/>
+          <w:numId w:val="8"/>
+        </w:numPr>
+        <w:ind w:left="851" w:hanging="284"/>
+        <w:rPr>
+          <w:rFonts w:ascii="Courier New" w:hAnsi="Courier New" w:cs="Courier New"/>
+          <w:sz w:val="20"/>
+          <w:szCs w:val="20"/>
+          <w:lang w:val="en-US"/>
+        </w:rPr>
+      </w:pPr>
+      <w:r>
+        <w:rPr>
+          <w:rFonts w:ascii="Courier New" w:hAnsi="Courier New" w:cs="Courier New"/>
+          <w:sz w:val="20"/>
+          <w:szCs w:val="20"/>
+          <w:lang w:val="en-US"/>
+        </w:rPr>
+        <w:t>sudo apt-get install libavcodec-dev libavformat-dev libswscale-dev libv4l-dev</w:t>
+      </w:r>
+    </w:p>
+    <w:p>
+      <w:pPr>
+        <w:pStyle w:val="ListParagraph"/>
+        <w:numPr>
+          <w:ilvl w:val="0"/>
+          <w:numId w:val="8"/>
+        </w:numPr>
+        <w:ind w:left="851" w:hanging="284"/>
+        <w:rPr>
+          <w:rFonts w:ascii="Courier New" w:hAnsi="Courier New" w:cs="Courier New"/>
+          <w:sz w:val="20"/>
+          <w:szCs w:val="20"/>
+          <w:lang w:val="en-US"/>
+        </w:rPr>
+      </w:pPr>
+      <w:r>
+        <w:rPr>
+          <w:rFonts w:ascii="Courier New" w:hAnsi="Courier New" w:cs="Courier New"/>
+          <w:sz w:val="20"/>
+          <w:szCs w:val="20"/>
+          <w:lang w:val="en-US"/>
+        </w:rPr>
+        <w:t>sudo apt-get install libxvidcore-dev libx264-dev</w:t>
+      </w:r>
+    </w:p>
+    <w:p>
+      <w:pPr>
+        <w:pStyle w:val="ListParagraph"/>
+        <w:numPr>
+          <w:ilvl w:val="0"/>
+          <w:numId w:val="8"/>
+        </w:numPr>
+        <w:ind w:left="851" w:hanging="284"/>
+        <w:rPr>
+          <w:rFonts w:ascii="Courier New" w:hAnsi="Courier New" w:cs="Courier New"/>
+          <w:sz w:val="20"/>
+          <w:szCs w:val="20"/>
+          <w:lang w:val="en-US"/>
+        </w:rPr>
+      </w:pPr>
+      <w:r>
+        <w:rPr>
+          <w:rFonts w:ascii="Courier New" w:hAnsi="Courier New" w:cs="Courier New"/>
+          <w:sz w:val="20"/>
+          <w:szCs w:val="20"/>
+          <w:lang w:val="en-US"/>
+        </w:rPr>
+        <w:t>sudo apt-get install libgtk2.0-dev</w:t>
+      </w:r>
+    </w:p>
+    <w:p>
+      <w:pPr>
+        <w:pStyle w:val="ListParagraph"/>
+        <w:numPr>
+          <w:ilvl w:val="0"/>
+          <w:numId w:val="8"/>
+        </w:numPr>
+        <w:ind w:left="851" w:hanging="284"/>
+        <w:rPr>
+          <w:rFonts w:ascii="Courier New" w:hAnsi="Courier New" w:cs="Courier New"/>
+          <w:sz w:val="20"/>
+          <w:szCs w:val="20"/>
+          <w:lang w:val="en-US"/>
+        </w:rPr>
+      </w:pPr>
+      <w:r>
+        <w:rPr>
+          <w:rFonts w:ascii="Courier New" w:hAnsi="Courier New" w:cs="Courier New"/>
+          <w:sz w:val="20"/>
+          <w:szCs w:val="20"/>
+          <w:lang w:val="en-US"/>
+        </w:rPr>
+        <w:t>sudo apt-get install libatlas-base-dev gfortran</w:t>
+      </w:r>
+    </w:p>
+    <w:p>
+      <w:pPr>
+        <w:pStyle w:val="ListParagraph"/>
+        <w:numPr>
+          <w:ilvl w:val="0"/>
+          <w:numId w:val="8"/>
+        </w:numPr>
+        <w:ind w:left="851" w:hanging="284"/>
+        <w:rPr>
+          <w:rFonts w:ascii="Courier New" w:hAnsi="Courier New" w:cs="Courier New"/>
+          <w:sz w:val="20"/>
+          <w:szCs w:val="20"/>
+          <w:lang w:val="en-US"/>
+        </w:rPr>
+      </w:pPr>
+      <w:r>
+        <w:rPr>
+          <w:rFonts w:ascii="Courier New" w:hAnsi="Courier New" w:cs="Courier New"/>
+          <w:sz w:val="20"/>
+          <w:szCs w:val="20"/>
+          <w:lang w:val="en-US"/>
+        </w:rPr>
+        <w:t>mkdir wd</w:t>
+      </w:r>
+    </w:p>
+    <w:p>
+      <w:pPr>
+        <w:pStyle w:val="ListParagraph"/>
+        <w:numPr>
+          <w:ilvl w:val="0"/>
+          <w:numId w:val="8"/>
+        </w:numPr>
+        <w:ind w:left="851" w:hanging="284"/>
+        <w:rPr>
+          <w:rFonts w:ascii="Courier New" w:hAnsi="Courier New" w:cs="Courier New"/>
+          <w:sz w:val="20"/>
+          <w:szCs w:val="20"/>
+          <w:lang w:val="en-US"/>
+        </w:rPr>
+      </w:pPr>
+      <w:r>
+        <w:rPr>
+          <w:rFonts w:ascii="Courier New" w:hAnsi="Courier New" w:cs="Courier New"/>
+          <w:sz w:val="20"/>
+          <w:szCs w:val="20"/>
+          <w:lang w:val="en-US"/>
+        </w:rPr>
+        <w:t>cd wd</w:t>
+      </w:r>
+    </w:p>
+    <w:p>
+      <w:pPr>
+        <w:pStyle w:val="ListParagraph"/>
+        <w:ind w:left="851"/>
+        <w:rPr>
+          <w:rFonts w:cs="Times New Roman"/>
+          <w:sz w:val="20"/>
+          <w:szCs w:val="20"/>
+          <w:lang w:val="en-US"/>
+        </w:rPr>
+      </w:pPr>
+      <w:r>
+        <w:rPr>
+          <w:rFonts w:cs="Times New Roman"/>
+          <w:sz w:val="20"/>
+          <w:szCs w:val="20"/>
+          <w:lang w:val="en-US"/>
+        </w:rPr>
+        <w:t>copy opencv and opencv_contrib directories here.</w:t>
+      </w:r>
+    </w:p>
+    <w:p>
+      <w:pPr>
+        <w:pStyle w:val="ListParagraph"/>
+        <w:numPr>
+          <w:ilvl w:val="0"/>
+          <w:numId w:val="8"/>
+        </w:numPr>
+        <w:ind w:left="851" w:hanging="284"/>
+        <w:rPr>
+          <w:rFonts w:ascii="Courier New" w:hAnsi="Courier New" w:cs="Courier New"/>
+          <w:sz w:val="20"/>
+          <w:szCs w:val="20"/>
+          <w:lang w:val="en-US"/>
+        </w:rPr>
+      </w:pPr>
+      <w:r>
+        <w:rPr>
+          <w:rFonts w:ascii="Courier New" w:hAnsi="Courier New" w:cs="Courier New"/>
+          <w:sz w:val="20"/>
+          <w:szCs w:val="20"/>
+          <w:lang w:val="en-US"/>
+        </w:rPr>
+        <w:t>cd opencv</w:t>
+      </w:r>
+    </w:p>
+    <w:p>
+      <w:pPr>
+        <w:pStyle w:val="ListParagraph"/>
+        <w:numPr>
+          <w:ilvl w:val="0"/>
+          <w:numId w:val="8"/>
+        </w:numPr>
+        <w:ind w:left="851" w:hanging="284"/>
+        <w:rPr>
+          <w:rFonts w:ascii="Courier New" w:hAnsi="Courier New" w:cs="Courier New"/>
+          <w:sz w:val="20"/>
+          <w:szCs w:val="20"/>
+          <w:lang w:val="en-US"/>
+        </w:rPr>
+      </w:pPr>
+      <w:r>
+        <w:rPr>
+          <w:rFonts w:ascii="Courier New" w:hAnsi="Courier New" w:cs="Courier New"/>
+          <w:sz w:val="20"/>
+          <w:szCs w:val="20"/>
+          <w:lang w:val="en-US"/>
+        </w:rPr>
+        <w:t>mkdir build</w:t>
+      </w:r>
+    </w:p>
+    <w:p>
+      <w:pPr>
+        <w:pStyle w:val="ListParagraph"/>
+        <w:numPr>
+          <w:ilvl w:val="0"/>
+          <w:numId w:val="8"/>
+        </w:numPr>
+        <w:ind w:left="851" w:hanging="284"/>
+        <w:rPr>
+          <w:rFonts w:ascii="Courier New" w:hAnsi="Courier New" w:cs="Courier New"/>
+          <w:sz w:val="20"/>
+          <w:szCs w:val="20"/>
+          <w:lang w:val="en-US"/>
+        </w:rPr>
+      </w:pPr>
+      <w:r>
+        <w:rPr>
+          <w:rFonts w:ascii="Courier New" w:hAnsi="Courier New" w:cs="Courier New"/>
+          <w:sz w:val="20"/>
+          <w:szCs w:val="20"/>
+          <w:lang w:val="en-US"/>
+        </w:rPr>
+        <w:t>cd build</w:t>
+      </w:r>
+    </w:p>
+    <w:p>
+      <w:pPr>
+        <w:pStyle w:val="ListParagraph"/>
+        <w:numPr>
+          <w:ilvl w:val="0"/>
+          <w:numId w:val="8"/>
+        </w:numPr>
+        <w:ind w:left="851" w:hanging="284"/>
+        <w:rPr>
+          <w:rFonts w:ascii="Courier New" w:hAnsi="Courier New" w:cs="Courier New"/>
+          <w:sz w:val="20"/>
+          <w:szCs w:val="20"/>
+          <w:lang w:val="en-US"/>
+        </w:rPr>
+      </w:pPr>
+      <w:r>
+        <w:rPr>
+          <w:rFonts w:ascii="Courier New" w:hAnsi="Courier New" w:cs="Courier New"/>
+          <w:sz w:val="20"/>
+          <w:szCs w:val="20"/>
+          <w:lang w:val="en-US"/>
+        </w:rPr>
+        <w:t>cmake -D CMAKE_BUILD_TYPE=RELEASE \</w:t>
+      </w:r>
+    </w:p>
+    <w:p>
+      <w:pPr>
+        <w:pStyle w:val="ListParagraph"/>
+        <w:ind w:left="851"/>
+        <w:rPr>
+          <w:rFonts w:ascii="Courier New" w:hAnsi="Courier New" w:cs="Courier New"/>
+          <w:sz w:val="20"/>
+          <w:szCs w:val="20"/>
+          <w:lang w:val="en-US"/>
+        </w:rPr>
+      </w:pPr>
+      <w:r>
+        <w:rPr>
+          <w:rFonts w:ascii="Courier New" w:hAnsi="Courier New" w:cs="Courier New"/>
+          <w:sz w:val="20"/>
+          <w:szCs w:val="20"/>
+          <w:lang w:val="en-US"/>
+        </w:rPr>
+        <w:t>-D CMAKE_INSTALL_PREFIX=/usr/local \</w:t>
+      </w:r>
+    </w:p>
+    <w:p>
+      <w:pPr>
+        <w:pStyle w:val="ListParagraph"/>
+        <w:ind w:left="851"/>
+        <w:rPr>
+          <w:rFonts w:ascii="Courier New" w:hAnsi="Courier New" w:cs="Courier New"/>
+          <w:sz w:val="20"/>
+          <w:szCs w:val="20"/>
+          <w:lang w:val="en-US"/>
+        </w:rPr>
+      </w:pPr>
+      <w:r>
+        <w:rPr>
+          <w:rFonts w:ascii="Courier New" w:hAnsi="Courier New" w:cs="Courier New"/>
+          <w:sz w:val="20"/>
+          <w:szCs w:val="20"/>
+          <w:lang w:val="en-US"/>
+        </w:rPr>
+        <w:t>-D OPENCV_EXTRA_MODULES_PATH=~/</w:t>
+      </w:r>
+      <w:r>
+        <w:rPr>
+          <w:rFonts w:ascii="Courier New" w:hAnsi="Courier New" w:cs="Courier New"/>
+          <w:sz w:val="20"/>
+          <w:szCs w:val="20"/>
+          <w:lang w:val="en-US"/>
+        </w:rPr>
+        <w:t>wd/</w:t>
+      </w:r>
+      <w:r>
+        <w:rPr>
+          <w:rFonts w:ascii="Courier New" w:hAnsi="Courier New" w:cs="Courier New"/>
+          <w:sz w:val="20"/>
+          <w:szCs w:val="20"/>
+          <w:lang w:val="en-US"/>
+        </w:rPr>
+        <w:t>opencv_contrib/modules \</w:t>
+      </w:r>
+    </w:p>
+    <w:p>
+      <w:pPr>
+        <w:pStyle w:val="ListParagraph"/>
+        <w:ind w:left="851"/>
+        <w:rPr>
+          <w:rFonts w:ascii="Courier New" w:hAnsi="Courier New" w:cs="Courier New"/>
+          <w:sz w:val="20"/>
+          <w:szCs w:val="20"/>
+        </w:rPr>
+      </w:pPr>
+      <w:r>
+        <w:rPr>
+          <w:rFonts w:ascii="Courier New" w:hAnsi="Courier New" w:cs="Courier New"/>
+          <w:sz w:val="20"/>
+          <w:szCs w:val="20"/>
+        </w:rPr>
+        <w:t>-D BUILD_EXAMPLES=ON ..</w:t>
+      </w:r>
+    </w:p>
+    <w:p>
+      <w:pPr>
+        <w:pStyle w:val="ListParagraph"/>
+        <w:numPr>
+          <w:ilvl w:val="0"/>
+          <w:numId w:val="8"/>
+        </w:numPr>
+        <w:ind w:left="851" w:hanging="284"/>
+        <w:rPr>
+          <w:rFonts w:ascii="Courier New" w:hAnsi="Courier New" w:cs="Courier New"/>
+          <w:sz w:val="20"/>
+          <w:szCs w:val="20"/>
+          <w:lang w:val="en-US"/>
+        </w:rPr>
+      </w:pPr>
+      <w:r>
+        <w:rPr>
+          <w:rFonts w:ascii="Courier New" w:hAnsi="Courier New" w:cs="Courier New"/>
+          <w:sz w:val="20"/>
+          <w:szCs w:val="20"/>
+          <w:lang w:val="en-US"/>
+        </w:rPr>
+        <w:t>m</w:t>
+      </w:r>
+      <w:r>
+        <w:rPr>
+          <w:rFonts w:ascii="Courier New" w:hAnsi="Courier New" w:cs="Courier New"/>
+          <w:sz w:val="20"/>
+          <w:szCs w:val="20"/>
+          <w:lang w:val="en-US"/>
+        </w:rPr>
+        <w:t>ake</w:t>
+      </w:r>
+      <w:r>
+        <w:rPr>
+          <w:rFonts w:ascii="Courier New" w:hAnsi="Courier New" w:cs="Courier New"/>
+          <w:sz w:val="20"/>
+          <w:szCs w:val="20"/>
+        </w:rPr>
+        <w:t xml:space="preserve"> –j4</w:t>
+      </w:r>
+    </w:p>
+    <w:p>
+      <w:pPr>
+        <w:pStyle w:val="ListParagraph"/>
+        <w:numPr>
+          <w:ilvl w:val="0"/>
+          <w:numId w:val="8"/>
+        </w:numPr>
+        <w:ind w:left="851" w:hanging="284"/>
+        <w:rPr>
+          <w:rFonts w:ascii="Courier New" w:hAnsi="Courier New" w:cs="Courier New"/>
+          <w:sz w:val="20"/>
+          <w:szCs w:val="20"/>
+          <w:lang w:val="en-US"/>
+        </w:rPr>
+      </w:pPr>
+      <w:r>
+        <w:rPr>
+          <w:rFonts w:ascii="Courier New" w:hAnsi="Courier New" w:cs="Courier New"/>
+          <w:sz w:val="20"/>
+          <w:szCs w:val="20"/>
+        </w:rPr>
+        <w:t>sudo make install</w:t>
+      </w:r>
+    </w:p>
+    <w:p>
+      <w:pPr>
+        <w:pStyle w:val="ListParagraph"/>
+        <w:numPr>
+          <w:ilvl w:val="0"/>
+          <w:numId w:val="8"/>
+        </w:numPr>
+        <w:ind w:left="851" w:hanging="284"/>
+        <w:rPr>
+          <w:rFonts w:ascii="Courier New" w:hAnsi="Courier New" w:cs="Courier New"/>
+          <w:sz w:val="20"/>
+          <w:szCs w:val="20"/>
+          <w:lang w:val="en-US"/>
+        </w:rPr>
+      </w:pPr>
+      <w:r>
+        <w:rPr>
+          <w:rFonts w:ascii="Courier New" w:hAnsi="Courier New" w:cs="Courier New"/>
+          <w:sz w:val="20"/>
+          <w:szCs w:val="20"/>
+        </w:rPr>
+        <w:lastRenderedPageBreak/>
+        <w:t>sudo ldconfig</w:t>
+      </w:r>
+    </w:p>
+    <w:p>
+      <w:pPr>
+        <w:rPr>
+          <w:sz w:val="22"/>
+          <w:lang w:val="en-US"/>
+        </w:rPr>
+      </w:pPr>
     </w:p>
     <w:p>
       <w:pPr>
@@ -3598,73 +2847,19 @@
       <w:pPr>
         <w:ind w:firstLine="1304"/>
         <w:rPr>
-          <w:rFonts w:ascii="Courier New" w:hAnsi="Courier New" w:cs="Courier New"/>
-          <w:sz w:val="20"/>
-          <w:szCs w:val="20"/>
-          <w:lang w:val="en-US"/>
-        </w:rPr>
-      </w:pPr>
-      <w:proofErr w:type="spellStart"/>
-      <w:proofErr w:type="gramStart"/>
-      <w:r>
-        <w:rPr>
-          <w:rFonts w:ascii="Courier New" w:hAnsi="Courier New" w:cs="Courier New"/>
-          <w:sz w:val="20"/>
-          <w:szCs w:val="20"/>
-          <w:lang w:val="en-US"/>
-        </w:rPr>
-        <w:t>pkg-config</w:t>
-      </w:r>
-      <w:proofErr w:type="spellEnd"/>
-      <w:proofErr w:type="gramEnd"/>
-      <w:r>
-        <w:rPr>
-          <w:rFonts w:ascii="Courier New" w:hAnsi="Courier New" w:cs="Courier New"/>
-          <w:sz w:val="20"/>
-          <w:szCs w:val="20"/>
-          <w:lang w:val="en-US"/>
-        </w:rPr>
-        <w:t xml:space="preserve"> --</w:t>
-      </w:r>
-      <w:proofErr w:type="spellStart"/>
-      <w:r>
-        <w:rPr>
-          <w:rFonts w:ascii="Courier New" w:hAnsi="Courier New" w:cs="Courier New"/>
-          <w:sz w:val="20"/>
-          <w:szCs w:val="20"/>
-          <w:lang w:val="en-US"/>
-        </w:rPr>
-        <w:t>modversion</w:t>
-      </w:r>
-      <w:proofErr w:type="spellEnd"/>
-      <w:r>
-        <w:rPr>
-          <w:rFonts w:ascii="Courier New" w:hAnsi="Courier New" w:cs="Courier New"/>
-          <w:sz w:val="20"/>
-          <w:szCs w:val="20"/>
-          <w:lang w:val="en-US"/>
-        </w:rPr>
-        <w:t xml:space="preserve"> </w:t>
-      </w:r>
-      <w:proofErr w:type="spellStart"/>
-      <w:r>
-        <w:rPr>
-          <w:rFonts w:ascii="Courier New" w:hAnsi="Courier New" w:cs="Courier New"/>
-          <w:sz w:val="20"/>
-          <w:szCs w:val="20"/>
-          <w:lang w:val="en-US"/>
-        </w:rPr>
-        <w:t>opencv</w:t>
-      </w:r>
-      <w:proofErr w:type="spellEnd"/>
-    </w:p>
-    <w:p>
-      <w:pPr>
-        <w:rPr>
-          <w:sz w:val="22"/>
-          <w:lang w:val="en-US"/>
-        </w:rPr>
-      </w:pPr>
+          <w:sz w:val="22"/>
+          <w:lang w:val="en-US"/>
+        </w:rPr>
+      </w:pPr>
+      <w:r>
+        <w:rPr>
+          <w:rFonts w:ascii="Courier New" w:hAnsi="Courier New" w:cs="Courier New"/>
+          <w:sz w:val="20"/>
+          <w:szCs w:val="20"/>
+          <w:lang w:val="en-US"/>
+        </w:rPr>
+        <w:t>pkg-config --modversion opencv</w:t>
+      </w:r>
     </w:p>
     <w:p>
       <w:pPr>
@@ -4908,7 +4103,6 @@
   <w:style w:type="character" w:default="1" w:styleId="DefaultParagraphFont">
     <w:name w:val="Default Paragraph Font"/>
     <w:uiPriority w:val="1"/>
-    <w:semiHidden/>
     <w:unhideWhenUsed/>
   </w:style>
   <w:style w:type="table" w:default="1" w:styleId="TableNormal">
@@ -5277,7 +4471,6 @@
   <w:style w:type="character" w:default="1" w:styleId="DefaultParagraphFont">
     <w:name w:val="Default Paragraph Font"/>
     <w:uiPriority w:val="1"/>
-    <w:semiHidden/>
     <w:unhideWhenUsed/>
   </w:style>
   <w:style w:type="table" w:default="1" w:styleId="TableNormal">

</xml_diff>